<commit_message>
Documents, Design_TAD, MaxPriorityQueue part1
</commit_message>
<xml_diff>
--- a/docs/Tarea Integradora I - Design_TAD.docx
+++ b/docs/Tarea Integradora I - Design_TAD.docx
@@ -1256,27 +1256,7 @@
                 <w:szCs w:val="24"/>
                 <w:lang w:val="en-US" w:eastAsia="es-CO"/>
               </w:rPr>
-              <w:t>“</w:t>
-            </w:r>
-            <w:r>
-              <w:rPr>
-                <w:rFonts w:ascii="Times New Roman" w:eastAsia="Times New Roman" w:hAnsi="Times New Roman" w:cs="Times New Roman"/>
-                <w:color w:val="000000"/>
-                <w:sz w:val="24"/>
-                <w:szCs w:val="24"/>
-                <w:lang w:val="en-US" w:eastAsia="es-CO"/>
-              </w:rPr>
-              <w:t>Allows</w:t>
-            </w:r>
-            <w:r>
-              <w:rPr>
-                <w:rFonts w:ascii="Times New Roman" w:eastAsia="Times New Roman" w:hAnsi="Times New Roman" w:cs="Times New Roman"/>
-                <w:color w:val="000000"/>
-                <w:sz w:val="24"/>
-                <w:szCs w:val="24"/>
-                <w:lang w:val="en-US" w:eastAsia="es-CO"/>
-              </w:rPr>
-              <w:t xml:space="preserve"> you to retrieve the Hash Code with the given </w:t>
+              <w:t xml:space="preserve">“Allows you to retrieve the Hash Code with the given </w:t>
             </w:r>
             <w:proofErr w:type="gramStart"/>
             <w:r>
@@ -1322,7 +1302,6 @@
               <w:t>{pre:(</w:t>
             </w:r>
             <w:proofErr w:type="spellStart"/>
-            <w:proofErr w:type="gramStart"/>
             <w:r>
               <w:rPr>
                 <w:rFonts w:ascii="Times New Roman" w:eastAsia="Times New Roman" w:hAnsi="Times New Roman" w:cs="Times New Roman"/>
@@ -1334,7 +1313,6 @@
               <w:t>key.hashCode</w:t>
             </w:r>
             <w:proofErr w:type="spellEnd"/>
-            <w:proofErr w:type="gramEnd"/>
             <w:r>
               <w:rPr>
                 <w:rFonts w:ascii="Times New Roman" w:eastAsia="Times New Roman" w:hAnsi="Times New Roman" w:cs="Times New Roman"/>
@@ -1367,7 +1345,6 @@
               <w:t>{hash = (</w:t>
             </w:r>
             <w:proofErr w:type="spellStart"/>
-            <w:proofErr w:type="gramStart"/>
             <w:r>
               <w:rPr>
                 <w:rFonts w:ascii="Times New Roman" w:eastAsia="Times New Roman" w:hAnsi="Times New Roman" w:cs="Times New Roman"/>
@@ -1379,7 +1356,6 @@
               <w:t>key.hashCode</w:t>
             </w:r>
             <w:proofErr w:type="spellEnd"/>
-            <w:proofErr w:type="gramEnd"/>
             <w:r>
               <w:rPr>
                 <w:rFonts w:ascii="Times New Roman" w:eastAsia="Times New Roman" w:hAnsi="Times New Roman" w:cs="Times New Roman"/>
@@ -1458,7 +1434,6 @@
               <w:t>put(</w:t>
             </w:r>
             <w:proofErr w:type="spellStart"/>
-            <w:proofErr w:type="gramStart"/>
             <w:r>
               <w:rPr>
                 <w:rFonts w:ascii="Times New Roman" w:eastAsia="Times New Roman" w:hAnsi="Times New Roman" w:cs="Times New Roman"/>
@@ -1470,7 +1445,6 @@
               <w:t>key,value</w:t>
             </w:r>
             <w:proofErr w:type="spellEnd"/>
-            <w:proofErr w:type="gramEnd"/>
             <w:r>
               <w:rPr>
                 <w:rFonts w:ascii="Times New Roman" w:eastAsia="Times New Roman" w:hAnsi="Times New Roman" w:cs="Times New Roman"/>
@@ -1500,47 +1474,7 @@
                 <w:szCs w:val="24"/>
                 <w:lang w:val="en-US" w:eastAsia="es-CO"/>
               </w:rPr>
-              <w:t>“</w:t>
-            </w:r>
-            <w:r>
-              <w:rPr>
-                <w:rFonts w:ascii="Times New Roman" w:eastAsia="Times New Roman" w:hAnsi="Times New Roman" w:cs="Times New Roman"/>
-                <w:color w:val="000000"/>
-                <w:sz w:val="24"/>
-                <w:szCs w:val="24"/>
-                <w:lang w:val="en-US" w:eastAsia="es-CO"/>
-              </w:rPr>
-              <w:t>Inserts</w:t>
-            </w:r>
-            <w:r>
-              <w:rPr>
-                <w:rFonts w:ascii="Times New Roman" w:eastAsia="Times New Roman" w:hAnsi="Times New Roman" w:cs="Times New Roman"/>
-                <w:color w:val="000000"/>
-                <w:sz w:val="24"/>
-                <w:szCs w:val="24"/>
-                <w:lang w:val="en-US" w:eastAsia="es-CO"/>
-              </w:rPr>
-              <w:t xml:space="preserve"> a key-value pair into the hash </w:t>
-            </w:r>
-            <w:r>
-              <w:rPr>
-                <w:rFonts w:ascii="Times New Roman" w:eastAsia="Times New Roman" w:hAnsi="Times New Roman" w:cs="Times New Roman"/>
-                <w:color w:val="000000"/>
-                <w:sz w:val="24"/>
-                <w:szCs w:val="24"/>
-                <w:lang w:val="en-US" w:eastAsia="es-CO"/>
-              </w:rPr>
-              <w:t>table.</w:t>
-            </w:r>
-            <w:r>
-              <w:rPr>
-                <w:rFonts w:ascii="Times New Roman" w:eastAsia="Times New Roman" w:hAnsi="Times New Roman" w:cs="Times New Roman"/>
-                <w:color w:val="000000"/>
-                <w:sz w:val="24"/>
-                <w:szCs w:val="24"/>
-                <w:lang w:val="en-US" w:eastAsia="es-CO"/>
-              </w:rPr>
-              <w:t>”</w:t>
+              <w:t>“Inserts a key-value pair into the hash table.”</w:t>
             </w:r>
           </w:p>
           <w:p>
@@ -1564,27 +1498,15 @@
               <w:t>{pre: (</w:t>
             </w:r>
             <w:proofErr w:type="spellStart"/>
-            <w:proofErr w:type="gramStart"/>
-            <w:r>
-              <w:rPr>
-                <w:rFonts w:ascii="Times New Roman" w:eastAsia="Times New Roman" w:hAnsi="Times New Roman" w:cs="Times New Roman"/>
-                <w:color w:val="000000"/>
-                <w:sz w:val="24"/>
-                <w:szCs w:val="24"/>
-                <w:lang w:val="en-US" w:eastAsia="es-CO"/>
-              </w:rPr>
-              <w:t>table.key.hash</w:t>
-            </w:r>
-            <w:proofErr w:type="gramEnd"/>
-            <w:r>
-              <w:rPr>
-                <w:rFonts w:ascii="Times New Roman" w:eastAsia="Times New Roman" w:hAnsi="Times New Roman" w:cs="Times New Roman"/>
-                <w:color w:val="000000"/>
-                <w:sz w:val="24"/>
-                <w:szCs w:val="24"/>
-                <w:lang w:val="en-US" w:eastAsia="es-CO"/>
-              </w:rPr>
-              <w:t>.code</w:t>
+            <w:r>
+              <w:rPr>
+                <w:rFonts w:ascii="Times New Roman" w:eastAsia="Times New Roman" w:hAnsi="Times New Roman" w:cs="Times New Roman"/>
+                <w:color w:val="000000"/>
+                <w:sz w:val="24"/>
+                <w:szCs w:val="24"/>
+                <w:lang w:val="en-US" w:eastAsia="es-CO"/>
+              </w:rPr>
+              <w:t>table.key.hash.code</w:t>
             </w:r>
             <w:proofErr w:type="spellEnd"/>
             <w:r>
@@ -1639,7 +1561,6 @@
               <w:t xml:space="preserve">{post: </w:t>
             </w:r>
             <w:proofErr w:type="spellStart"/>
-            <w:proofErr w:type="gramStart"/>
             <w:r>
               <w:rPr>
                 <w:rFonts w:ascii="Times New Roman" w:eastAsia="Times New Roman" w:hAnsi="Times New Roman" w:cs="Times New Roman"/>
@@ -1651,7 +1572,6 @@
               <w:t>key.hash</w:t>
             </w:r>
             <w:proofErr w:type="spellEnd"/>
-            <w:proofErr w:type="gramEnd"/>
             <w:r>
               <w:rPr>
                 <w:rFonts w:ascii="Times New Roman" w:eastAsia="Times New Roman" w:hAnsi="Times New Roman" w:cs="Times New Roman"/>
@@ -1770,47 +1690,7 @@
                 <w:szCs w:val="24"/>
                 <w:lang w:val="en-US" w:eastAsia="es-CO"/>
               </w:rPr>
-              <w:t>“</w:t>
-            </w:r>
-            <w:r>
-              <w:rPr>
-                <w:rFonts w:ascii="Times New Roman" w:eastAsia="Times New Roman" w:hAnsi="Times New Roman" w:cs="Times New Roman"/>
-                <w:color w:val="000000"/>
-                <w:sz w:val="24"/>
-                <w:szCs w:val="24"/>
-                <w:lang w:val="en-US" w:eastAsia="es-CO"/>
-              </w:rPr>
-              <w:t>Returns</w:t>
-            </w:r>
-            <w:r>
-              <w:rPr>
-                <w:rFonts w:ascii="Times New Roman" w:eastAsia="Times New Roman" w:hAnsi="Times New Roman" w:cs="Times New Roman"/>
-                <w:color w:val="000000"/>
-                <w:sz w:val="24"/>
-                <w:szCs w:val="24"/>
-                <w:lang w:val="en-US" w:eastAsia="es-CO"/>
-              </w:rPr>
-              <w:t xml:space="preserve"> the value associated with the given </w:t>
-            </w:r>
-            <w:r>
-              <w:rPr>
-                <w:rFonts w:ascii="Times New Roman" w:eastAsia="Times New Roman" w:hAnsi="Times New Roman" w:cs="Times New Roman"/>
-                <w:color w:val="000000"/>
-                <w:sz w:val="24"/>
-                <w:szCs w:val="24"/>
-                <w:lang w:val="en-US" w:eastAsia="es-CO"/>
-              </w:rPr>
-              <w:t>key.</w:t>
-            </w:r>
-            <w:r>
-              <w:rPr>
-                <w:rFonts w:ascii="Times New Roman" w:eastAsia="Times New Roman" w:hAnsi="Times New Roman" w:cs="Times New Roman"/>
-                <w:color w:val="000000"/>
-                <w:sz w:val="24"/>
-                <w:szCs w:val="24"/>
-                <w:lang w:val="en-US" w:eastAsia="es-CO"/>
-              </w:rPr>
-              <w:t>”</w:t>
+              <w:t>“Returns the value associated with the given key.”</w:t>
             </w:r>
           </w:p>
           <w:p>
@@ -1834,27 +1714,15 @@
               <w:t>{pre: (</w:t>
             </w:r>
             <w:proofErr w:type="spellStart"/>
-            <w:proofErr w:type="gramStart"/>
-            <w:r>
-              <w:rPr>
-                <w:rFonts w:ascii="Times New Roman" w:eastAsia="Times New Roman" w:hAnsi="Times New Roman" w:cs="Times New Roman"/>
-                <w:color w:val="000000"/>
-                <w:sz w:val="24"/>
-                <w:szCs w:val="24"/>
-                <w:lang w:val="en-US" w:eastAsia="es-CO"/>
-              </w:rPr>
-              <w:t>table.key.hash</w:t>
-            </w:r>
-            <w:proofErr w:type="gramEnd"/>
-            <w:r>
-              <w:rPr>
-                <w:rFonts w:ascii="Times New Roman" w:eastAsia="Times New Roman" w:hAnsi="Times New Roman" w:cs="Times New Roman"/>
-                <w:color w:val="000000"/>
-                <w:sz w:val="24"/>
-                <w:szCs w:val="24"/>
-                <w:lang w:val="en-US" w:eastAsia="es-CO"/>
-              </w:rPr>
-              <w:t>.code</w:t>
+            <w:r>
+              <w:rPr>
+                <w:rFonts w:ascii="Times New Roman" w:eastAsia="Times New Roman" w:hAnsi="Times New Roman" w:cs="Times New Roman"/>
+                <w:color w:val="000000"/>
+                <w:sz w:val="24"/>
+                <w:szCs w:val="24"/>
+                <w:lang w:val="en-US" w:eastAsia="es-CO"/>
+              </w:rPr>
+              <w:t>table.key.hash.code</w:t>
             </w:r>
             <w:proofErr w:type="spellEnd"/>
             <w:r>
@@ -1928,18 +1796,7 @@
                 <w:szCs w:val="24"/>
                 <w:lang w:val="en-US" w:eastAsia="es-CO"/>
               </w:rPr>
-              <w:t>(hash</w:t>
-            </w:r>
-            <w:proofErr w:type="gramStart"/>
-            <w:r>
-              <w:rPr>
-                <w:rFonts w:ascii="Times New Roman" w:eastAsia="Times New Roman" w:hAnsi="Times New Roman" w:cs="Times New Roman"/>
-                <w:color w:val="000000"/>
-                <w:sz w:val="24"/>
-                <w:szCs w:val="24"/>
-                <w:lang w:val="en-US" w:eastAsia="es-CO"/>
-              </w:rPr>
-              <w:t>).</w:t>
+              <w:t>(hash).</w:t>
             </w:r>
             <w:proofErr w:type="spellStart"/>
             <w:r>
@@ -1953,7 +1810,6 @@
               <w:t>getValue</w:t>
             </w:r>
             <w:proofErr w:type="spellEnd"/>
-            <w:proofErr w:type="gramEnd"/>
             <w:r>
               <w:rPr>
                 <w:rFonts w:ascii="Times New Roman" w:eastAsia="Times New Roman" w:hAnsi="Times New Roman" w:cs="Times New Roman"/>
@@ -2050,37 +1906,7 @@
                 <w:szCs w:val="24"/>
                 <w:lang w:val="en-US" w:eastAsia="es-CO"/>
               </w:rPr>
-              <w:t>“</w:t>
-            </w:r>
-            <w:r>
-              <w:rPr>
-                <w:rFonts w:ascii="Times New Roman" w:eastAsia="Times New Roman" w:hAnsi="Times New Roman" w:cs="Times New Roman"/>
-                <w:color w:val="000000"/>
-                <w:sz w:val="24"/>
-                <w:szCs w:val="24"/>
-                <w:lang w:val="en-US" w:eastAsia="es-CO"/>
-              </w:rPr>
-              <w:t>Removes</w:t>
-            </w:r>
-            <w:r>
-              <w:rPr>
-                <w:rFonts w:ascii="Times New Roman" w:eastAsia="Times New Roman" w:hAnsi="Times New Roman" w:cs="Times New Roman"/>
-                <w:color w:val="000000"/>
-                <w:sz w:val="24"/>
-                <w:szCs w:val="24"/>
-                <w:lang w:val="en-US" w:eastAsia="es-CO"/>
-              </w:rPr>
-              <w:t xml:space="preserve"> the key-value pair associated with the given </w:t>
-            </w:r>
-            <w:r>
-              <w:rPr>
-                <w:rFonts w:ascii="Times New Roman" w:eastAsia="Times New Roman" w:hAnsi="Times New Roman" w:cs="Times New Roman"/>
-                <w:color w:val="000000"/>
-                <w:sz w:val="24"/>
-                <w:szCs w:val="24"/>
-                <w:lang w:val="en-US" w:eastAsia="es-CO"/>
-              </w:rPr>
-              <w:t>key.”</w:t>
+              <w:t>“Removes the key-value pair associated with the given key.”</w:t>
             </w:r>
           </w:p>
           <w:p>
@@ -2104,27 +1930,15 @@
               <w:t>{pre: (</w:t>
             </w:r>
             <w:proofErr w:type="spellStart"/>
-            <w:proofErr w:type="gramStart"/>
-            <w:r>
-              <w:rPr>
-                <w:rFonts w:ascii="Times New Roman" w:eastAsia="Times New Roman" w:hAnsi="Times New Roman" w:cs="Times New Roman"/>
-                <w:color w:val="000000"/>
-                <w:sz w:val="24"/>
-                <w:szCs w:val="24"/>
-                <w:lang w:val="en-US" w:eastAsia="es-CO"/>
-              </w:rPr>
-              <w:t>table.key.hash</w:t>
-            </w:r>
-            <w:proofErr w:type="gramEnd"/>
-            <w:r>
-              <w:rPr>
-                <w:rFonts w:ascii="Times New Roman" w:eastAsia="Times New Roman" w:hAnsi="Times New Roman" w:cs="Times New Roman"/>
-                <w:color w:val="000000"/>
-                <w:sz w:val="24"/>
-                <w:szCs w:val="24"/>
-                <w:lang w:val="en-US" w:eastAsia="es-CO"/>
-              </w:rPr>
-              <w:t>.code</w:t>
+            <w:r>
+              <w:rPr>
+                <w:rFonts w:ascii="Times New Roman" w:eastAsia="Times New Roman" w:hAnsi="Times New Roman" w:cs="Times New Roman"/>
+                <w:color w:val="000000"/>
+                <w:sz w:val="24"/>
+                <w:szCs w:val="24"/>
+                <w:lang w:val="en-US" w:eastAsia="es-CO"/>
+              </w:rPr>
+              <w:t>table.key.hash.code</w:t>
             </w:r>
             <w:proofErr w:type="spellEnd"/>
             <w:r>
@@ -2198,18 +2012,7 @@
                 <w:szCs w:val="24"/>
                 <w:lang w:val="en-US" w:eastAsia="es-CO"/>
               </w:rPr>
-              <w:t>(hash</w:t>
-            </w:r>
-            <w:proofErr w:type="gramStart"/>
-            <w:r>
-              <w:rPr>
-                <w:rFonts w:ascii="Times New Roman" w:eastAsia="Times New Roman" w:hAnsi="Times New Roman" w:cs="Times New Roman"/>
-                <w:color w:val="000000"/>
-                <w:sz w:val="24"/>
-                <w:szCs w:val="24"/>
-                <w:lang w:val="en-US" w:eastAsia="es-CO"/>
-              </w:rPr>
-              <w:t>).</w:t>
+              <w:t>(hash).</w:t>
             </w:r>
             <w:proofErr w:type="spellStart"/>
             <w:r>
@@ -2223,7 +2026,6 @@
               <w:t>getValue</w:t>
             </w:r>
             <w:proofErr w:type="spellEnd"/>
-            <w:proofErr w:type="gramEnd"/>
             <w:r>
               <w:rPr>
                 <w:rFonts w:ascii="Times New Roman" w:eastAsia="Times New Roman" w:hAnsi="Times New Roman" w:cs="Times New Roman"/>
@@ -2273,6 +2075,603 @@
                 <w:lang w:val="en-US" w:eastAsia="es-CO"/>
               </w:rPr>
               <w:t xml:space="preserve"> table}</w:t>
+            </w:r>
+          </w:p>
+        </w:tc>
+      </w:tr>
+    </w:tbl>
+    <w:p>
+      <w:pPr>
+        <w:rPr>
+          <w:lang w:val="en-US"/>
+        </w:rPr>
+      </w:pPr>
+    </w:p>
+    <w:p>
+      <w:pPr>
+        <w:rPr>
+          <w:lang w:val="en-US"/>
+        </w:rPr>
+      </w:pPr>
+    </w:p>
+    <w:tbl>
+      <w:tblPr>
+        <w:tblW w:w="9026" w:type="dxa"/>
+        <w:tblCellMar>
+          <w:top w:w="15" w:type="dxa"/>
+          <w:left w:w="15" w:type="dxa"/>
+          <w:bottom w:w="15" w:type="dxa"/>
+          <w:right w:w="15" w:type="dxa"/>
+        </w:tblCellMar>
+        <w:tblLook w:val="04A0" w:firstRow="1" w:lastRow="0" w:firstColumn="1" w:lastColumn="0" w:noHBand="0" w:noVBand="1"/>
+      </w:tblPr>
+      <w:tblGrid>
+        <w:gridCol w:w="9026"/>
+      </w:tblGrid>
+      <w:tr>
+        <w:tc>
+          <w:tcPr>
+            <w:tcW w:w="0" w:type="auto"/>
+            <w:tcBorders>
+              <w:top w:val="single" w:sz="8" w:space="0" w:color="000000"/>
+              <w:left w:val="single" w:sz="8" w:space="0" w:color="000000"/>
+              <w:bottom w:val="single" w:sz="8" w:space="0" w:color="000000"/>
+              <w:right w:val="single" w:sz="8" w:space="0" w:color="000000"/>
+            </w:tcBorders>
+            <w:tcMar>
+              <w:top w:w="100" w:type="dxa"/>
+              <w:left w:w="100" w:type="dxa"/>
+              <w:bottom w:w="100" w:type="dxa"/>
+              <w:right w:w="100" w:type="dxa"/>
+            </w:tcMar>
+            <w:hideMark/>
+          </w:tcPr>
+          <w:p>
+            <w:pPr>
+              <w:spacing w:after="0" w:line="240" w:lineRule="auto"/>
+              <w:rPr>
+                <w:rFonts w:ascii="Times New Roman" w:eastAsia="Times New Roman" w:hAnsi="Times New Roman" w:cs="Times New Roman"/>
+                <w:sz w:val="24"/>
+                <w:szCs w:val="24"/>
+                <w:lang w:val="es-CO" w:eastAsia="es-CO"/>
+              </w:rPr>
+            </w:pPr>
+            <w:proofErr w:type="spellStart"/>
+            <w:r>
+              <w:rPr>
+                <w:rFonts w:ascii="Times New Roman" w:eastAsia="Times New Roman" w:hAnsi="Times New Roman" w:cs="Times New Roman"/>
+                <w:b/>
+                <w:bCs/>
+                <w:color w:val="000000"/>
+                <w:sz w:val="24"/>
+                <w:szCs w:val="24"/>
+                <w:lang w:val="es-CO" w:eastAsia="es-CO"/>
+              </w:rPr>
+              <w:t>MaxPriorityQueue</w:t>
+            </w:r>
+            <w:proofErr w:type="spellEnd"/>
+          </w:p>
+        </w:tc>
+      </w:tr>
+      <w:tr>
+        <w:tc>
+          <w:tcPr>
+            <w:tcW w:w="0" w:type="auto"/>
+            <w:tcBorders>
+              <w:top w:val="single" w:sz="8" w:space="0" w:color="000000"/>
+              <w:left w:val="single" w:sz="8" w:space="0" w:color="000000"/>
+              <w:bottom w:val="single" w:sz="8" w:space="0" w:color="000000"/>
+              <w:right w:val="single" w:sz="8" w:space="0" w:color="000000"/>
+            </w:tcBorders>
+            <w:tcMar>
+              <w:top w:w="100" w:type="dxa"/>
+              <w:left w:w="100" w:type="dxa"/>
+              <w:bottom w:w="100" w:type="dxa"/>
+              <w:right w:w="100" w:type="dxa"/>
+            </w:tcMar>
+            <w:hideMark/>
+          </w:tcPr>
+          <w:p>
+            <w:pPr>
+              <w:spacing w:after="0" w:line="240" w:lineRule="auto"/>
+              <w:rPr>
+                <w:rFonts w:ascii="Times New Roman" w:eastAsia="Times New Roman" w:hAnsi="Times New Roman" w:cs="Times New Roman"/>
+                <w:sz w:val="24"/>
+                <w:szCs w:val="24"/>
+                <w:lang w:val="en-US" w:eastAsia="es-CO"/>
+              </w:rPr>
+            </w:pPr>
+            <w:r>
+              <w:rPr>
+                <w:rFonts w:ascii="Times New Roman" w:eastAsia="Times New Roman" w:hAnsi="Times New Roman" w:cs="Times New Roman"/>
+                <w:b/>
+                <w:bCs/>
+                <w:color w:val="000000"/>
+                <w:sz w:val="24"/>
+                <w:szCs w:val="24"/>
+                <w:lang w:val="en-US" w:eastAsia="es-CO"/>
+              </w:rPr>
+              <w:t>MaxPriorityQueue = {Size = &lt;0&gt;, heap= &lt;HeapNode(capacity)&gt;</w:t>
+            </w:r>
+          </w:p>
+        </w:tc>
+      </w:tr>
+      <w:tr>
+        <w:tc>
+          <w:tcPr>
+            <w:tcW w:w="0" w:type="auto"/>
+            <w:tcBorders>
+              <w:top w:val="single" w:sz="8" w:space="0" w:color="000000"/>
+              <w:left w:val="single" w:sz="8" w:space="0" w:color="000000"/>
+              <w:bottom w:val="single" w:sz="8" w:space="0" w:color="000000"/>
+              <w:right w:val="single" w:sz="8" w:space="0" w:color="000000"/>
+            </w:tcBorders>
+            <w:tcMar>
+              <w:top w:w="100" w:type="dxa"/>
+              <w:left w:w="100" w:type="dxa"/>
+              <w:bottom w:w="100" w:type="dxa"/>
+              <w:right w:w="100" w:type="dxa"/>
+            </w:tcMar>
+            <w:hideMark/>
+          </w:tcPr>
+          <w:p>
+            <w:pPr>
+              <w:spacing w:after="0" w:line="240" w:lineRule="auto"/>
+              <w:rPr>
+                <w:rFonts w:ascii="Times New Roman" w:eastAsia="Times New Roman" w:hAnsi="Times New Roman" w:cs="Times New Roman"/>
+                <w:sz w:val="24"/>
+                <w:szCs w:val="24"/>
+                <w:lang w:val="es-CO" w:eastAsia="es-CO"/>
+              </w:rPr>
+            </w:pPr>
+            <w:r>
+              <w:rPr>
+                <w:rFonts w:ascii="Times New Roman" w:eastAsia="Times New Roman" w:hAnsi="Times New Roman" w:cs="Times New Roman"/>
+                <w:color w:val="000000"/>
+                <w:sz w:val="24"/>
+                <w:szCs w:val="24"/>
+                <w:lang w:val="es-CO" w:eastAsia="es-CO"/>
+              </w:rPr>
+              <w:t>{</w:t>
+            </w:r>
+            <w:proofErr w:type="spellStart"/>
+            <w:r>
+              <w:rPr>
+                <w:rFonts w:ascii="Times New Roman" w:eastAsia="Times New Roman" w:hAnsi="Times New Roman" w:cs="Times New Roman"/>
+                <w:color w:val="000000"/>
+                <w:sz w:val="24"/>
+                <w:szCs w:val="24"/>
+                <w:lang w:val="es-CO" w:eastAsia="es-CO"/>
+              </w:rPr>
+              <w:t>inv</w:t>
+            </w:r>
+            <w:proofErr w:type="spellEnd"/>
+            <w:r>
+              <w:rPr>
+                <w:rFonts w:ascii="Times New Roman" w:eastAsia="Times New Roman" w:hAnsi="Times New Roman" w:cs="Times New Roman"/>
+                <w:color w:val="000000"/>
+                <w:sz w:val="24"/>
+                <w:szCs w:val="24"/>
+                <w:lang w:val="es-CO" w:eastAsia="es-CO"/>
+              </w:rPr>
+              <w:t>: &lt;Invariante del TAD&gt;}</w:t>
+            </w:r>
+          </w:p>
+        </w:tc>
+      </w:tr>
+      <w:tr>
+        <w:tc>
+          <w:tcPr>
+            <w:tcW w:w="0" w:type="auto"/>
+            <w:tcBorders>
+              <w:top w:val="single" w:sz="8" w:space="0" w:color="000000"/>
+              <w:left w:val="single" w:sz="8" w:space="0" w:color="000000"/>
+              <w:bottom w:val="single" w:sz="8" w:space="0" w:color="000000"/>
+              <w:right w:val="single" w:sz="8" w:space="0" w:color="000000"/>
+            </w:tcBorders>
+            <w:tcMar>
+              <w:top w:w="100" w:type="dxa"/>
+              <w:left w:w="100" w:type="dxa"/>
+              <w:bottom w:w="100" w:type="dxa"/>
+              <w:right w:w="100" w:type="dxa"/>
+            </w:tcMar>
+            <w:hideMark/>
+          </w:tcPr>
+          <w:p>
+            <w:pPr>
+              <w:spacing w:after="0" w:line="240" w:lineRule="auto"/>
+              <w:rPr>
+                <w:rFonts w:ascii="Times New Roman" w:eastAsia="Times New Roman" w:hAnsi="Times New Roman" w:cs="Times New Roman"/>
+                <w:sz w:val="24"/>
+                <w:szCs w:val="24"/>
+                <w:lang w:val="es-CO" w:eastAsia="es-CO"/>
+              </w:rPr>
+            </w:pPr>
+            <w:r>
+              <w:rPr>
+                <w:rFonts w:ascii="Times New Roman" w:eastAsia="Times New Roman" w:hAnsi="Times New Roman" w:cs="Times New Roman"/>
+                <w:color w:val="000000"/>
+                <w:sz w:val="24"/>
+                <w:szCs w:val="24"/>
+                <w:lang w:val="es-CO" w:eastAsia="es-CO"/>
+              </w:rPr>
+              <w:t>Operaciones Primitivas</w:t>
+            </w:r>
+          </w:p>
+          <w:p>
+            <w:pPr>
+              <w:numPr>
+                <w:ilvl w:val="0"/>
+                <w:numId w:val="6"/>
+              </w:numPr>
+              <w:spacing w:after="0" w:line="240" w:lineRule="auto"/>
+              <w:textAlignment w:val="baseline"/>
+              <w:rPr>
+                <w:rFonts w:ascii="Times New Roman" w:eastAsia="Times New Roman" w:hAnsi="Times New Roman" w:cs="Times New Roman"/>
+                <w:color w:val="000000"/>
+                <w:sz w:val="24"/>
+                <w:szCs w:val="24"/>
+                <w:lang w:val="es-CO" w:eastAsia="es-CO"/>
+              </w:rPr>
+            </w:pPr>
+            <w:proofErr w:type="spellStart"/>
+            <w:r>
+              <w:rPr>
+                <w:rFonts w:ascii="Times New Roman" w:eastAsia="Times New Roman" w:hAnsi="Times New Roman" w:cs="Times New Roman"/>
+                <w:color w:val="000000"/>
+                <w:sz w:val="24"/>
+                <w:szCs w:val="24"/>
+                <w:lang w:val="es-CO" w:eastAsia="es-CO"/>
+              </w:rPr>
+              <w:t>GetMax</w:t>
+            </w:r>
+            <w:proofErr w:type="spellEnd"/>
+            <w:r>
+              <w:rPr>
+                <w:rFonts w:ascii="Times New Roman" w:eastAsia="Times New Roman" w:hAnsi="Times New Roman" w:cs="Times New Roman"/>
+                <w:color w:val="000000"/>
+                <w:sz w:val="24"/>
+                <w:szCs w:val="24"/>
+                <w:lang w:val="es-CO" w:eastAsia="es-CO"/>
+              </w:rPr>
+              <w:t xml:space="preserve"> :     → &lt;</w:t>
+            </w:r>
+            <w:proofErr w:type="spellStart"/>
+            <w:r>
+              <w:rPr>
+                <w:rFonts w:ascii="Times New Roman" w:eastAsia="Times New Roman" w:hAnsi="Times New Roman" w:cs="Times New Roman"/>
+                <w:color w:val="000000"/>
+                <w:sz w:val="24"/>
+                <w:szCs w:val="24"/>
+                <w:lang w:val="es-CO" w:eastAsia="es-CO"/>
+              </w:rPr>
+              <w:t>max</w:t>
+            </w:r>
+            <w:proofErr w:type="spellEnd"/>
+            <w:r>
+              <w:rPr>
+                <w:rFonts w:ascii="Times New Roman" w:eastAsia="Times New Roman" w:hAnsi="Times New Roman" w:cs="Times New Roman"/>
+                <w:color w:val="000000"/>
+                <w:sz w:val="24"/>
+                <w:szCs w:val="24"/>
+                <w:lang w:val="es-CO" w:eastAsia="es-CO"/>
+              </w:rPr>
+              <w:t>&gt;</w:t>
+            </w:r>
+          </w:p>
+          <w:p>
+            <w:pPr>
+              <w:numPr>
+                <w:ilvl w:val="0"/>
+                <w:numId w:val="6"/>
+              </w:numPr>
+              <w:spacing w:after="0" w:line="240" w:lineRule="auto"/>
+              <w:textAlignment w:val="baseline"/>
+              <w:rPr>
+                <w:rFonts w:ascii="Times New Roman" w:eastAsia="Times New Roman" w:hAnsi="Times New Roman" w:cs="Times New Roman"/>
+                <w:color w:val="000000"/>
+                <w:sz w:val="24"/>
+                <w:szCs w:val="24"/>
+                <w:lang w:val="es-CO" w:eastAsia="es-CO"/>
+              </w:rPr>
+            </w:pPr>
+            <w:proofErr w:type="spellStart"/>
+            <w:r>
+              <w:rPr>
+                <w:rFonts w:ascii="Times New Roman" w:eastAsia="Times New Roman" w:hAnsi="Times New Roman" w:cs="Times New Roman"/>
+                <w:color w:val="000000"/>
+                <w:sz w:val="24"/>
+                <w:szCs w:val="24"/>
+                <w:lang w:val="es-CO" w:eastAsia="es-CO"/>
+              </w:rPr>
+              <w:t>ExtracMax</w:t>
+            </w:r>
+            <w:proofErr w:type="spellEnd"/>
+            <w:r>
+              <w:rPr>
+                <w:rFonts w:ascii="Times New Roman" w:eastAsia="Times New Roman" w:hAnsi="Times New Roman" w:cs="Times New Roman"/>
+                <w:color w:val="000000"/>
+                <w:sz w:val="24"/>
+                <w:szCs w:val="24"/>
+                <w:lang w:val="es-CO" w:eastAsia="es-CO"/>
+              </w:rPr>
+              <w:t>:    → &lt;</w:t>
+            </w:r>
+            <w:proofErr w:type="spellStart"/>
+            <w:r>
+              <w:rPr>
+                <w:rFonts w:ascii="Times New Roman" w:eastAsia="Times New Roman" w:hAnsi="Times New Roman" w:cs="Times New Roman"/>
+                <w:color w:val="000000"/>
+                <w:sz w:val="24"/>
+                <w:szCs w:val="24"/>
+                <w:lang w:val="es-CO" w:eastAsia="es-CO"/>
+              </w:rPr>
+              <w:t>max</w:t>
+            </w:r>
+            <w:proofErr w:type="spellEnd"/>
+            <w:r>
+              <w:rPr>
+                <w:rFonts w:ascii="Times New Roman" w:eastAsia="Times New Roman" w:hAnsi="Times New Roman" w:cs="Times New Roman"/>
+                <w:color w:val="000000"/>
+                <w:sz w:val="24"/>
+                <w:szCs w:val="24"/>
+                <w:lang w:val="es-CO" w:eastAsia="es-CO"/>
+              </w:rPr>
+              <w:t>&gt;</w:t>
+            </w:r>
+          </w:p>
+          <w:p>
+            <w:pPr>
+              <w:numPr>
+                <w:ilvl w:val="0"/>
+                <w:numId w:val="6"/>
+              </w:numPr>
+              <w:spacing w:after="0" w:line="240" w:lineRule="auto"/>
+              <w:textAlignment w:val="baseline"/>
+              <w:rPr>
+                <w:rFonts w:ascii="Times New Roman" w:eastAsia="Times New Roman" w:hAnsi="Times New Roman" w:cs="Times New Roman"/>
+                <w:color w:val="000000"/>
+                <w:sz w:val="24"/>
+                <w:szCs w:val="24"/>
+                <w:lang w:val="es-CO" w:eastAsia="es-CO"/>
+              </w:rPr>
+            </w:pPr>
+            <w:proofErr w:type="spellStart"/>
+            <w:r>
+              <w:rPr>
+                <w:rFonts w:ascii="Times New Roman" w:eastAsia="Times New Roman" w:hAnsi="Times New Roman" w:cs="Times New Roman"/>
+                <w:color w:val="000000"/>
+                <w:sz w:val="24"/>
+                <w:szCs w:val="24"/>
+                <w:lang w:val="es-CO" w:eastAsia="es-CO"/>
+              </w:rPr>
+              <w:t>MaxInset</w:t>
+            </w:r>
+            <w:proofErr w:type="spellEnd"/>
+            <w:r>
+              <w:rPr>
+                <w:rFonts w:ascii="Times New Roman" w:eastAsia="Times New Roman" w:hAnsi="Times New Roman" w:cs="Times New Roman"/>
+                <w:color w:val="000000"/>
+                <w:sz w:val="24"/>
+                <w:szCs w:val="24"/>
+                <w:lang w:val="es-CO" w:eastAsia="es-CO"/>
+              </w:rPr>
+              <w:t>: &lt;</w:t>
+            </w:r>
+            <w:proofErr w:type="spellStart"/>
+            <w:r>
+              <w:rPr>
+                <w:rFonts w:ascii="Times New Roman" w:eastAsia="Times New Roman" w:hAnsi="Times New Roman" w:cs="Times New Roman"/>
+                <w:color w:val="000000"/>
+                <w:sz w:val="24"/>
+                <w:szCs w:val="24"/>
+                <w:lang w:val="es-CO" w:eastAsia="es-CO"/>
+              </w:rPr>
+              <w:t>key</w:t>
+            </w:r>
+            <w:proofErr w:type="spellEnd"/>
+            <w:r>
+              <w:rPr>
+                <w:rFonts w:ascii="Times New Roman" w:eastAsia="Times New Roman" w:hAnsi="Times New Roman" w:cs="Times New Roman"/>
+                <w:color w:val="000000"/>
+                <w:sz w:val="24"/>
+                <w:szCs w:val="24"/>
+                <w:lang w:val="es-CO" w:eastAsia="es-CO"/>
+              </w:rPr>
+              <w:t>&gt;, &lt;</w:t>
+            </w:r>
+            <w:proofErr w:type="spellStart"/>
+            <w:r>
+              <w:rPr>
+                <w:rFonts w:ascii="Times New Roman" w:eastAsia="Times New Roman" w:hAnsi="Times New Roman" w:cs="Times New Roman"/>
+                <w:color w:val="000000"/>
+                <w:sz w:val="24"/>
+                <w:szCs w:val="24"/>
+                <w:lang w:val="es-CO" w:eastAsia="es-CO"/>
+              </w:rPr>
+              <w:t>value</w:t>
+            </w:r>
+            <w:proofErr w:type="spellEnd"/>
+            <w:r>
+              <w:rPr>
+                <w:rFonts w:ascii="Times New Roman" w:eastAsia="Times New Roman" w:hAnsi="Times New Roman" w:cs="Times New Roman"/>
+                <w:color w:val="000000"/>
+                <w:sz w:val="24"/>
+                <w:szCs w:val="24"/>
+                <w:lang w:val="es-CO" w:eastAsia="es-CO"/>
+              </w:rPr>
+              <w:t>&gt;  → &lt;</w:t>
+            </w:r>
+            <w:proofErr w:type="spellStart"/>
+            <w:r>
+              <w:rPr>
+                <w:rFonts w:ascii="Times New Roman" w:eastAsia="Times New Roman" w:hAnsi="Times New Roman" w:cs="Times New Roman"/>
+                <w:color w:val="000000"/>
+                <w:sz w:val="24"/>
+                <w:szCs w:val="24"/>
+                <w:lang w:val="es-CO" w:eastAsia="es-CO"/>
+              </w:rPr>
+              <w:t>heap</w:t>
+            </w:r>
+            <w:proofErr w:type="spellEnd"/>
+            <w:r>
+              <w:rPr>
+                <w:rFonts w:ascii="Times New Roman" w:eastAsia="Times New Roman" w:hAnsi="Times New Roman" w:cs="Times New Roman"/>
+                <w:color w:val="000000"/>
+                <w:sz w:val="24"/>
+                <w:szCs w:val="24"/>
+                <w:lang w:val="es-CO" w:eastAsia="es-CO"/>
+              </w:rPr>
+              <w:t>&gt;</w:t>
+            </w:r>
+          </w:p>
+          <w:p>
+            <w:pPr>
+              <w:numPr>
+                <w:ilvl w:val="0"/>
+                <w:numId w:val="6"/>
+              </w:numPr>
+              <w:spacing w:after="0" w:line="240" w:lineRule="auto"/>
+              <w:textAlignment w:val="baseline"/>
+              <w:rPr>
+                <w:rFonts w:ascii="Times New Roman" w:eastAsia="Times New Roman" w:hAnsi="Times New Roman" w:cs="Times New Roman"/>
+                <w:color w:val="000000"/>
+                <w:sz w:val="24"/>
+                <w:szCs w:val="24"/>
+                <w:lang w:val="es-CO" w:eastAsia="es-CO"/>
+              </w:rPr>
+            </w:pPr>
+            <w:proofErr w:type="spellStart"/>
+            <w:r>
+              <w:rPr>
+                <w:rFonts w:ascii="Times New Roman" w:eastAsia="Times New Roman" w:hAnsi="Times New Roman" w:cs="Times New Roman"/>
+                <w:color w:val="000000"/>
+                <w:sz w:val="24"/>
+                <w:szCs w:val="24"/>
+                <w:lang w:val="es-CO" w:eastAsia="es-CO"/>
+              </w:rPr>
+              <w:t>Parent</w:t>
+            </w:r>
+            <w:proofErr w:type="spellEnd"/>
+            <w:r>
+              <w:rPr>
+                <w:rFonts w:ascii="Times New Roman" w:eastAsia="Times New Roman" w:hAnsi="Times New Roman" w:cs="Times New Roman"/>
+                <w:color w:val="000000"/>
+                <w:sz w:val="24"/>
+                <w:szCs w:val="24"/>
+                <w:lang w:val="es-CO" w:eastAsia="es-CO"/>
+              </w:rPr>
+              <w:t>: &lt;i&gt; →  &lt;</w:t>
+            </w:r>
+            <w:proofErr w:type="spellStart"/>
+            <w:r>
+              <w:rPr>
+                <w:rFonts w:ascii="Times New Roman" w:eastAsia="Times New Roman" w:hAnsi="Times New Roman" w:cs="Times New Roman"/>
+                <w:color w:val="000000"/>
+                <w:sz w:val="24"/>
+                <w:szCs w:val="24"/>
+                <w:lang w:val="es-CO" w:eastAsia="es-CO"/>
+              </w:rPr>
+              <w:t>parent</w:t>
+            </w:r>
+            <w:proofErr w:type="spellEnd"/>
+            <w:r>
+              <w:rPr>
+                <w:rFonts w:ascii="Times New Roman" w:eastAsia="Times New Roman" w:hAnsi="Times New Roman" w:cs="Times New Roman"/>
+                <w:color w:val="000000"/>
+                <w:sz w:val="24"/>
+                <w:szCs w:val="24"/>
+                <w:lang w:val="es-CO" w:eastAsia="es-CO"/>
+              </w:rPr>
+              <w:t>&gt;</w:t>
+            </w:r>
+          </w:p>
+          <w:p>
+            <w:pPr>
+              <w:numPr>
+                <w:ilvl w:val="0"/>
+                <w:numId w:val="6"/>
+              </w:numPr>
+              <w:spacing w:after="0" w:line="240" w:lineRule="auto"/>
+              <w:textAlignment w:val="baseline"/>
+              <w:rPr>
+                <w:rFonts w:ascii="Times New Roman" w:eastAsia="Times New Roman" w:hAnsi="Times New Roman" w:cs="Times New Roman"/>
+                <w:color w:val="000000"/>
+                <w:sz w:val="24"/>
+                <w:szCs w:val="24"/>
+                <w:lang w:val="es-CO" w:eastAsia="es-CO"/>
+              </w:rPr>
+            </w:pPr>
+            <w:r>
+              <w:rPr>
+                <w:rFonts w:ascii="Times New Roman" w:eastAsia="Times New Roman" w:hAnsi="Times New Roman" w:cs="Times New Roman"/>
+                <w:color w:val="000000"/>
+                <w:sz w:val="24"/>
+                <w:szCs w:val="24"/>
+                <w:lang w:val="es-CO" w:eastAsia="es-CO"/>
+              </w:rPr>
+              <w:t>Swap: &lt;i&gt;, &lt;j&gt; →  &lt;j&gt;, &lt;i&gt;</w:t>
+            </w:r>
+          </w:p>
+          <w:p>
+            <w:pPr>
+              <w:numPr>
+                <w:ilvl w:val="0"/>
+                <w:numId w:val="6"/>
+              </w:numPr>
+              <w:spacing w:after="0" w:line="240" w:lineRule="auto"/>
+              <w:textAlignment w:val="baseline"/>
+              <w:rPr>
+                <w:rFonts w:ascii="Times New Roman" w:eastAsia="Times New Roman" w:hAnsi="Times New Roman" w:cs="Times New Roman"/>
+                <w:color w:val="000000"/>
+                <w:sz w:val="24"/>
+                <w:szCs w:val="24"/>
+                <w:lang w:val="es-CO" w:eastAsia="es-CO"/>
+              </w:rPr>
+            </w:pPr>
+            <w:proofErr w:type="spellStart"/>
+            <w:r>
+              <w:rPr>
+                <w:rFonts w:ascii="Times New Roman" w:eastAsia="Times New Roman" w:hAnsi="Times New Roman" w:cs="Times New Roman"/>
+                <w:color w:val="000000"/>
+                <w:sz w:val="24"/>
+                <w:szCs w:val="24"/>
+                <w:lang w:val="es-CO" w:eastAsia="es-CO"/>
+              </w:rPr>
+              <w:t>MaxHeapify</w:t>
+            </w:r>
+            <w:proofErr w:type="spellEnd"/>
+            <w:r>
+              <w:rPr>
+                <w:rFonts w:ascii="Times New Roman" w:eastAsia="Times New Roman" w:hAnsi="Times New Roman" w:cs="Times New Roman"/>
+                <w:color w:val="000000"/>
+                <w:sz w:val="24"/>
+                <w:szCs w:val="24"/>
+                <w:lang w:val="es-CO" w:eastAsia="es-CO"/>
+              </w:rPr>
+              <w:t>: &lt;i&gt; → &lt;</w:t>
+            </w:r>
+            <w:proofErr w:type="spellStart"/>
+            <w:r>
+              <w:rPr>
+                <w:rFonts w:ascii="Times New Roman" w:eastAsia="Times New Roman" w:hAnsi="Times New Roman" w:cs="Times New Roman"/>
+                <w:color w:val="000000"/>
+                <w:sz w:val="24"/>
+                <w:szCs w:val="24"/>
+                <w:lang w:val="es-CO" w:eastAsia="es-CO"/>
+              </w:rPr>
+              <w:t>maxHeapifyw</w:t>
+            </w:r>
+            <w:proofErr w:type="spellEnd"/>
+            <w:r>
+              <w:rPr>
+                <w:rFonts w:ascii="Times New Roman" w:eastAsia="Times New Roman" w:hAnsi="Times New Roman" w:cs="Times New Roman"/>
+                <w:color w:val="000000"/>
+                <w:sz w:val="24"/>
+                <w:szCs w:val="24"/>
+                <w:lang w:val="es-CO" w:eastAsia="es-CO"/>
+              </w:rPr>
+              <w:t> </w:t>
             </w:r>
           </w:p>
         </w:tc>
@@ -2822,6 +3221,155 @@
     </w:lvl>
   </w:abstractNum>
   <w:abstractNum w:abstractNumId="4" w15:restartNumberingAfterBreak="0">
+    <w:nsid w:val="5C2B258D"/>
+    <w:multiLevelType w:val="multilevel"/>
+    <w:tmpl w:val="AC4A1102"/>
+    <w:lvl w:ilvl="0">
+      <w:start w:val="1"/>
+      <w:numFmt w:val="bullet"/>
+      <w:lvlText w:val=""/>
+      <w:lvlJc w:val="left"/>
+      <w:pPr>
+        <w:tabs>
+          <w:tab w:val="num" w:pos="720"/>
+        </w:tabs>
+        <w:ind w:left="720" w:hanging="360"/>
+      </w:pPr>
+      <w:rPr>
+        <w:rFonts w:ascii="Symbol" w:hAnsi="Symbol" w:hint="default"/>
+        <w:sz w:val="20"/>
+      </w:rPr>
+    </w:lvl>
+    <w:lvl w:ilvl="1" w:tentative="1">
+      <w:start w:val="1"/>
+      <w:numFmt w:val="bullet"/>
+      <w:lvlText w:val="o"/>
+      <w:lvlJc w:val="left"/>
+      <w:pPr>
+        <w:tabs>
+          <w:tab w:val="num" w:pos="1440"/>
+        </w:tabs>
+        <w:ind w:left="1440" w:hanging="360"/>
+      </w:pPr>
+      <w:rPr>
+        <w:rFonts w:ascii="Courier New" w:hAnsi="Courier New" w:hint="default"/>
+        <w:sz w:val="20"/>
+      </w:rPr>
+    </w:lvl>
+    <w:lvl w:ilvl="2" w:tentative="1">
+      <w:start w:val="1"/>
+      <w:numFmt w:val="bullet"/>
+      <w:lvlText w:val=""/>
+      <w:lvlJc w:val="left"/>
+      <w:pPr>
+        <w:tabs>
+          <w:tab w:val="num" w:pos="2160"/>
+        </w:tabs>
+        <w:ind w:left="2160" w:hanging="360"/>
+      </w:pPr>
+      <w:rPr>
+        <w:rFonts w:ascii="Wingdings" w:hAnsi="Wingdings" w:hint="default"/>
+        <w:sz w:val="20"/>
+      </w:rPr>
+    </w:lvl>
+    <w:lvl w:ilvl="3" w:tentative="1">
+      <w:start w:val="1"/>
+      <w:numFmt w:val="bullet"/>
+      <w:lvlText w:val=""/>
+      <w:lvlJc w:val="left"/>
+      <w:pPr>
+        <w:tabs>
+          <w:tab w:val="num" w:pos="2880"/>
+        </w:tabs>
+        <w:ind w:left="2880" w:hanging="360"/>
+      </w:pPr>
+      <w:rPr>
+        <w:rFonts w:ascii="Wingdings" w:hAnsi="Wingdings" w:hint="default"/>
+        <w:sz w:val="20"/>
+      </w:rPr>
+    </w:lvl>
+    <w:lvl w:ilvl="4" w:tentative="1">
+      <w:start w:val="1"/>
+      <w:numFmt w:val="bullet"/>
+      <w:lvlText w:val=""/>
+      <w:lvlJc w:val="left"/>
+      <w:pPr>
+        <w:tabs>
+          <w:tab w:val="num" w:pos="3600"/>
+        </w:tabs>
+        <w:ind w:left="3600" w:hanging="360"/>
+      </w:pPr>
+      <w:rPr>
+        <w:rFonts w:ascii="Wingdings" w:hAnsi="Wingdings" w:hint="default"/>
+        <w:sz w:val="20"/>
+      </w:rPr>
+    </w:lvl>
+    <w:lvl w:ilvl="5" w:tentative="1">
+      <w:start w:val="1"/>
+      <w:numFmt w:val="bullet"/>
+      <w:lvlText w:val=""/>
+      <w:lvlJc w:val="left"/>
+      <w:pPr>
+        <w:tabs>
+          <w:tab w:val="num" w:pos="4320"/>
+        </w:tabs>
+        <w:ind w:left="4320" w:hanging="360"/>
+      </w:pPr>
+      <w:rPr>
+        <w:rFonts w:ascii="Wingdings" w:hAnsi="Wingdings" w:hint="default"/>
+        <w:sz w:val="20"/>
+      </w:rPr>
+    </w:lvl>
+    <w:lvl w:ilvl="6" w:tentative="1">
+      <w:start w:val="1"/>
+      <w:numFmt w:val="bullet"/>
+      <w:lvlText w:val=""/>
+      <w:lvlJc w:val="left"/>
+      <w:pPr>
+        <w:tabs>
+          <w:tab w:val="num" w:pos="5040"/>
+        </w:tabs>
+        <w:ind w:left="5040" w:hanging="360"/>
+      </w:pPr>
+      <w:rPr>
+        <w:rFonts w:ascii="Wingdings" w:hAnsi="Wingdings" w:hint="default"/>
+        <w:sz w:val="20"/>
+      </w:rPr>
+    </w:lvl>
+    <w:lvl w:ilvl="7" w:tentative="1">
+      <w:start w:val="1"/>
+      <w:numFmt w:val="bullet"/>
+      <w:lvlText w:val=""/>
+      <w:lvlJc w:val="left"/>
+      <w:pPr>
+        <w:tabs>
+          <w:tab w:val="num" w:pos="5760"/>
+        </w:tabs>
+        <w:ind w:left="5760" w:hanging="360"/>
+      </w:pPr>
+      <w:rPr>
+        <w:rFonts w:ascii="Wingdings" w:hAnsi="Wingdings" w:hint="default"/>
+        <w:sz w:val="20"/>
+      </w:rPr>
+    </w:lvl>
+    <w:lvl w:ilvl="8" w:tentative="1">
+      <w:start w:val="1"/>
+      <w:numFmt w:val="bullet"/>
+      <w:lvlText w:val=""/>
+      <w:lvlJc w:val="left"/>
+      <w:pPr>
+        <w:tabs>
+          <w:tab w:val="num" w:pos="6480"/>
+        </w:tabs>
+        <w:ind w:left="6480" w:hanging="360"/>
+      </w:pPr>
+      <w:rPr>
+        <w:rFonts w:ascii="Wingdings" w:hAnsi="Wingdings" w:hint="default"/>
+        <w:sz w:val="20"/>
+      </w:rPr>
+    </w:lvl>
+  </w:abstractNum>
+  <w:abstractNum w:abstractNumId="5" w15:restartNumberingAfterBreak="0">
     <w:nsid w:val="6EA50244"/>
     <w:multiLevelType w:val="multilevel"/>
     <w:tmpl w:val="2AB02120"/>
@@ -2951,7 +3499,7 @@
     <w:abstractNumId w:val="0"/>
   </w:num>
   <w:num w:numId="4" w16cid:durableId="324865609">
-    <w:abstractNumId w:val="4"/>
+    <w:abstractNumId w:val="5"/>
     <w:lvlOverride w:ilvl="0">
       <w:lvl w:ilvl="0">
         <w:numFmt w:val="upperLetter"/>
@@ -2962,6 +3510,9 @@
   </w:num>
   <w:num w:numId="5" w16cid:durableId="718482585">
     <w:abstractNumId w:val="3"/>
+  </w:num>
+  <w:num w:numId="6" w16cid:durableId="1023090477">
+    <w:abstractNumId w:val="4"/>
   </w:num>
 </w:numbering>
 </file>

</xml_diff>

<commit_message>
Documents, Design_TAD, MaxPriorityQueue part2
</commit_message>
<xml_diff>
--- a/docs/Tarea Integradora I - Design_TAD.docx
+++ b/docs/Tarea Integradora I - Design_TAD.docx
@@ -1302,6 +1302,7 @@
               <w:t>{pre:(</w:t>
             </w:r>
             <w:proofErr w:type="spellStart"/>
+            <w:proofErr w:type="gramStart"/>
             <w:r>
               <w:rPr>
                 <w:rFonts w:ascii="Times New Roman" w:eastAsia="Times New Roman" w:hAnsi="Times New Roman" w:cs="Times New Roman"/>
@@ -1313,6 +1314,7 @@
               <w:t>key.hashCode</w:t>
             </w:r>
             <w:proofErr w:type="spellEnd"/>
+            <w:proofErr w:type="gramEnd"/>
             <w:r>
               <w:rPr>
                 <w:rFonts w:ascii="Times New Roman" w:eastAsia="Times New Roman" w:hAnsi="Times New Roman" w:cs="Times New Roman"/>
@@ -1345,6 +1347,7 @@
               <w:t>{hash = (</w:t>
             </w:r>
             <w:proofErr w:type="spellStart"/>
+            <w:proofErr w:type="gramStart"/>
             <w:r>
               <w:rPr>
                 <w:rFonts w:ascii="Times New Roman" w:eastAsia="Times New Roman" w:hAnsi="Times New Roman" w:cs="Times New Roman"/>
@@ -1356,6 +1359,7 @@
               <w:t>key.hashCode</w:t>
             </w:r>
             <w:proofErr w:type="spellEnd"/>
+            <w:proofErr w:type="gramEnd"/>
             <w:r>
               <w:rPr>
                 <w:rFonts w:ascii="Times New Roman" w:eastAsia="Times New Roman" w:hAnsi="Times New Roman" w:cs="Times New Roman"/>
@@ -1434,6 +1438,7 @@
               <w:t>put(</w:t>
             </w:r>
             <w:proofErr w:type="spellStart"/>
+            <w:proofErr w:type="gramStart"/>
             <w:r>
               <w:rPr>
                 <w:rFonts w:ascii="Times New Roman" w:eastAsia="Times New Roman" w:hAnsi="Times New Roman" w:cs="Times New Roman"/>
@@ -1445,6 +1450,7 @@
               <w:t>key,value</w:t>
             </w:r>
             <w:proofErr w:type="spellEnd"/>
+            <w:proofErr w:type="gramEnd"/>
             <w:r>
               <w:rPr>
                 <w:rFonts w:ascii="Times New Roman" w:eastAsia="Times New Roman" w:hAnsi="Times New Roman" w:cs="Times New Roman"/>
@@ -1498,15 +1504,27 @@
               <w:t>{pre: (</w:t>
             </w:r>
             <w:proofErr w:type="spellStart"/>
-            <w:r>
-              <w:rPr>
-                <w:rFonts w:ascii="Times New Roman" w:eastAsia="Times New Roman" w:hAnsi="Times New Roman" w:cs="Times New Roman"/>
-                <w:color w:val="000000"/>
-                <w:sz w:val="24"/>
-                <w:szCs w:val="24"/>
-                <w:lang w:val="en-US" w:eastAsia="es-CO"/>
-              </w:rPr>
-              <w:t>table.key.hash.code</w:t>
+            <w:proofErr w:type="gramStart"/>
+            <w:r>
+              <w:rPr>
+                <w:rFonts w:ascii="Times New Roman" w:eastAsia="Times New Roman" w:hAnsi="Times New Roman" w:cs="Times New Roman"/>
+                <w:color w:val="000000"/>
+                <w:sz w:val="24"/>
+                <w:szCs w:val="24"/>
+                <w:lang w:val="en-US" w:eastAsia="es-CO"/>
+              </w:rPr>
+              <w:t>table.key.hash</w:t>
+            </w:r>
+            <w:proofErr w:type="gramEnd"/>
+            <w:r>
+              <w:rPr>
+                <w:rFonts w:ascii="Times New Roman" w:eastAsia="Times New Roman" w:hAnsi="Times New Roman" w:cs="Times New Roman"/>
+                <w:color w:val="000000"/>
+                <w:sz w:val="24"/>
+                <w:szCs w:val="24"/>
+                <w:lang w:val="en-US" w:eastAsia="es-CO"/>
+              </w:rPr>
+              <w:t>.code</w:t>
             </w:r>
             <w:proofErr w:type="spellEnd"/>
             <w:r>
@@ -1561,6 +1579,7 @@
               <w:t xml:space="preserve">{post: </w:t>
             </w:r>
             <w:proofErr w:type="spellStart"/>
+            <w:proofErr w:type="gramStart"/>
             <w:r>
               <w:rPr>
                 <w:rFonts w:ascii="Times New Roman" w:eastAsia="Times New Roman" w:hAnsi="Times New Roman" w:cs="Times New Roman"/>
@@ -1572,6 +1591,7 @@
               <w:t>key.hash</w:t>
             </w:r>
             <w:proofErr w:type="spellEnd"/>
+            <w:proofErr w:type="gramEnd"/>
             <w:r>
               <w:rPr>
                 <w:rFonts w:ascii="Times New Roman" w:eastAsia="Times New Roman" w:hAnsi="Times New Roman" w:cs="Times New Roman"/>
@@ -1714,15 +1734,27 @@
               <w:t>{pre: (</w:t>
             </w:r>
             <w:proofErr w:type="spellStart"/>
-            <w:r>
-              <w:rPr>
-                <w:rFonts w:ascii="Times New Roman" w:eastAsia="Times New Roman" w:hAnsi="Times New Roman" w:cs="Times New Roman"/>
-                <w:color w:val="000000"/>
-                <w:sz w:val="24"/>
-                <w:szCs w:val="24"/>
-                <w:lang w:val="en-US" w:eastAsia="es-CO"/>
-              </w:rPr>
-              <w:t>table.key.hash.code</w:t>
+            <w:proofErr w:type="gramStart"/>
+            <w:r>
+              <w:rPr>
+                <w:rFonts w:ascii="Times New Roman" w:eastAsia="Times New Roman" w:hAnsi="Times New Roman" w:cs="Times New Roman"/>
+                <w:color w:val="000000"/>
+                <w:sz w:val="24"/>
+                <w:szCs w:val="24"/>
+                <w:lang w:val="en-US" w:eastAsia="es-CO"/>
+              </w:rPr>
+              <w:t>table.key.hash</w:t>
+            </w:r>
+            <w:proofErr w:type="gramEnd"/>
+            <w:r>
+              <w:rPr>
+                <w:rFonts w:ascii="Times New Roman" w:eastAsia="Times New Roman" w:hAnsi="Times New Roman" w:cs="Times New Roman"/>
+                <w:color w:val="000000"/>
+                <w:sz w:val="24"/>
+                <w:szCs w:val="24"/>
+                <w:lang w:val="en-US" w:eastAsia="es-CO"/>
+              </w:rPr>
+              <w:t>.code</w:t>
             </w:r>
             <w:proofErr w:type="spellEnd"/>
             <w:r>
@@ -1796,7 +1828,18 @@
                 <w:szCs w:val="24"/>
                 <w:lang w:val="en-US" w:eastAsia="es-CO"/>
               </w:rPr>
-              <w:t>(hash).</w:t>
+              <w:t>(hash</w:t>
+            </w:r>
+            <w:proofErr w:type="gramStart"/>
+            <w:r>
+              <w:rPr>
+                <w:rFonts w:ascii="Times New Roman" w:eastAsia="Times New Roman" w:hAnsi="Times New Roman" w:cs="Times New Roman"/>
+                <w:color w:val="000000"/>
+                <w:sz w:val="24"/>
+                <w:szCs w:val="24"/>
+                <w:lang w:val="en-US" w:eastAsia="es-CO"/>
+              </w:rPr>
+              <w:t>).</w:t>
             </w:r>
             <w:proofErr w:type="spellStart"/>
             <w:r>
@@ -1810,6 +1853,7 @@
               <w:t>getValue</w:t>
             </w:r>
             <w:proofErr w:type="spellEnd"/>
+            <w:proofErr w:type="gramEnd"/>
             <w:r>
               <w:rPr>
                 <w:rFonts w:ascii="Times New Roman" w:eastAsia="Times New Roman" w:hAnsi="Times New Roman" w:cs="Times New Roman"/>
@@ -1930,15 +1974,27 @@
               <w:t>{pre: (</w:t>
             </w:r>
             <w:proofErr w:type="spellStart"/>
-            <w:r>
-              <w:rPr>
-                <w:rFonts w:ascii="Times New Roman" w:eastAsia="Times New Roman" w:hAnsi="Times New Roman" w:cs="Times New Roman"/>
-                <w:color w:val="000000"/>
-                <w:sz w:val="24"/>
-                <w:szCs w:val="24"/>
-                <w:lang w:val="en-US" w:eastAsia="es-CO"/>
-              </w:rPr>
-              <w:t>table.key.hash.code</w:t>
+            <w:proofErr w:type="gramStart"/>
+            <w:r>
+              <w:rPr>
+                <w:rFonts w:ascii="Times New Roman" w:eastAsia="Times New Roman" w:hAnsi="Times New Roman" w:cs="Times New Roman"/>
+                <w:color w:val="000000"/>
+                <w:sz w:val="24"/>
+                <w:szCs w:val="24"/>
+                <w:lang w:val="en-US" w:eastAsia="es-CO"/>
+              </w:rPr>
+              <w:t>table.key.hash</w:t>
+            </w:r>
+            <w:proofErr w:type="gramEnd"/>
+            <w:r>
+              <w:rPr>
+                <w:rFonts w:ascii="Times New Roman" w:eastAsia="Times New Roman" w:hAnsi="Times New Roman" w:cs="Times New Roman"/>
+                <w:color w:val="000000"/>
+                <w:sz w:val="24"/>
+                <w:szCs w:val="24"/>
+                <w:lang w:val="en-US" w:eastAsia="es-CO"/>
+              </w:rPr>
+              <w:t>.code</w:t>
             </w:r>
             <w:proofErr w:type="spellEnd"/>
             <w:r>
@@ -2012,7 +2068,18 @@
                 <w:szCs w:val="24"/>
                 <w:lang w:val="en-US" w:eastAsia="es-CO"/>
               </w:rPr>
-              <w:t>(hash).</w:t>
+              <w:t>(hash</w:t>
+            </w:r>
+            <w:proofErr w:type="gramStart"/>
+            <w:r>
+              <w:rPr>
+                <w:rFonts w:ascii="Times New Roman" w:eastAsia="Times New Roman" w:hAnsi="Times New Roman" w:cs="Times New Roman"/>
+                <w:color w:val="000000"/>
+                <w:sz w:val="24"/>
+                <w:szCs w:val="24"/>
+                <w:lang w:val="en-US" w:eastAsia="es-CO"/>
+              </w:rPr>
+              <w:t>).</w:t>
             </w:r>
             <w:proofErr w:type="spellStart"/>
             <w:r>
@@ -2026,6 +2093,7 @@
               <w:t>getValue</w:t>
             </w:r>
             <w:proofErr w:type="spellEnd"/>
+            <w:proofErr w:type="gramEnd"/>
             <w:r>
               <w:rPr>
                 <w:rFonts w:ascii="Times New Roman" w:eastAsia="Times New Roman" w:hAnsi="Times New Roman" w:cs="Times New Roman"/>
@@ -2181,6 +2249,7 @@
                 <w:lang w:val="en-US" w:eastAsia="es-CO"/>
               </w:rPr>
             </w:pPr>
+            <w:proofErr w:type="spellStart"/>
             <w:r>
               <w:rPr>
                 <w:rFonts w:ascii="Times New Roman" w:eastAsia="Times New Roman" w:hAnsi="Times New Roman" w:cs="Times New Roman"/>
@@ -2191,7 +2260,46 @@
                 <w:szCs w:val="24"/>
                 <w:lang w:val="en-US" w:eastAsia="es-CO"/>
               </w:rPr>
-              <w:t>MaxPriorityQueue = {Size = &lt;0&gt;, heap= &lt;HeapNode(capacity)&gt;</w:t>
+              <w:t>MaxPriorityQueue</w:t>
+            </w:r>
+            <w:proofErr w:type="spellEnd"/>
+            <w:r>
+              <w:rPr>
+                <w:rFonts w:ascii="Times New Roman" w:eastAsia="Times New Roman" w:hAnsi="Times New Roman" w:cs="Times New Roman"/>
+                <w:b/>
+                <w:bCs/>
+                <w:color w:val="000000"/>
+                <w:sz w:val="24"/>
+                <w:szCs w:val="24"/>
+                <w:lang w:val="en-US" w:eastAsia="es-CO"/>
+              </w:rPr>
+              <w:t xml:space="preserve"> = {Size = &lt;0&gt;, heap= &lt;</w:t>
+            </w:r>
+            <w:proofErr w:type="spellStart"/>
+            <w:r>
+              <w:rPr>
+                <w:rFonts w:ascii="Times New Roman" w:eastAsia="Times New Roman" w:hAnsi="Times New Roman" w:cs="Times New Roman"/>
+                <w:b/>
+                <w:bCs/>
+                <w:color w:val="000000"/>
+                <w:sz w:val="24"/>
+                <w:szCs w:val="24"/>
+                <w:lang w:val="en-US" w:eastAsia="es-CO"/>
+              </w:rPr>
+              <w:t>HeapNode</w:t>
+            </w:r>
+            <w:proofErr w:type="spellEnd"/>
+            <w:r>
+              <w:rPr>
+                <w:rFonts w:ascii="Times New Roman" w:eastAsia="Times New Roman" w:hAnsi="Times New Roman" w:cs="Times New Roman"/>
+                <w:b/>
+                <w:bCs/>
+                <w:color w:val="000000"/>
+                <w:sz w:val="24"/>
+                <w:szCs w:val="24"/>
+                <w:lang w:val="en-US" w:eastAsia="es-CO"/>
+              </w:rPr>
+              <w:t>(capacity)&gt;</w:t>
             </w:r>
           </w:p>
         </w:tc>
@@ -2315,6 +2423,7 @@
               </w:rPr>
             </w:pPr>
             <w:proofErr w:type="spellStart"/>
+            <w:proofErr w:type="gramStart"/>
             <w:r>
               <w:rPr>
                 <w:rFonts w:ascii="Times New Roman" w:eastAsia="Times New Roman" w:hAnsi="Times New Roman" w:cs="Times New Roman"/>
@@ -2334,7 +2443,18 @@
                 <w:szCs w:val="24"/>
                 <w:lang w:val="es-CO" w:eastAsia="es-CO"/>
               </w:rPr>
-              <w:t xml:space="preserve"> :     → &lt;</w:t>
+              <w:t xml:space="preserve"> :</w:t>
+            </w:r>
+            <w:proofErr w:type="gramEnd"/>
+            <w:r>
+              <w:rPr>
+                <w:rFonts w:ascii="Times New Roman" w:eastAsia="Times New Roman" w:hAnsi="Times New Roman" w:cs="Times New Roman"/>
+                <w:color w:val="000000"/>
+                <w:sz w:val="24"/>
+                <w:szCs w:val="24"/>
+                <w:lang w:val="es-CO" w:eastAsia="es-CO"/>
+              </w:rPr>
+              <w:t xml:space="preserve">     → &lt;</w:t>
             </w:r>
             <w:proofErr w:type="spellStart"/>
             <w:r>
@@ -2492,15 +2612,27 @@
               <w:t>value</w:t>
             </w:r>
             <w:proofErr w:type="spellEnd"/>
-            <w:r>
-              <w:rPr>
-                <w:rFonts w:ascii="Times New Roman" w:eastAsia="Times New Roman" w:hAnsi="Times New Roman" w:cs="Times New Roman"/>
-                <w:color w:val="000000"/>
-                <w:sz w:val="24"/>
-                <w:szCs w:val="24"/>
-                <w:lang w:val="es-CO" w:eastAsia="es-CO"/>
-              </w:rPr>
-              <w:t>&gt;  → &lt;</w:t>
+            <w:proofErr w:type="gramStart"/>
+            <w:r>
+              <w:rPr>
+                <w:rFonts w:ascii="Times New Roman" w:eastAsia="Times New Roman" w:hAnsi="Times New Roman" w:cs="Times New Roman"/>
+                <w:color w:val="000000"/>
+                <w:sz w:val="24"/>
+                <w:szCs w:val="24"/>
+                <w:lang w:val="es-CO" w:eastAsia="es-CO"/>
+              </w:rPr>
+              <w:t>&gt;  →</w:t>
+            </w:r>
+            <w:proofErr w:type="gramEnd"/>
+            <w:r>
+              <w:rPr>
+                <w:rFonts w:ascii="Times New Roman" w:eastAsia="Times New Roman" w:hAnsi="Times New Roman" w:cs="Times New Roman"/>
+                <w:color w:val="000000"/>
+                <w:sz w:val="24"/>
+                <w:szCs w:val="24"/>
+                <w:lang w:val="es-CO" w:eastAsia="es-CO"/>
+              </w:rPr>
+              <w:t xml:space="preserve"> &lt;</w:t>
             </w:r>
             <w:proofErr w:type="spellStart"/>
             <w:r>
@@ -2561,9 +2693,21 @@
                 <w:szCs w:val="24"/>
                 <w:lang w:val="es-CO" w:eastAsia="es-CO"/>
               </w:rPr>
-              <w:t>: &lt;i&gt; →  &lt;</w:t>
-            </w:r>
-            <w:proofErr w:type="spellStart"/>
+              <w:t xml:space="preserve">: &lt;i&gt; </w:t>
+            </w:r>
+            <w:proofErr w:type="gramStart"/>
+            <w:r>
+              <w:rPr>
+                <w:rFonts w:ascii="Times New Roman" w:eastAsia="Times New Roman" w:hAnsi="Times New Roman" w:cs="Times New Roman"/>
+                <w:color w:val="000000"/>
+                <w:sz w:val="24"/>
+                <w:szCs w:val="24"/>
+                <w:lang w:val="es-CO" w:eastAsia="es-CO"/>
+              </w:rPr>
+              <w:t>→  &lt;</w:t>
+            </w:r>
+            <w:proofErr w:type="spellStart"/>
+            <w:proofErr w:type="gramEnd"/>
             <w:r>
               <w:rPr>
                 <w:rFonts w:ascii="Times New Roman" w:eastAsia="Times New Roman" w:hAnsi="Times New Roman" w:cs="Times New Roman"/>
@@ -2610,7 +2754,29 @@
                 <w:szCs w:val="24"/>
                 <w:lang w:val="es-CO" w:eastAsia="es-CO"/>
               </w:rPr>
-              <w:t>Swap: &lt;i&gt;, &lt;j&gt; →  &lt;j&gt;, &lt;i&gt;</w:t>
+              <w:t xml:space="preserve">Swap: &lt;i&gt;, &lt;j&gt; </w:t>
+            </w:r>
+            <w:proofErr w:type="gramStart"/>
+            <w:r>
+              <w:rPr>
+                <w:rFonts w:ascii="Times New Roman" w:eastAsia="Times New Roman" w:hAnsi="Times New Roman" w:cs="Times New Roman"/>
+                <w:color w:val="000000"/>
+                <w:sz w:val="24"/>
+                <w:szCs w:val="24"/>
+                <w:lang w:val="es-CO" w:eastAsia="es-CO"/>
+              </w:rPr>
+              <w:t>→  &lt;</w:t>
+            </w:r>
+            <w:proofErr w:type="gramEnd"/>
+            <w:r>
+              <w:rPr>
+                <w:rFonts w:ascii="Times New Roman" w:eastAsia="Times New Roman" w:hAnsi="Times New Roman" w:cs="Times New Roman"/>
+                <w:color w:val="000000"/>
+                <w:sz w:val="24"/>
+                <w:szCs w:val="24"/>
+                <w:lang w:val="es-CO" w:eastAsia="es-CO"/>
+              </w:rPr>
+              <w:t>j&gt;, &lt;i&gt;</w:t>
             </w:r>
           </w:p>
           <w:p>
@@ -2660,23 +2826,331 @@
                 <w:szCs w:val="24"/>
                 <w:lang w:val="es-CO" w:eastAsia="es-CO"/>
               </w:rPr>
-              <w:t>maxHeapifyw</w:t>
-            </w:r>
-            <w:proofErr w:type="spellEnd"/>
-            <w:r>
-              <w:rPr>
-                <w:rFonts w:ascii="Times New Roman" w:eastAsia="Times New Roman" w:hAnsi="Times New Roman" w:cs="Times New Roman"/>
-                <w:color w:val="000000"/>
-                <w:sz w:val="24"/>
-                <w:szCs w:val="24"/>
-                <w:lang w:val="es-CO" w:eastAsia="es-CO"/>
-              </w:rPr>
-              <w:t> </w:t>
+              <w:t>maxHeapify</w:t>
+            </w:r>
+            <w:proofErr w:type="spellEnd"/>
+            <w:r>
+              <w:rPr>
+                <w:rFonts w:ascii="Times New Roman" w:eastAsia="Times New Roman" w:hAnsi="Times New Roman" w:cs="Times New Roman"/>
+                <w:color w:val="000000"/>
+                <w:sz w:val="24"/>
+                <w:szCs w:val="24"/>
+                <w:lang w:val="es-CO" w:eastAsia="es-CO"/>
+              </w:rPr>
+              <w:t>&gt;</w:t>
             </w:r>
           </w:p>
         </w:tc>
       </w:tr>
     </w:tbl>
+    <w:p>
+      <w:pPr>
+        <w:spacing w:after="240" w:line="240" w:lineRule="auto"/>
+        <w:rPr>
+          <w:rFonts w:ascii="Times New Roman" w:eastAsia="Times New Roman" w:hAnsi="Times New Roman" w:cs="Times New Roman"/>
+          <w:sz w:val="24"/>
+          <w:szCs w:val="24"/>
+          <w:lang w:val="en-US" w:eastAsia="es-CO"/>
+        </w:rPr>
+      </w:pPr>
+    </w:p>
+    <w:tbl>
+      <w:tblPr>
+        <w:tblW w:w="9026" w:type="dxa"/>
+        <w:tblCellMar>
+          <w:top w:w="15" w:type="dxa"/>
+          <w:left w:w="15" w:type="dxa"/>
+          <w:bottom w:w="15" w:type="dxa"/>
+          <w:right w:w="15" w:type="dxa"/>
+        </w:tblCellMar>
+        <w:tblLook w:val="04A0" w:firstRow="1" w:lastRow="0" w:firstColumn="1" w:lastColumn="0" w:noHBand="0" w:noVBand="1"/>
+      </w:tblPr>
+      <w:tblGrid>
+        <w:gridCol w:w="9026"/>
+      </w:tblGrid>
+      <w:tr>
+        <w:tc>
+          <w:tcPr>
+            <w:tcW w:w="0" w:type="auto"/>
+            <w:tcBorders>
+              <w:top w:val="single" w:sz="8" w:space="0" w:color="000000"/>
+              <w:left w:val="single" w:sz="8" w:space="0" w:color="000000"/>
+              <w:bottom w:val="single" w:sz="8" w:space="0" w:color="000000"/>
+              <w:right w:val="single" w:sz="8" w:space="0" w:color="000000"/>
+            </w:tcBorders>
+            <w:tcMar>
+              <w:top w:w="100" w:type="dxa"/>
+              <w:left w:w="100" w:type="dxa"/>
+              <w:bottom w:w="100" w:type="dxa"/>
+              <w:right w:w="100" w:type="dxa"/>
+            </w:tcMar>
+            <w:hideMark/>
+          </w:tcPr>
+          <w:p>
+            <w:pPr>
+              <w:spacing w:after="0" w:line="240" w:lineRule="auto"/>
+              <w:rPr>
+                <w:rFonts w:ascii="Times New Roman" w:eastAsia="Times New Roman" w:hAnsi="Times New Roman" w:cs="Times New Roman"/>
+                <w:sz w:val="24"/>
+                <w:szCs w:val="24"/>
+                <w:lang w:val="en-US" w:eastAsia="es-CO"/>
+              </w:rPr>
+            </w:pPr>
+            <w:proofErr w:type="spellStart"/>
+            <w:proofErr w:type="gramStart"/>
+            <w:r>
+              <w:rPr>
+                <w:rFonts w:ascii="Times New Roman" w:eastAsia="Times New Roman" w:hAnsi="Times New Roman" w:cs="Times New Roman"/>
+                <w:color w:val="000000"/>
+                <w:sz w:val="24"/>
+                <w:szCs w:val="24"/>
+                <w:lang w:val="en-US" w:eastAsia="es-CO"/>
+              </w:rPr>
+              <w:t>getMax</w:t>
+            </w:r>
+            <w:proofErr w:type="spellEnd"/>
+            <w:r>
+              <w:rPr>
+                <w:rFonts w:ascii="Times New Roman" w:eastAsia="Times New Roman" w:hAnsi="Times New Roman" w:cs="Times New Roman"/>
+                <w:color w:val="000000"/>
+                <w:sz w:val="24"/>
+                <w:szCs w:val="24"/>
+                <w:lang w:val="en-US" w:eastAsia="es-CO"/>
+              </w:rPr>
+              <w:t>(</w:t>
+            </w:r>
+            <w:proofErr w:type="gramEnd"/>
+            <w:r>
+              <w:rPr>
+                <w:rFonts w:ascii="Times New Roman" w:eastAsia="Times New Roman" w:hAnsi="Times New Roman" w:cs="Times New Roman"/>
+                <w:color w:val="000000"/>
+                <w:sz w:val="24"/>
+                <w:szCs w:val="24"/>
+                <w:lang w:val="en-US" w:eastAsia="es-CO"/>
+              </w:rPr>
+              <w:t>)</w:t>
+            </w:r>
+          </w:p>
+          <w:p>
+            <w:pPr>
+              <w:spacing w:after="0" w:line="240" w:lineRule="auto"/>
+              <w:rPr>
+                <w:rFonts w:ascii="Times New Roman" w:eastAsia="Times New Roman" w:hAnsi="Times New Roman" w:cs="Times New Roman"/>
+                <w:sz w:val="24"/>
+                <w:szCs w:val="24"/>
+                <w:lang w:val="en-US" w:eastAsia="es-CO"/>
+              </w:rPr>
+            </w:pPr>
+            <w:r>
+              <w:rPr>
+                <w:rFonts w:ascii="Times New Roman" w:eastAsia="Times New Roman" w:hAnsi="Times New Roman" w:cs="Times New Roman"/>
+                <w:color w:val="000000"/>
+                <w:sz w:val="24"/>
+                <w:szCs w:val="24"/>
+                <w:lang w:val="en-US" w:eastAsia="es-CO"/>
+              </w:rPr>
+              <w:t>“</w:t>
+            </w:r>
+            <w:r>
+              <w:rPr>
+                <w:rFonts w:ascii="Times New Roman" w:eastAsia="Times New Roman" w:hAnsi="Times New Roman" w:cs="Times New Roman"/>
+                <w:color w:val="000000"/>
+                <w:sz w:val="24"/>
+                <w:szCs w:val="24"/>
+                <w:lang w:val="en-US" w:eastAsia="es-CO"/>
+              </w:rPr>
+              <w:t>Returns</w:t>
+            </w:r>
+            <w:r>
+              <w:rPr>
+                <w:rFonts w:ascii="Times New Roman" w:eastAsia="Times New Roman" w:hAnsi="Times New Roman" w:cs="Times New Roman"/>
+                <w:color w:val="000000"/>
+                <w:sz w:val="24"/>
+                <w:szCs w:val="24"/>
+                <w:lang w:val="en-US" w:eastAsia="es-CO"/>
+              </w:rPr>
+              <w:t xml:space="preserve"> the element with the highest priority in the priority queue</w:t>
+            </w:r>
+            <w:r>
+              <w:rPr>
+                <w:rFonts w:ascii="Times New Roman" w:eastAsia="Times New Roman" w:hAnsi="Times New Roman" w:cs="Times New Roman"/>
+                <w:color w:val="000000"/>
+                <w:sz w:val="24"/>
+                <w:szCs w:val="24"/>
+                <w:lang w:val="en-US" w:eastAsia="es-CO"/>
+              </w:rPr>
+              <w:t>.</w:t>
+            </w:r>
+            <w:r>
+              <w:rPr>
+                <w:rFonts w:ascii="Times New Roman" w:eastAsia="Times New Roman" w:hAnsi="Times New Roman" w:cs="Times New Roman"/>
+                <w:color w:val="000000"/>
+                <w:sz w:val="24"/>
+                <w:szCs w:val="24"/>
+                <w:lang w:val="en-US" w:eastAsia="es-CO"/>
+              </w:rPr>
+              <w:t>”</w:t>
+            </w:r>
+          </w:p>
+          <w:p>
+            <w:pPr>
+              <w:spacing w:after="0" w:line="240" w:lineRule="auto"/>
+              <w:rPr>
+                <w:rFonts w:ascii="Times New Roman" w:eastAsia="Times New Roman" w:hAnsi="Times New Roman" w:cs="Times New Roman"/>
+                <w:sz w:val="24"/>
+                <w:szCs w:val="24"/>
+                <w:lang w:val="en-US" w:eastAsia="es-CO"/>
+              </w:rPr>
+            </w:pPr>
+            <w:r>
+              <w:rPr>
+                <w:rFonts w:ascii="Times New Roman" w:eastAsia="Times New Roman" w:hAnsi="Times New Roman" w:cs="Times New Roman"/>
+                <w:color w:val="000000"/>
+                <w:sz w:val="24"/>
+                <w:szCs w:val="24"/>
+                <w:lang w:val="en-US" w:eastAsia="es-CO"/>
+              </w:rPr>
+              <w:t>{pre: (heap[0</w:t>
+            </w:r>
+            <w:proofErr w:type="gramStart"/>
+            <w:r>
+              <w:rPr>
+                <w:rFonts w:ascii="Times New Roman" w:eastAsia="Times New Roman" w:hAnsi="Times New Roman" w:cs="Times New Roman"/>
+                <w:color w:val="000000"/>
+                <w:sz w:val="24"/>
+                <w:szCs w:val="24"/>
+                <w:lang w:val="en-US" w:eastAsia="es-CO"/>
+              </w:rPr>
+              <w:t>].</w:t>
+            </w:r>
+            <w:proofErr w:type="spellStart"/>
+            <w:r>
+              <w:rPr>
+                <w:rFonts w:ascii="Times New Roman" w:eastAsia="Times New Roman" w:hAnsi="Times New Roman" w:cs="Times New Roman"/>
+                <w:color w:val="000000"/>
+                <w:sz w:val="24"/>
+                <w:szCs w:val="24"/>
+                <w:lang w:val="en-US" w:eastAsia="es-CO"/>
+              </w:rPr>
+              <w:t>getValue</w:t>
+            </w:r>
+            <w:proofErr w:type="spellEnd"/>
+            <w:proofErr w:type="gramEnd"/>
+            <w:r>
+              <w:rPr>
+                <w:rFonts w:ascii="Times New Roman" w:eastAsia="Times New Roman" w:hAnsi="Times New Roman" w:cs="Times New Roman"/>
+                <w:color w:val="000000"/>
+                <w:sz w:val="24"/>
+                <w:szCs w:val="24"/>
+                <w:lang w:val="en-US" w:eastAsia="es-CO"/>
+              </w:rPr>
+              <w:t xml:space="preserve">) ≠ </w:t>
+            </w:r>
+            <w:r>
+              <w:rPr>
+                <w:rFonts w:ascii="Cambria Math" w:eastAsia="Times New Roman" w:hAnsi="Cambria Math" w:cs="Cambria Math"/>
+                <w:color w:val="000000"/>
+                <w:sz w:val="24"/>
+                <w:szCs w:val="24"/>
+                <w:lang w:val="en-US" w:eastAsia="es-CO"/>
+              </w:rPr>
+              <w:t>∅</w:t>
+            </w:r>
+            <w:r>
+              <w:rPr>
+                <w:rFonts w:ascii="Times New Roman" w:eastAsia="Times New Roman" w:hAnsi="Times New Roman" w:cs="Times New Roman"/>
+                <w:color w:val="000000"/>
+                <w:sz w:val="24"/>
+                <w:szCs w:val="24"/>
+                <w:lang w:val="en-US" w:eastAsia="es-CO"/>
+              </w:rPr>
+              <w:t xml:space="preserve"> }</w:t>
+            </w:r>
+          </w:p>
+          <w:p>
+            <w:pPr>
+              <w:rPr>
+                <w:rFonts w:ascii="Times New Roman" w:eastAsia="Times New Roman" w:hAnsi="Times New Roman" w:cs="Times New Roman"/>
+                <w:color w:val="000000"/>
+                <w:sz w:val="24"/>
+                <w:szCs w:val="24"/>
+                <w:lang w:val="en-US" w:eastAsia="es-CO"/>
+              </w:rPr>
+            </w:pPr>
+            <w:r>
+              <w:rPr>
+                <w:rFonts w:ascii="Times New Roman" w:eastAsia="Times New Roman" w:hAnsi="Times New Roman" w:cs="Times New Roman"/>
+                <w:color w:val="000000"/>
+                <w:sz w:val="24"/>
+                <w:szCs w:val="24"/>
+                <w:lang w:val="en-US" w:eastAsia="es-CO"/>
+              </w:rPr>
+              <w:t>{</w:t>
+            </w:r>
+            <w:proofErr w:type="spellStart"/>
+            <w:proofErr w:type="gramStart"/>
+            <w:r>
+              <w:rPr>
+                <w:rFonts w:ascii="Times New Roman" w:eastAsia="Times New Roman" w:hAnsi="Times New Roman" w:cs="Times New Roman"/>
+                <w:color w:val="000000"/>
+                <w:sz w:val="24"/>
+                <w:szCs w:val="24"/>
+                <w:lang w:val="en-US" w:eastAsia="es-CO"/>
+              </w:rPr>
+              <w:t>post:heap</w:t>
+            </w:r>
+            <w:proofErr w:type="spellEnd"/>
+            <w:proofErr w:type="gramEnd"/>
+            <w:r>
+              <w:rPr>
+                <w:rFonts w:ascii="Times New Roman" w:eastAsia="Times New Roman" w:hAnsi="Times New Roman" w:cs="Times New Roman"/>
+                <w:color w:val="000000"/>
+                <w:sz w:val="24"/>
+                <w:szCs w:val="24"/>
+                <w:lang w:val="en-US" w:eastAsia="es-CO"/>
+              </w:rPr>
+              <w:t>[0].</w:t>
+            </w:r>
+            <w:proofErr w:type="spellStart"/>
+            <w:r>
+              <w:rPr>
+                <w:rFonts w:ascii="Times New Roman" w:eastAsia="Times New Roman" w:hAnsi="Times New Roman" w:cs="Times New Roman"/>
+                <w:color w:val="000000"/>
+                <w:sz w:val="24"/>
+                <w:szCs w:val="24"/>
+                <w:lang w:val="en-US" w:eastAsia="es-CO"/>
+              </w:rPr>
+              <w:t>getValue</w:t>
+            </w:r>
+            <w:proofErr w:type="spellEnd"/>
+            <w:r>
+              <w:rPr>
+                <w:rFonts w:ascii="Times New Roman" w:eastAsia="Times New Roman" w:hAnsi="Times New Roman" w:cs="Times New Roman"/>
+                <w:color w:val="000000"/>
+                <w:sz w:val="24"/>
+                <w:szCs w:val="24"/>
+                <w:lang w:val="en-US" w:eastAsia="es-CO"/>
+              </w:rPr>
+              <w:t xml:space="preserve"> }</w:t>
+            </w:r>
+          </w:p>
+        </w:tc>
+      </w:tr>
+    </w:tbl>
+    <w:p>
+      <w:pPr>
+        <w:rPr>
+          <w:lang w:val="en-US"/>
+        </w:rPr>
+      </w:pPr>
+    </w:p>
+    <w:p>
+      <w:pPr>
+        <w:rPr>
+          <w:lang w:val="en-US"/>
+        </w:rPr>
+      </w:pPr>
+    </w:p>
     <w:p>
       <w:pPr>
         <w:rPr>
@@ -3915,6 +4389,7 @@
   <w:style w:type="paragraph" w:default="1" w:styleId="Normal">
     <w:name w:val="Normal"/>
     <w:qFormat/>
+    <w:rsid w:val="000733AB"/>
   </w:style>
   <w:style w:type="character" w:default="1" w:styleId="Fuentedeprrafopredeter">
     <w:name w:val="Default Paragraph Font"/>

</xml_diff>

<commit_message>
Documents, Design_TAD, MaxPriorityQueue part3
</commit_message>
<xml_diff>
--- a/docs/Tarea Integradora I - Design_TAD.docx
+++ b/docs/Tarea Integradora I - Design_TAD.docx
@@ -3144,6 +3144,1241 @@
         </w:rPr>
       </w:pPr>
     </w:p>
+    <w:tbl>
+      <w:tblPr>
+        <w:tblW w:w="9026" w:type="dxa"/>
+        <w:tblCellMar>
+          <w:top w:w="15" w:type="dxa"/>
+          <w:left w:w="15" w:type="dxa"/>
+          <w:bottom w:w="15" w:type="dxa"/>
+          <w:right w:w="15" w:type="dxa"/>
+        </w:tblCellMar>
+        <w:tblLook w:val="04A0" w:firstRow="1" w:lastRow="0" w:firstColumn="1" w:lastColumn="0" w:noHBand="0" w:noVBand="1"/>
+      </w:tblPr>
+      <w:tblGrid>
+        <w:gridCol w:w="9026"/>
+      </w:tblGrid>
+      <w:tr>
+        <w:tc>
+          <w:tcPr>
+            <w:tcW w:w="0" w:type="auto"/>
+            <w:tcBorders>
+              <w:top w:val="single" w:sz="8" w:space="0" w:color="000000"/>
+              <w:left w:val="single" w:sz="8" w:space="0" w:color="000000"/>
+              <w:bottom w:val="single" w:sz="8" w:space="0" w:color="000000"/>
+              <w:right w:val="single" w:sz="8" w:space="0" w:color="000000"/>
+            </w:tcBorders>
+            <w:tcMar>
+              <w:top w:w="100" w:type="dxa"/>
+              <w:left w:w="100" w:type="dxa"/>
+              <w:bottom w:w="100" w:type="dxa"/>
+              <w:right w:w="100" w:type="dxa"/>
+            </w:tcMar>
+            <w:hideMark/>
+          </w:tcPr>
+          <w:p>
+            <w:pPr>
+              <w:spacing w:after="0" w:line="240" w:lineRule="auto"/>
+              <w:rPr>
+                <w:rFonts w:ascii="Times New Roman" w:eastAsia="Times New Roman" w:hAnsi="Times New Roman" w:cs="Times New Roman"/>
+                <w:sz w:val="24"/>
+                <w:szCs w:val="24"/>
+                <w:lang w:val="en-US" w:eastAsia="es-CO"/>
+              </w:rPr>
+            </w:pPr>
+            <w:proofErr w:type="gramStart"/>
+            <w:r>
+              <w:rPr>
+                <w:rFonts w:ascii="Times New Roman" w:eastAsia="Times New Roman" w:hAnsi="Times New Roman" w:cs="Times New Roman"/>
+                <w:color w:val="000000"/>
+                <w:sz w:val="24"/>
+                <w:szCs w:val="24"/>
+                <w:lang w:val="en-US" w:eastAsia="es-CO"/>
+              </w:rPr>
+              <w:t>extectMax(</w:t>
+            </w:r>
+            <w:proofErr w:type="gramEnd"/>
+            <w:r>
+              <w:rPr>
+                <w:rFonts w:ascii="Times New Roman" w:eastAsia="Times New Roman" w:hAnsi="Times New Roman" w:cs="Times New Roman"/>
+                <w:color w:val="000000"/>
+                <w:sz w:val="24"/>
+                <w:szCs w:val="24"/>
+                <w:lang w:val="en-US" w:eastAsia="es-CO"/>
+              </w:rPr>
+              <w:t>)</w:t>
+            </w:r>
+          </w:p>
+          <w:p>
+            <w:pPr>
+              <w:spacing w:after="0" w:line="240" w:lineRule="auto"/>
+              <w:rPr>
+                <w:rFonts w:ascii="Times New Roman" w:eastAsia="Times New Roman" w:hAnsi="Times New Roman" w:cs="Times New Roman"/>
+                <w:sz w:val="24"/>
+                <w:szCs w:val="24"/>
+                <w:lang w:val="en-US" w:eastAsia="es-CO"/>
+              </w:rPr>
+            </w:pPr>
+            <w:r>
+              <w:rPr>
+                <w:rFonts w:ascii="Times New Roman" w:eastAsia="Times New Roman" w:hAnsi="Times New Roman" w:cs="Times New Roman"/>
+                <w:color w:val="000000"/>
+                <w:sz w:val="24"/>
+                <w:szCs w:val="24"/>
+                <w:lang w:val="en-US" w:eastAsia="es-CO"/>
+              </w:rPr>
+              <w:t>“</w:t>
+            </w:r>
+            <w:proofErr w:type="gramStart"/>
+            <w:r>
+              <w:rPr>
+                <w:rFonts w:ascii="Times New Roman" w:eastAsia="Times New Roman" w:hAnsi="Times New Roman" w:cs="Times New Roman"/>
+                <w:color w:val="000000"/>
+                <w:sz w:val="24"/>
+                <w:szCs w:val="24"/>
+                <w:lang w:val="en-US" w:eastAsia="es-CO"/>
+              </w:rPr>
+              <w:t>returns</w:t>
+            </w:r>
+            <w:proofErr w:type="gramEnd"/>
+            <w:r>
+              <w:rPr>
+                <w:rFonts w:ascii="Times New Roman" w:eastAsia="Times New Roman" w:hAnsi="Times New Roman" w:cs="Times New Roman"/>
+                <w:color w:val="000000"/>
+                <w:sz w:val="24"/>
+                <w:szCs w:val="24"/>
+                <w:lang w:val="en-US" w:eastAsia="es-CO"/>
+              </w:rPr>
+              <w:t xml:space="preserve"> and removes the element with the highest priority in the priority queue”</w:t>
+            </w:r>
+          </w:p>
+          <w:p>
+            <w:pPr>
+              <w:spacing w:after="0" w:line="240" w:lineRule="auto"/>
+              <w:rPr>
+                <w:rFonts w:ascii="Times New Roman" w:eastAsia="Times New Roman" w:hAnsi="Times New Roman" w:cs="Times New Roman"/>
+                <w:sz w:val="24"/>
+                <w:szCs w:val="24"/>
+                <w:lang w:val="en-US" w:eastAsia="es-CO"/>
+              </w:rPr>
+            </w:pPr>
+            <w:r>
+              <w:rPr>
+                <w:rFonts w:ascii="Times New Roman" w:eastAsia="Times New Roman" w:hAnsi="Times New Roman" w:cs="Times New Roman"/>
+                <w:color w:val="000000"/>
+                <w:sz w:val="24"/>
+                <w:szCs w:val="24"/>
+                <w:lang w:val="en-US" w:eastAsia="es-CO"/>
+              </w:rPr>
+              <w:t>{pre: (heap[0</w:t>
+            </w:r>
+            <w:proofErr w:type="gramStart"/>
+            <w:r>
+              <w:rPr>
+                <w:rFonts w:ascii="Times New Roman" w:eastAsia="Times New Roman" w:hAnsi="Times New Roman" w:cs="Times New Roman"/>
+                <w:color w:val="000000"/>
+                <w:sz w:val="24"/>
+                <w:szCs w:val="24"/>
+                <w:lang w:val="en-US" w:eastAsia="es-CO"/>
+              </w:rPr>
+              <w:t>].getValue</w:t>
+            </w:r>
+            <w:proofErr w:type="gramEnd"/>
+            <w:r>
+              <w:rPr>
+                <w:rFonts w:ascii="Times New Roman" w:eastAsia="Times New Roman" w:hAnsi="Times New Roman" w:cs="Times New Roman"/>
+                <w:color w:val="000000"/>
+                <w:sz w:val="24"/>
+                <w:szCs w:val="24"/>
+                <w:lang w:val="en-US" w:eastAsia="es-CO"/>
+              </w:rPr>
+              <w:t xml:space="preserve">) ≠ </w:t>
+            </w:r>
+            <w:r>
+              <w:rPr>
+                <w:rFonts w:ascii="Cambria Math" w:eastAsia="Times New Roman" w:hAnsi="Cambria Math" w:cs="Cambria Math"/>
+                <w:color w:val="000000"/>
+                <w:sz w:val="24"/>
+                <w:szCs w:val="24"/>
+                <w:lang w:val="en-US" w:eastAsia="es-CO"/>
+              </w:rPr>
+              <w:t>∅</w:t>
+            </w:r>
+            <w:r>
+              <w:rPr>
+                <w:rFonts w:ascii="Times New Roman" w:eastAsia="Times New Roman" w:hAnsi="Times New Roman" w:cs="Times New Roman"/>
+                <w:color w:val="000000"/>
+                <w:sz w:val="24"/>
+                <w:szCs w:val="24"/>
+                <w:lang w:val="en-US" w:eastAsia="es-CO"/>
+              </w:rPr>
+              <w:t xml:space="preserve"> }</w:t>
+            </w:r>
+          </w:p>
+          <w:p>
+            <w:pPr>
+              <w:spacing w:after="0" w:line="240" w:lineRule="auto"/>
+              <w:rPr>
+                <w:rFonts w:ascii="Times New Roman" w:eastAsia="Times New Roman" w:hAnsi="Times New Roman" w:cs="Times New Roman"/>
+                <w:sz w:val="24"/>
+                <w:szCs w:val="24"/>
+                <w:lang w:val="en-US" w:eastAsia="es-CO"/>
+              </w:rPr>
+            </w:pPr>
+            <w:r>
+              <w:rPr>
+                <w:rFonts w:ascii="Times New Roman" w:eastAsia="Times New Roman" w:hAnsi="Times New Roman" w:cs="Times New Roman"/>
+                <w:color w:val="000000"/>
+                <w:sz w:val="24"/>
+                <w:szCs w:val="24"/>
+                <w:lang w:val="en-US" w:eastAsia="es-CO"/>
+              </w:rPr>
+              <w:t xml:space="preserve">{post: max </w:t>
+            </w:r>
+            <w:r>
+              <w:rPr>
+                <w:rFonts w:ascii="Cambria Math" w:eastAsia="Times New Roman" w:hAnsi="Cambria Math" w:cs="Cambria Math"/>
+                <w:color w:val="000000"/>
+                <w:sz w:val="24"/>
+                <w:szCs w:val="24"/>
+                <w:lang w:val="en-US" w:eastAsia="es-CO"/>
+              </w:rPr>
+              <w:t>∉</w:t>
+            </w:r>
+            <w:r>
+              <w:rPr>
+                <w:rFonts w:ascii="Times New Roman" w:eastAsia="Times New Roman" w:hAnsi="Times New Roman" w:cs="Times New Roman"/>
+                <w:color w:val="000000"/>
+                <w:sz w:val="24"/>
+                <w:szCs w:val="24"/>
+                <w:lang w:val="en-US" w:eastAsia="es-CO"/>
+              </w:rPr>
+              <w:t xml:space="preserve"> </w:t>
+            </w:r>
+            <w:proofErr w:type="gramStart"/>
+            <w:r>
+              <w:rPr>
+                <w:rFonts w:ascii="Times New Roman" w:eastAsia="Times New Roman" w:hAnsi="Times New Roman" w:cs="Times New Roman"/>
+                <w:color w:val="000000"/>
+                <w:sz w:val="24"/>
+                <w:szCs w:val="24"/>
+                <w:lang w:val="en-US" w:eastAsia="es-CO"/>
+              </w:rPr>
+              <w:t>heap }</w:t>
+            </w:r>
+            <w:proofErr w:type="gramEnd"/>
+          </w:p>
+        </w:tc>
+      </w:tr>
+    </w:tbl>
+    <w:p>
+      <w:pPr>
+        <w:spacing w:after="240" w:line="240" w:lineRule="auto"/>
+        <w:rPr>
+          <w:rFonts w:ascii="Times New Roman" w:eastAsia="Times New Roman" w:hAnsi="Times New Roman" w:cs="Times New Roman"/>
+          <w:sz w:val="24"/>
+          <w:szCs w:val="24"/>
+          <w:lang w:val="en-US" w:eastAsia="es-CO"/>
+        </w:rPr>
+      </w:pPr>
+    </w:p>
+    <w:tbl>
+      <w:tblPr>
+        <w:tblW w:w="9026" w:type="dxa"/>
+        <w:tblCellMar>
+          <w:top w:w="15" w:type="dxa"/>
+          <w:left w:w="15" w:type="dxa"/>
+          <w:bottom w:w="15" w:type="dxa"/>
+          <w:right w:w="15" w:type="dxa"/>
+        </w:tblCellMar>
+        <w:tblLook w:val="04A0" w:firstRow="1" w:lastRow="0" w:firstColumn="1" w:lastColumn="0" w:noHBand="0" w:noVBand="1"/>
+      </w:tblPr>
+      <w:tblGrid>
+        <w:gridCol w:w="9026"/>
+      </w:tblGrid>
+      <w:tr>
+        <w:tc>
+          <w:tcPr>
+            <w:tcW w:w="0" w:type="auto"/>
+            <w:tcBorders>
+              <w:top w:val="single" w:sz="8" w:space="0" w:color="000000"/>
+              <w:left w:val="single" w:sz="8" w:space="0" w:color="000000"/>
+              <w:bottom w:val="single" w:sz="8" w:space="0" w:color="000000"/>
+              <w:right w:val="single" w:sz="8" w:space="0" w:color="000000"/>
+            </w:tcBorders>
+            <w:tcMar>
+              <w:top w:w="100" w:type="dxa"/>
+              <w:left w:w="100" w:type="dxa"/>
+              <w:bottom w:w="100" w:type="dxa"/>
+              <w:right w:w="100" w:type="dxa"/>
+            </w:tcMar>
+            <w:hideMark/>
+          </w:tcPr>
+          <w:p>
+            <w:pPr>
+              <w:spacing w:after="0" w:line="240" w:lineRule="auto"/>
+              <w:rPr>
+                <w:rFonts w:ascii="Times New Roman" w:eastAsia="Times New Roman" w:hAnsi="Times New Roman" w:cs="Times New Roman"/>
+                <w:sz w:val="24"/>
+                <w:szCs w:val="24"/>
+                <w:lang w:val="en-US" w:eastAsia="es-CO"/>
+              </w:rPr>
+            </w:pPr>
+            <w:proofErr w:type="gramStart"/>
+            <w:r>
+              <w:rPr>
+                <w:rFonts w:ascii="Times New Roman" w:eastAsia="Times New Roman" w:hAnsi="Times New Roman" w:cs="Times New Roman"/>
+                <w:color w:val="000000"/>
+                <w:sz w:val="24"/>
+                <w:szCs w:val="24"/>
+                <w:lang w:val="en-US" w:eastAsia="es-CO"/>
+              </w:rPr>
+              <w:t>maxInsert(</w:t>
+            </w:r>
+            <w:proofErr w:type="gramEnd"/>
+            <w:r>
+              <w:rPr>
+                <w:rFonts w:ascii="Times New Roman" w:eastAsia="Times New Roman" w:hAnsi="Times New Roman" w:cs="Times New Roman"/>
+                <w:color w:val="000000"/>
+                <w:sz w:val="24"/>
+                <w:szCs w:val="24"/>
+                <w:lang w:val="en-US" w:eastAsia="es-CO"/>
+              </w:rPr>
+              <w:t>key, value)</w:t>
+            </w:r>
+          </w:p>
+          <w:p>
+            <w:pPr>
+              <w:spacing w:after="0" w:line="240" w:lineRule="auto"/>
+              <w:rPr>
+                <w:rFonts w:ascii="Times New Roman" w:eastAsia="Times New Roman" w:hAnsi="Times New Roman" w:cs="Times New Roman"/>
+                <w:sz w:val="24"/>
+                <w:szCs w:val="24"/>
+                <w:lang w:val="en-US" w:eastAsia="es-CO"/>
+              </w:rPr>
+            </w:pPr>
+            <w:r>
+              <w:rPr>
+                <w:rFonts w:ascii="Times New Roman" w:eastAsia="Times New Roman" w:hAnsi="Times New Roman" w:cs="Times New Roman"/>
+                <w:color w:val="000000"/>
+                <w:sz w:val="24"/>
+                <w:szCs w:val="24"/>
+                <w:lang w:val="en-US" w:eastAsia="es-CO"/>
+              </w:rPr>
+              <w:t>“</w:t>
+            </w:r>
+            <w:proofErr w:type="gramStart"/>
+            <w:r>
+              <w:rPr>
+                <w:rFonts w:ascii="Times New Roman" w:eastAsia="Times New Roman" w:hAnsi="Times New Roman" w:cs="Times New Roman"/>
+                <w:color w:val="000000"/>
+                <w:sz w:val="24"/>
+                <w:szCs w:val="24"/>
+                <w:lang w:val="en-US" w:eastAsia="es-CO"/>
+              </w:rPr>
+              <w:t>returns</w:t>
+            </w:r>
+            <w:proofErr w:type="gramEnd"/>
+            <w:r>
+              <w:rPr>
+                <w:rFonts w:ascii="Times New Roman" w:eastAsia="Times New Roman" w:hAnsi="Times New Roman" w:cs="Times New Roman"/>
+                <w:color w:val="000000"/>
+                <w:sz w:val="24"/>
+                <w:szCs w:val="24"/>
+                <w:lang w:val="en-US" w:eastAsia="es-CO"/>
+              </w:rPr>
+              <w:t xml:space="preserve"> and removes the element with the highest priority in the priority queue”</w:t>
+            </w:r>
+          </w:p>
+          <w:p>
+            <w:pPr>
+              <w:spacing w:after="0" w:line="240" w:lineRule="auto"/>
+              <w:rPr>
+                <w:rFonts w:ascii="Times New Roman" w:eastAsia="Times New Roman" w:hAnsi="Times New Roman" w:cs="Times New Roman"/>
+                <w:sz w:val="24"/>
+                <w:szCs w:val="24"/>
+                <w:lang w:val="en-US" w:eastAsia="es-CO"/>
+              </w:rPr>
+            </w:pPr>
+            <w:r>
+              <w:rPr>
+                <w:rFonts w:ascii="Times New Roman" w:eastAsia="Times New Roman" w:hAnsi="Times New Roman" w:cs="Times New Roman"/>
+                <w:color w:val="000000"/>
+                <w:sz w:val="24"/>
+                <w:szCs w:val="24"/>
+                <w:lang w:val="en-US" w:eastAsia="es-CO"/>
+              </w:rPr>
+              <w:t xml:space="preserve">{pre: (size ≠ </w:t>
+            </w:r>
+            <w:proofErr w:type="gramStart"/>
+            <w:r>
+              <w:rPr>
+                <w:rFonts w:ascii="Times New Roman" w:eastAsia="Times New Roman" w:hAnsi="Times New Roman" w:cs="Times New Roman"/>
+                <w:color w:val="000000"/>
+                <w:sz w:val="24"/>
+                <w:szCs w:val="24"/>
+                <w:lang w:val="en-US" w:eastAsia="es-CO"/>
+              </w:rPr>
+              <w:t>heap.length</w:t>
+            </w:r>
+            <w:proofErr w:type="gramEnd"/>
+            <w:r>
+              <w:rPr>
+                <w:rFonts w:ascii="Times New Roman" w:eastAsia="Times New Roman" w:hAnsi="Times New Roman" w:cs="Times New Roman"/>
+                <w:color w:val="000000"/>
+                <w:sz w:val="24"/>
+                <w:szCs w:val="24"/>
+                <w:lang w:val="en-US" w:eastAsia="es-CO"/>
+              </w:rPr>
+              <w:t xml:space="preserve"> }</w:t>
+            </w:r>
+          </w:p>
+          <w:p>
+            <w:pPr>
+              <w:spacing w:after="0" w:line="240" w:lineRule="auto"/>
+              <w:rPr>
+                <w:rFonts w:ascii="Times New Roman" w:eastAsia="Times New Roman" w:hAnsi="Times New Roman" w:cs="Times New Roman"/>
+                <w:sz w:val="24"/>
+                <w:szCs w:val="24"/>
+                <w:lang w:val="en-US" w:eastAsia="es-CO"/>
+              </w:rPr>
+            </w:pPr>
+            <w:r>
+              <w:rPr>
+                <w:rFonts w:ascii="Times New Roman" w:eastAsia="Times New Roman" w:hAnsi="Times New Roman" w:cs="Times New Roman"/>
+                <w:color w:val="000000"/>
+                <w:sz w:val="24"/>
+                <w:szCs w:val="24"/>
+                <w:lang w:val="en-US" w:eastAsia="es-CO"/>
+              </w:rPr>
+              <w:t>{post: heap[size]=HeapNode&lt;</w:t>
+            </w:r>
+            <w:proofErr w:type="gramStart"/>
+            <w:r>
+              <w:rPr>
+                <w:rFonts w:ascii="Times New Roman" w:eastAsia="Times New Roman" w:hAnsi="Times New Roman" w:cs="Times New Roman"/>
+                <w:color w:val="000000"/>
+                <w:sz w:val="24"/>
+                <w:szCs w:val="24"/>
+                <w:lang w:val="en-US" w:eastAsia="es-CO"/>
+              </w:rPr>
+              <w:t>&gt;(</w:t>
+            </w:r>
+            <w:proofErr w:type="gramEnd"/>
+            <w:r>
+              <w:rPr>
+                <w:rFonts w:ascii="Times New Roman" w:eastAsia="Times New Roman" w:hAnsi="Times New Roman" w:cs="Times New Roman"/>
+                <w:color w:val="000000"/>
+                <w:sz w:val="24"/>
+                <w:szCs w:val="24"/>
+                <w:lang w:val="en-US" w:eastAsia="es-CO"/>
+              </w:rPr>
+              <w:t xml:space="preserve">key, value) </w:t>
+            </w:r>
+            <w:r>
+              <w:rPr>
+                <w:rFonts w:ascii="Cambria Math" w:eastAsia="Times New Roman" w:hAnsi="Cambria Math" w:cs="Cambria Math"/>
+                <w:color w:val="000000"/>
+                <w:sz w:val="24"/>
+                <w:szCs w:val="24"/>
+                <w:lang w:val="en-US" w:eastAsia="es-CO"/>
+              </w:rPr>
+              <w:t>∧</w:t>
+            </w:r>
+            <w:r>
+              <w:rPr>
+                <w:rFonts w:ascii="Times New Roman" w:eastAsia="Times New Roman" w:hAnsi="Times New Roman" w:cs="Times New Roman"/>
+                <w:color w:val="000000"/>
+                <w:sz w:val="24"/>
+                <w:szCs w:val="24"/>
+                <w:lang w:val="en-US" w:eastAsia="es-CO"/>
+              </w:rPr>
+              <w:t xml:space="preserve"> size= size+1}</w:t>
+            </w:r>
+          </w:p>
+        </w:tc>
+      </w:tr>
+    </w:tbl>
+    <w:p>
+      <w:pPr>
+        <w:spacing w:after="240" w:line="240" w:lineRule="auto"/>
+        <w:rPr>
+          <w:rFonts w:ascii="Times New Roman" w:eastAsia="Times New Roman" w:hAnsi="Times New Roman" w:cs="Times New Roman"/>
+          <w:sz w:val="24"/>
+          <w:szCs w:val="24"/>
+          <w:lang w:val="en-US" w:eastAsia="es-CO"/>
+        </w:rPr>
+      </w:pPr>
+    </w:p>
+    <w:tbl>
+      <w:tblPr>
+        <w:tblW w:w="9026" w:type="dxa"/>
+        <w:tblCellMar>
+          <w:top w:w="15" w:type="dxa"/>
+          <w:left w:w="15" w:type="dxa"/>
+          <w:bottom w:w="15" w:type="dxa"/>
+          <w:right w:w="15" w:type="dxa"/>
+        </w:tblCellMar>
+        <w:tblLook w:val="04A0" w:firstRow="1" w:lastRow="0" w:firstColumn="1" w:lastColumn="0" w:noHBand="0" w:noVBand="1"/>
+      </w:tblPr>
+      <w:tblGrid>
+        <w:gridCol w:w="9026"/>
+      </w:tblGrid>
+      <w:tr>
+        <w:tc>
+          <w:tcPr>
+            <w:tcW w:w="0" w:type="auto"/>
+            <w:tcBorders>
+              <w:top w:val="single" w:sz="8" w:space="0" w:color="000000"/>
+              <w:left w:val="single" w:sz="8" w:space="0" w:color="000000"/>
+              <w:bottom w:val="single" w:sz="8" w:space="0" w:color="000000"/>
+              <w:right w:val="single" w:sz="8" w:space="0" w:color="000000"/>
+            </w:tcBorders>
+            <w:tcMar>
+              <w:top w:w="100" w:type="dxa"/>
+              <w:left w:w="100" w:type="dxa"/>
+              <w:bottom w:w="100" w:type="dxa"/>
+              <w:right w:w="100" w:type="dxa"/>
+            </w:tcMar>
+            <w:hideMark/>
+          </w:tcPr>
+          <w:p>
+            <w:pPr>
+              <w:spacing w:after="0" w:line="240" w:lineRule="auto"/>
+              <w:rPr>
+                <w:rFonts w:ascii="Times New Roman" w:eastAsia="Times New Roman" w:hAnsi="Times New Roman" w:cs="Times New Roman"/>
+                <w:sz w:val="24"/>
+                <w:szCs w:val="24"/>
+                <w:lang w:val="en-US" w:eastAsia="es-CO"/>
+              </w:rPr>
+            </w:pPr>
+            <w:r>
+              <w:rPr>
+                <w:rFonts w:ascii="Times New Roman" w:eastAsia="Times New Roman" w:hAnsi="Times New Roman" w:cs="Times New Roman"/>
+                <w:color w:val="000000"/>
+                <w:sz w:val="24"/>
+                <w:szCs w:val="24"/>
+                <w:lang w:val="en-US" w:eastAsia="es-CO"/>
+              </w:rPr>
+              <w:t>parent(i)</w:t>
+            </w:r>
+          </w:p>
+          <w:p>
+            <w:pPr>
+              <w:spacing w:after="0" w:line="240" w:lineRule="auto"/>
+              <w:rPr>
+                <w:rFonts w:ascii="Times New Roman" w:eastAsia="Times New Roman" w:hAnsi="Times New Roman" w:cs="Times New Roman"/>
+                <w:sz w:val="24"/>
+                <w:szCs w:val="24"/>
+                <w:lang w:val="en-US" w:eastAsia="es-CO"/>
+              </w:rPr>
+            </w:pPr>
+            <w:r>
+              <w:rPr>
+                <w:rFonts w:ascii="Times New Roman" w:eastAsia="Times New Roman" w:hAnsi="Times New Roman" w:cs="Times New Roman"/>
+                <w:color w:val="000000"/>
+                <w:sz w:val="24"/>
+                <w:szCs w:val="24"/>
+                <w:lang w:val="en-US" w:eastAsia="es-CO"/>
+              </w:rPr>
+              <w:t>“</w:t>
+            </w:r>
+            <w:proofErr w:type="gramStart"/>
+            <w:r>
+              <w:rPr>
+                <w:rFonts w:ascii="Times New Roman" w:eastAsia="Times New Roman" w:hAnsi="Times New Roman" w:cs="Times New Roman"/>
+                <w:color w:val="000000"/>
+                <w:sz w:val="24"/>
+                <w:szCs w:val="24"/>
+                <w:lang w:val="en-US" w:eastAsia="es-CO"/>
+              </w:rPr>
+              <w:t>calculates</w:t>
+            </w:r>
+            <w:proofErr w:type="gramEnd"/>
+            <w:r>
+              <w:rPr>
+                <w:rFonts w:ascii="Times New Roman" w:eastAsia="Times New Roman" w:hAnsi="Times New Roman" w:cs="Times New Roman"/>
+                <w:color w:val="000000"/>
+                <w:sz w:val="24"/>
+                <w:szCs w:val="24"/>
+                <w:lang w:val="en-US" w:eastAsia="es-CO"/>
+              </w:rPr>
+              <w:t xml:space="preserve"> the parent”</w:t>
+            </w:r>
+          </w:p>
+          <w:p>
+            <w:pPr>
+              <w:spacing w:after="0" w:line="240" w:lineRule="auto"/>
+              <w:rPr>
+                <w:rFonts w:ascii="Times New Roman" w:eastAsia="Times New Roman" w:hAnsi="Times New Roman" w:cs="Times New Roman"/>
+                <w:sz w:val="24"/>
+                <w:szCs w:val="24"/>
+                <w:lang w:val="en-US" w:eastAsia="es-CO"/>
+              </w:rPr>
+            </w:pPr>
+            <w:r>
+              <w:rPr>
+                <w:rFonts w:ascii="Times New Roman" w:eastAsia="Times New Roman" w:hAnsi="Times New Roman" w:cs="Times New Roman"/>
+                <w:color w:val="000000"/>
+                <w:sz w:val="24"/>
+                <w:szCs w:val="24"/>
+                <w:lang w:val="en-US" w:eastAsia="es-CO"/>
+              </w:rPr>
+              <w:t xml:space="preserve">{pre: i </w:t>
+            </w:r>
+            <w:r>
+              <w:rPr>
+                <w:rFonts w:ascii="Cambria Math" w:eastAsia="Times New Roman" w:hAnsi="Cambria Math" w:cs="Cambria Math"/>
+                <w:color w:val="000000"/>
+                <w:sz w:val="24"/>
+                <w:szCs w:val="24"/>
+                <w:lang w:val="en-US" w:eastAsia="es-CO"/>
+              </w:rPr>
+              <w:t>∉</w:t>
+            </w:r>
+            <w:r>
+              <w:rPr>
+                <w:rFonts w:ascii="Times New Roman" w:eastAsia="Times New Roman" w:hAnsi="Times New Roman" w:cs="Times New Roman"/>
+                <w:color w:val="000000"/>
+                <w:sz w:val="24"/>
+                <w:szCs w:val="24"/>
+                <w:lang w:val="en-US" w:eastAsia="es-CO"/>
+              </w:rPr>
+              <w:t xml:space="preserve"> Z }</w:t>
+            </w:r>
+          </w:p>
+          <w:p>
+            <w:pPr>
+              <w:spacing w:after="0" w:line="240" w:lineRule="auto"/>
+              <w:rPr>
+                <w:rFonts w:ascii="Times New Roman" w:eastAsia="Times New Roman" w:hAnsi="Times New Roman" w:cs="Times New Roman"/>
+                <w:sz w:val="24"/>
+                <w:szCs w:val="24"/>
+                <w:lang w:val="en-US" w:eastAsia="es-CO"/>
+              </w:rPr>
+            </w:pPr>
+            <w:r>
+              <w:rPr>
+                <w:rFonts w:ascii="Times New Roman" w:eastAsia="Times New Roman" w:hAnsi="Times New Roman" w:cs="Times New Roman"/>
+                <w:color w:val="000000"/>
+                <w:sz w:val="24"/>
+                <w:szCs w:val="24"/>
+                <w:lang w:val="en-US" w:eastAsia="es-CO"/>
+              </w:rPr>
+              <w:t>{post: (i-1)/2}</w:t>
+            </w:r>
+          </w:p>
+        </w:tc>
+      </w:tr>
+    </w:tbl>
+    <w:p>
+      <w:pPr>
+        <w:spacing w:after="0" w:line="240" w:lineRule="auto"/>
+        <w:ind w:left="720"/>
+        <w:rPr>
+          <w:rFonts w:ascii="Times New Roman" w:eastAsia="Times New Roman" w:hAnsi="Times New Roman" w:cs="Times New Roman"/>
+          <w:sz w:val="24"/>
+          <w:szCs w:val="24"/>
+          <w:lang w:val="en-US" w:eastAsia="es-CO"/>
+        </w:rPr>
+      </w:pPr>
+      <w:r>
+        <w:rPr>
+          <w:rFonts w:ascii="Times New Roman" w:eastAsia="Times New Roman" w:hAnsi="Times New Roman" w:cs="Times New Roman"/>
+          <w:color w:val="000000"/>
+          <w:sz w:val="24"/>
+          <w:szCs w:val="24"/>
+          <w:lang w:val="en-US" w:eastAsia="es-CO"/>
+        </w:rPr>
+        <w:t> </w:t>
+      </w:r>
+    </w:p>
+    <w:p>
+      <w:pPr>
+        <w:spacing w:after="0" w:line="240" w:lineRule="auto"/>
+        <w:rPr>
+          <w:rFonts w:ascii="Times New Roman" w:eastAsia="Times New Roman" w:hAnsi="Times New Roman" w:cs="Times New Roman"/>
+          <w:sz w:val="24"/>
+          <w:szCs w:val="24"/>
+          <w:lang w:val="en-US" w:eastAsia="es-CO"/>
+        </w:rPr>
+      </w:pPr>
+    </w:p>
+    <w:tbl>
+      <w:tblPr>
+        <w:tblW w:w="9026" w:type="dxa"/>
+        <w:tblCellMar>
+          <w:top w:w="15" w:type="dxa"/>
+          <w:left w:w="15" w:type="dxa"/>
+          <w:bottom w:w="15" w:type="dxa"/>
+          <w:right w:w="15" w:type="dxa"/>
+        </w:tblCellMar>
+        <w:tblLook w:val="04A0" w:firstRow="1" w:lastRow="0" w:firstColumn="1" w:lastColumn="0" w:noHBand="0" w:noVBand="1"/>
+      </w:tblPr>
+      <w:tblGrid>
+        <w:gridCol w:w="9026"/>
+      </w:tblGrid>
+      <w:tr>
+        <w:tc>
+          <w:tcPr>
+            <w:tcW w:w="0" w:type="auto"/>
+            <w:tcBorders>
+              <w:top w:val="single" w:sz="8" w:space="0" w:color="000000"/>
+              <w:left w:val="single" w:sz="8" w:space="0" w:color="000000"/>
+              <w:bottom w:val="single" w:sz="8" w:space="0" w:color="000000"/>
+              <w:right w:val="single" w:sz="8" w:space="0" w:color="000000"/>
+            </w:tcBorders>
+            <w:tcMar>
+              <w:top w:w="100" w:type="dxa"/>
+              <w:left w:w="100" w:type="dxa"/>
+              <w:bottom w:w="100" w:type="dxa"/>
+              <w:right w:w="100" w:type="dxa"/>
+            </w:tcMar>
+            <w:hideMark/>
+          </w:tcPr>
+          <w:p>
+            <w:pPr>
+              <w:spacing w:after="0" w:line="240" w:lineRule="auto"/>
+              <w:rPr>
+                <w:rFonts w:ascii="Times New Roman" w:eastAsia="Times New Roman" w:hAnsi="Times New Roman" w:cs="Times New Roman"/>
+                <w:sz w:val="24"/>
+                <w:szCs w:val="24"/>
+                <w:lang w:val="en-US" w:eastAsia="es-CO"/>
+              </w:rPr>
+            </w:pPr>
+            <w:r>
+              <w:rPr>
+                <w:rFonts w:ascii="Times New Roman" w:eastAsia="Times New Roman" w:hAnsi="Times New Roman" w:cs="Times New Roman"/>
+                <w:color w:val="000000"/>
+                <w:sz w:val="24"/>
+                <w:szCs w:val="24"/>
+                <w:lang w:val="en-US" w:eastAsia="es-CO"/>
+              </w:rPr>
+              <w:t>swap(i,j)</w:t>
+            </w:r>
+          </w:p>
+          <w:p>
+            <w:pPr>
+              <w:spacing w:after="0" w:line="240" w:lineRule="auto"/>
+              <w:rPr>
+                <w:rFonts w:ascii="Times New Roman" w:eastAsia="Times New Roman" w:hAnsi="Times New Roman" w:cs="Times New Roman"/>
+                <w:sz w:val="24"/>
+                <w:szCs w:val="24"/>
+                <w:lang w:val="en-US" w:eastAsia="es-CO"/>
+              </w:rPr>
+            </w:pPr>
+            <w:r>
+              <w:rPr>
+                <w:rFonts w:ascii="Times New Roman" w:eastAsia="Times New Roman" w:hAnsi="Times New Roman" w:cs="Times New Roman"/>
+                <w:color w:val="000000"/>
+                <w:sz w:val="24"/>
+                <w:szCs w:val="24"/>
+                <w:lang w:val="en-US" w:eastAsia="es-CO"/>
+              </w:rPr>
+              <w:t>“exchange the position of 2 elements”</w:t>
+            </w:r>
+          </w:p>
+          <w:p>
+            <w:pPr>
+              <w:spacing w:after="0" w:line="240" w:lineRule="auto"/>
+              <w:rPr>
+                <w:rFonts w:ascii="Times New Roman" w:eastAsia="Times New Roman" w:hAnsi="Times New Roman" w:cs="Times New Roman"/>
+                <w:sz w:val="24"/>
+                <w:szCs w:val="24"/>
+                <w:lang w:val="es-CO" w:eastAsia="es-CO"/>
+              </w:rPr>
+            </w:pPr>
+            <w:r>
+              <w:rPr>
+                <w:rFonts w:ascii="Times New Roman" w:eastAsia="Times New Roman" w:hAnsi="Times New Roman" w:cs="Times New Roman"/>
+                <w:color w:val="000000"/>
+                <w:sz w:val="24"/>
+                <w:szCs w:val="24"/>
+                <w:lang w:val="es-CO" w:eastAsia="es-CO"/>
+              </w:rPr>
+              <w:t xml:space="preserve">{pre: i </w:t>
+            </w:r>
+            <w:r>
+              <w:rPr>
+                <w:rFonts w:ascii="Cambria Math" w:eastAsia="Times New Roman" w:hAnsi="Cambria Math" w:cs="Cambria Math"/>
+                <w:color w:val="000000"/>
+                <w:sz w:val="24"/>
+                <w:szCs w:val="24"/>
+                <w:lang w:val="es-CO" w:eastAsia="es-CO"/>
+              </w:rPr>
+              <w:t>∉</w:t>
+            </w:r>
+            <w:r>
+              <w:rPr>
+                <w:rFonts w:ascii="Times New Roman" w:eastAsia="Times New Roman" w:hAnsi="Times New Roman" w:cs="Times New Roman"/>
+                <w:color w:val="000000"/>
+                <w:sz w:val="24"/>
+                <w:szCs w:val="24"/>
+                <w:lang w:val="es-CO" w:eastAsia="es-CO"/>
+              </w:rPr>
+              <w:t xml:space="preserve"> Z </w:t>
+            </w:r>
+            <w:r>
+              <w:rPr>
+                <w:rFonts w:ascii="Cambria Math" w:eastAsia="Times New Roman" w:hAnsi="Cambria Math" w:cs="Cambria Math"/>
+                <w:color w:val="000000"/>
+                <w:sz w:val="24"/>
+                <w:szCs w:val="24"/>
+                <w:lang w:val="es-CO" w:eastAsia="es-CO"/>
+              </w:rPr>
+              <w:t>∧</w:t>
+            </w:r>
+            <w:r>
+              <w:rPr>
+                <w:rFonts w:ascii="Times New Roman" w:eastAsia="Times New Roman" w:hAnsi="Times New Roman" w:cs="Times New Roman"/>
+                <w:color w:val="000000"/>
+                <w:sz w:val="24"/>
+                <w:szCs w:val="24"/>
+                <w:lang w:val="es-CO" w:eastAsia="es-CO"/>
+              </w:rPr>
+              <w:t xml:space="preserve"> j </w:t>
+            </w:r>
+            <w:r>
+              <w:rPr>
+                <w:rFonts w:ascii="Cambria Math" w:eastAsia="Times New Roman" w:hAnsi="Cambria Math" w:cs="Cambria Math"/>
+                <w:color w:val="000000"/>
+                <w:sz w:val="24"/>
+                <w:szCs w:val="24"/>
+                <w:lang w:val="es-CO" w:eastAsia="es-CO"/>
+              </w:rPr>
+              <w:t>∉</w:t>
+            </w:r>
+            <w:r>
+              <w:rPr>
+                <w:rFonts w:ascii="Times New Roman" w:eastAsia="Times New Roman" w:hAnsi="Times New Roman" w:cs="Times New Roman"/>
+                <w:color w:val="000000"/>
+                <w:sz w:val="24"/>
+                <w:szCs w:val="24"/>
+                <w:lang w:val="es-CO" w:eastAsia="es-CO"/>
+              </w:rPr>
+              <w:t xml:space="preserve"> </w:t>
+            </w:r>
+            <w:proofErr w:type="gramStart"/>
+            <w:r>
+              <w:rPr>
+                <w:rFonts w:ascii="Times New Roman" w:eastAsia="Times New Roman" w:hAnsi="Times New Roman" w:cs="Times New Roman"/>
+                <w:color w:val="000000"/>
+                <w:sz w:val="24"/>
+                <w:szCs w:val="24"/>
+                <w:lang w:val="es-CO" w:eastAsia="es-CO"/>
+              </w:rPr>
+              <w:t>Z }</w:t>
+            </w:r>
+            <w:proofErr w:type="gramEnd"/>
+          </w:p>
+          <w:p>
+            <w:pPr>
+              <w:spacing w:after="0" w:line="240" w:lineRule="auto"/>
+              <w:rPr>
+                <w:rFonts w:ascii="Times New Roman" w:eastAsia="Times New Roman" w:hAnsi="Times New Roman" w:cs="Times New Roman"/>
+                <w:sz w:val="24"/>
+                <w:szCs w:val="24"/>
+                <w:lang w:val="es-CO" w:eastAsia="es-CO"/>
+              </w:rPr>
+            </w:pPr>
+            <w:r>
+              <w:rPr>
+                <w:rFonts w:ascii="Times New Roman" w:eastAsia="Times New Roman" w:hAnsi="Times New Roman" w:cs="Times New Roman"/>
+                <w:color w:val="000000"/>
+                <w:sz w:val="24"/>
+                <w:szCs w:val="24"/>
+                <w:lang w:val="es-CO" w:eastAsia="es-CO"/>
+              </w:rPr>
+              <w:t>{post:}</w:t>
+            </w:r>
+          </w:p>
+        </w:tc>
+      </w:tr>
+    </w:tbl>
+    <w:p>
+      <w:pPr>
+        <w:spacing w:after="240" w:line="240" w:lineRule="auto"/>
+        <w:rPr>
+          <w:rFonts w:ascii="Times New Roman" w:eastAsia="Times New Roman" w:hAnsi="Times New Roman" w:cs="Times New Roman"/>
+          <w:sz w:val="24"/>
+          <w:szCs w:val="24"/>
+          <w:lang w:val="es-CO" w:eastAsia="es-CO"/>
+        </w:rPr>
+      </w:pPr>
+    </w:p>
+    <w:tbl>
+      <w:tblPr>
+        <w:tblW w:w="9026" w:type="dxa"/>
+        <w:tblCellMar>
+          <w:top w:w="15" w:type="dxa"/>
+          <w:left w:w="15" w:type="dxa"/>
+          <w:bottom w:w="15" w:type="dxa"/>
+          <w:right w:w="15" w:type="dxa"/>
+        </w:tblCellMar>
+        <w:tblLook w:val="04A0" w:firstRow="1" w:lastRow="0" w:firstColumn="1" w:lastColumn="0" w:noHBand="0" w:noVBand="1"/>
+      </w:tblPr>
+      <w:tblGrid>
+        <w:gridCol w:w="9026"/>
+      </w:tblGrid>
+      <w:tr>
+        <w:tc>
+          <w:tcPr>
+            <w:tcW w:w="0" w:type="auto"/>
+            <w:tcBorders>
+              <w:top w:val="single" w:sz="8" w:space="0" w:color="000000"/>
+              <w:left w:val="single" w:sz="8" w:space="0" w:color="000000"/>
+              <w:bottom w:val="single" w:sz="8" w:space="0" w:color="000000"/>
+              <w:right w:val="single" w:sz="8" w:space="0" w:color="000000"/>
+            </w:tcBorders>
+            <w:tcMar>
+              <w:top w:w="100" w:type="dxa"/>
+              <w:left w:w="100" w:type="dxa"/>
+              <w:bottom w:w="100" w:type="dxa"/>
+              <w:right w:w="100" w:type="dxa"/>
+            </w:tcMar>
+            <w:hideMark/>
+          </w:tcPr>
+          <w:p>
+            <w:pPr>
+              <w:spacing w:after="0" w:line="240" w:lineRule="auto"/>
+              <w:rPr>
+                <w:rFonts w:ascii="Times New Roman" w:eastAsia="Times New Roman" w:hAnsi="Times New Roman" w:cs="Times New Roman"/>
+                <w:sz w:val="24"/>
+                <w:szCs w:val="24"/>
+                <w:lang w:val="en-US" w:eastAsia="es-CO"/>
+              </w:rPr>
+            </w:pPr>
+            <w:r>
+              <w:rPr>
+                <w:rFonts w:ascii="Times New Roman" w:eastAsia="Times New Roman" w:hAnsi="Times New Roman" w:cs="Times New Roman"/>
+                <w:color w:val="000000"/>
+                <w:sz w:val="24"/>
+                <w:szCs w:val="24"/>
+                <w:lang w:val="en-US" w:eastAsia="es-CO"/>
+              </w:rPr>
+              <w:t>maxHeapify(i)</w:t>
+            </w:r>
+          </w:p>
+          <w:p>
+            <w:pPr>
+              <w:spacing w:after="0" w:line="240" w:lineRule="auto"/>
+              <w:rPr>
+                <w:rFonts w:ascii="Times New Roman" w:eastAsia="Times New Roman" w:hAnsi="Times New Roman" w:cs="Times New Roman"/>
+                <w:sz w:val="24"/>
+                <w:szCs w:val="24"/>
+                <w:lang w:val="en-US" w:eastAsia="es-CO"/>
+              </w:rPr>
+            </w:pPr>
+            <w:r>
+              <w:rPr>
+                <w:rFonts w:ascii="Times New Roman" w:eastAsia="Times New Roman" w:hAnsi="Times New Roman" w:cs="Times New Roman"/>
+                <w:color w:val="000000"/>
+                <w:sz w:val="24"/>
+                <w:szCs w:val="24"/>
+                <w:lang w:val="en-US" w:eastAsia="es-CO"/>
+              </w:rPr>
+              <w:t>“</w:t>
+            </w:r>
+            <w:proofErr w:type="gramStart"/>
+            <w:r>
+              <w:rPr>
+                <w:rFonts w:ascii="Times New Roman" w:eastAsia="Times New Roman" w:hAnsi="Times New Roman" w:cs="Times New Roman"/>
+                <w:color w:val="000000"/>
+                <w:sz w:val="24"/>
+                <w:szCs w:val="24"/>
+                <w:lang w:val="en-US" w:eastAsia="es-CO"/>
+              </w:rPr>
+              <w:t>reorders</w:t>
+            </w:r>
+            <w:proofErr w:type="gramEnd"/>
+            <w:r>
+              <w:rPr>
+                <w:rFonts w:ascii="Times New Roman" w:eastAsia="Times New Roman" w:hAnsi="Times New Roman" w:cs="Times New Roman"/>
+                <w:color w:val="000000"/>
+                <w:sz w:val="24"/>
+                <w:szCs w:val="24"/>
+                <w:lang w:val="en-US" w:eastAsia="es-CO"/>
+              </w:rPr>
+              <w:t xml:space="preserve"> heap items to maintain heap ownership”</w:t>
+            </w:r>
+          </w:p>
+          <w:p>
+            <w:pPr>
+              <w:spacing w:after="0" w:line="240" w:lineRule="auto"/>
+              <w:rPr>
+                <w:rFonts w:ascii="Times New Roman" w:eastAsia="Times New Roman" w:hAnsi="Times New Roman" w:cs="Times New Roman"/>
+                <w:sz w:val="24"/>
+                <w:szCs w:val="24"/>
+                <w:lang w:val="es-CO" w:eastAsia="es-CO"/>
+              </w:rPr>
+            </w:pPr>
+            <w:r>
+              <w:rPr>
+                <w:rFonts w:ascii="Times New Roman" w:eastAsia="Times New Roman" w:hAnsi="Times New Roman" w:cs="Times New Roman"/>
+                <w:color w:val="000000"/>
+                <w:sz w:val="24"/>
+                <w:szCs w:val="24"/>
+                <w:lang w:val="es-CO" w:eastAsia="es-CO"/>
+              </w:rPr>
+              <w:t xml:space="preserve">{pre: i </w:t>
+            </w:r>
+            <w:r>
+              <w:rPr>
+                <w:rFonts w:ascii="Cambria Math" w:eastAsia="Times New Roman" w:hAnsi="Cambria Math" w:cs="Cambria Math"/>
+                <w:color w:val="000000"/>
+                <w:sz w:val="24"/>
+                <w:szCs w:val="24"/>
+                <w:lang w:val="es-CO" w:eastAsia="es-CO"/>
+              </w:rPr>
+              <w:t>∉</w:t>
+            </w:r>
+            <w:r>
+              <w:rPr>
+                <w:rFonts w:ascii="Times New Roman" w:eastAsia="Times New Roman" w:hAnsi="Times New Roman" w:cs="Times New Roman"/>
+                <w:color w:val="000000"/>
+                <w:sz w:val="24"/>
+                <w:szCs w:val="24"/>
+                <w:lang w:val="es-CO" w:eastAsia="es-CO"/>
+              </w:rPr>
+              <w:t xml:space="preserve"> </w:t>
+            </w:r>
+            <w:proofErr w:type="gramStart"/>
+            <w:r>
+              <w:rPr>
+                <w:rFonts w:ascii="Times New Roman" w:eastAsia="Times New Roman" w:hAnsi="Times New Roman" w:cs="Times New Roman"/>
+                <w:color w:val="000000"/>
+                <w:sz w:val="24"/>
+                <w:szCs w:val="24"/>
+                <w:lang w:val="es-CO" w:eastAsia="es-CO"/>
+              </w:rPr>
+              <w:t>Z }</w:t>
+            </w:r>
+            <w:proofErr w:type="gramEnd"/>
+          </w:p>
+          <w:p>
+            <w:pPr>
+              <w:spacing w:after="0" w:line="240" w:lineRule="auto"/>
+              <w:rPr>
+                <w:rFonts w:ascii="Times New Roman" w:eastAsia="Times New Roman" w:hAnsi="Times New Roman" w:cs="Times New Roman"/>
+                <w:sz w:val="24"/>
+                <w:szCs w:val="24"/>
+                <w:lang w:val="es-CO" w:eastAsia="es-CO"/>
+              </w:rPr>
+            </w:pPr>
+            <w:r>
+              <w:rPr>
+                <w:rFonts w:ascii="Times New Roman" w:eastAsia="Times New Roman" w:hAnsi="Times New Roman" w:cs="Times New Roman"/>
+                <w:color w:val="000000"/>
+                <w:sz w:val="24"/>
+                <w:szCs w:val="24"/>
+                <w:lang w:val="es-CO" w:eastAsia="es-CO"/>
+              </w:rPr>
+              <w:t>{post</w:t>
+            </w:r>
+            <w:proofErr w:type="gramStart"/>
+            <w:r>
+              <w:rPr>
+                <w:rFonts w:ascii="Times New Roman" w:eastAsia="Times New Roman" w:hAnsi="Times New Roman" w:cs="Times New Roman"/>
+                <w:color w:val="000000"/>
+                <w:sz w:val="24"/>
+                <w:szCs w:val="24"/>
+                <w:lang w:val="es-CO" w:eastAsia="es-CO"/>
+              </w:rPr>
+              <w:t>: }</w:t>
+            </w:r>
+            <w:proofErr w:type="gramEnd"/>
+          </w:p>
+        </w:tc>
+      </w:tr>
+    </w:tbl>
+    <w:p>
+      <w:pPr>
+        <w:spacing w:after="240" w:line="240" w:lineRule="auto"/>
+        <w:rPr>
+          <w:rFonts w:ascii="Times New Roman" w:eastAsia="Times New Roman" w:hAnsi="Times New Roman" w:cs="Times New Roman"/>
+          <w:sz w:val="24"/>
+          <w:szCs w:val="24"/>
+          <w:lang w:val="es-CO" w:eastAsia="es-CO"/>
+        </w:rPr>
+      </w:pPr>
+    </w:p>
+    <w:tbl>
+      <w:tblPr>
+        <w:tblW w:w="9026" w:type="dxa"/>
+        <w:tblCellMar>
+          <w:top w:w="15" w:type="dxa"/>
+          <w:left w:w="15" w:type="dxa"/>
+          <w:bottom w:w="15" w:type="dxa"/>
+          <w:right w:w="15" w:type="dxa"/>
+        </w:tblCellMar>
+        <w:tblLook w:val="04A0" w:firstRow="1" w:lastRow="0" w:firstColumn="1" w:lastColumn="0" w:noHBand="0" w:noVBand="1"/>
+      </w:tblPr>
+      <w:tblGrid>
+        <w:gridCol w:w="9026"/>
+      </w:tblGrid>
+      <w:tr>
+        <w:tc>
+          <w:tcPr>
+            <w:tcW w:w="0" w:type="auto"/>
+            <w:tcBorders>
+              <w:top w:val="single" w:sz="8" w:space="0" w:color="000000"/>
+              <w:left w:val="single" w:sz="8" w:space="0" w:color="000000"/>
+              <w:bottom w:val="single" w:sz="8" w:space="0" w:color="000000"/>
+              <w:right w:val="single" w:sz="8" w:space="0" w:color="000000"/>
+            </w:tcBorders>
+            <w:tcMar>
+              <w:top w:w="100" w:type="dxa"/>
+              <w:left w:w="100" w:type="dxa"/>
+              <w:bottom w:w="100" w:type="dxa"/>
+              <w:right w:w="100" w:type="dxa"/>
+            </w:tcMar>
+            <w:hideMark/>
+          </w:tcPr>
+          <w:p>
+            <w:pPr>
+              <w:spacing w:after="0" w:line="240" w:lineRule="auto"/>
+              <w:rPr>
+                <w:rFonts w:ascii="Times New Roman" w:eastAsia="Times New Roman" w:hAnsi="Times New Roman" w:cs="Times New Roman"/>
+                <w:sz w:val="24"/>
+                <w:szCs w:val="24"/>
+                <w:lang w:val="en-US" w:eastAsia="es-CO"/>
+              </w:rPr>
+            </w:pPr>
+            <w:proofErr w:type="gramStart"/>
+            <w:r>
+              <w:rPr>
+                <w:rFonts w:ascii="Times New Roman" w:eastAsia="Times New Roman" w:hAnsi="Times New Roman" w:cs="Times New Roman"/>
+                <w:color w:val="000000"/>
+                <w:sz w:val="24"/>
+                <w:szCs w:val="24"/>
+                <w:lang w:val="en-US" w:eastAsia="es-CO"/>
+              </w:rPr>
+              <w:t>isEmpty(</w:t>
+            </w:r>
+            <w:proofErr w:type="gramEnd"/>
+            <w:r>
+              <w:rPr>
+                <w:rFonts w:ascii="Times New Roman" w:eastAsia="Times New Roman" w:hAnsi="Times New Roman" w:cs="Times New Roman"/>
+                <w:color w:val="000000"/>
+                <w:sz w:val="24"/>
+                <w:szCs w:val="24"/>
+                <w:lang w:val="en-US" w:eastAsia="es-CO"/>
+              </w:rPr>
+              <w:t>)</w:t>
+            </w:r>
+          </w:p>
+          <w:p>
+            <w:pPr>
+              <w:spacing w:after="0" w:line="240" w:lineRule="auto"/>
+              <w:rPr>
+                <w:rFonts w:ascii="Times New Roman" w:eastAsia="Times New Roman" w:hAnsi="Times New Roman" w:cs="Times New Roman"/>
+                <w:sz w:val="24"/>
+                <w:szCs w:val="24"/>
+                <w:lang w:val="en-US" w:eastAsia="es-CO"/>
+              </w:rPr>
+            </w:pPr>
+            <w:r>
+              <w:rPr>
+                <w:rFonts w:ascii="Times New Roman" w:eastAsia="Times New Roman" w:hAnsi="Times New Roman" w:cs="Times New Roman"/>
+                <w:color w:val="000000"/>
+                <w:sz w:val="24"/>
+                <w:szCs w:val="24"/>
+                <w:lang w:val="en-US" w:eastAsia="es-CO"/>
+              </w:rPr>
+              <w:t>“</w:t>
+            </w:r>
+            <w:proofErr w:type="gramStart"/>
+            <w:r>
+              <w:rPr>
+                <w:rFonts w:ascii="Times New Roman" w:eastAsia="Times New Roman" w:hAnsi="Times New Roman" w:cs="Times New Roman"/>
+                <w:color w:val="000000"/>
+                <w:sz w:val="24"/>
+                <w:szCs w:val="24"/>
+                <w:lang w:val="en-US" w:eastAsia="es-CO"/>
+              </w:rPr>
+              <w:t>check</w:t>
+            </w:r>
+            <w:proofErr w:type="gramEnd"/>
+            <w:r>
+              <w:rPr>
+                <w:rFonts w:ascii="Times New Roman" w:eastAsia="Times New Roman" w:hAnsi="Times New Roman" w:cs="Times New Roman"/>
+                <w:color w:val="000000"/>
+                <w:sz w:val="24"/>
+                <w:szCs w:val="24"/>
+                <w:lang w:val="en-US" w:eastAsia="es-CO"/>
+              </w:rPr>
+              <w:t xml:space="preserve"> if priority queue is empty”</w:t>
+            </w:r>
+          </w:p>
+          <w:p>
+            <w:pPr>
+              <w:spacing w:after="0" w:line="240" w:lineRule="auto"/>
+              <w:rPr>
+                <w:rFonts w:ascii="Times New Roman" w:eastAsia="Times New Roman" w:hAnsi="Times New Roman" w:cs="Times New Roman"/>
+                <w:sz w:val="24"/>
+                <w:szCs w:val="24"/>
+                <w:lang w:val="es-CO" w:eastAsia="es-CO"/>
+              </w:rPr>
+            </w:pPr>
+            <w:r>
+              <w:rPr>
+                <w:rFonts w:ascii="Times New Roman" w:eastAsia="Times New Roman" w:hAnsi="Times New Roman" w:cs="Times New Roman"/>
+                <w:color w:val="000000"/>
+                <w:sz w:val="24"/>
+                <w:szCs w:val="24"/>
+                <w:lang w:val="es-CO" w:eastAsia="es-CO"/>
+              </w:rPr>
+              <w:t>{pre:</w:t>
+            </w:r>
+            <w:proofErr w:type="gramStart"/>
+            <w:r>
+              <w:rPr>
+                <w:rFonts w:ascii="Times New Roman" w:eastAsia="Times New Roman" w:hAnsi="Times New Roman" w:cs="Times New Roman"/>
+                <w:color w:val="000000"/>
+                <w:sz w:val="24"/>
+                <w:szCs w:val="24"/>
+                <w:lang w:val="es-CO" w:eastAsia="es-CO"/>
+              </w:rPr>
+              <w:t>  }</w:t>
+            </w:r>
+            <w:proofErr w:type="gramEnd"/>
+          </w:p>
+          <w:p>
+            <w:pPr>
+              <w:spacing w:after="0" w:line="240" w:lineRule="auto"/>
+              <w:rPr>
+                <w:rFonts w:ascii="Times New Roman" w:eastAsia="Times New Roman" w:hAnsi="Times New Roman" w:cs="Times New Roman"/>
+                <w:sz w:val="24"/>
+                <w:szCs w:val="24"/>
+                <w:lang w:val="es-CO" w:eastAsia="es-CO"/>
+              </w:rPr>
+            </w:pPr>
+            <w:r>
+              <w:rPr>
+                <w:rFonts w:ascii="Times New Roman" w:eastAsia="Times New Roman" w:hAnsi="Times New Roman" w:cs="Times New Roman"/>
+                <w:color w:val="000000"/>
+                <w:sz w:val="24"/>
+                <w:szCs w:val="24"/>
+                <w:lang w:val="es-CO" w:eastAsia="es-CO"/>
+              </w:rPr>
+              <w:t>{post</w:t>
+            </w:r>
+            <w:proofErr w:type="gramStart"/>
+            <w:r>
+              <w:rPr>
+                <w:rFonts w:ascii="Times New Roman" w:eastAsia="Times New Roman" w:hAnsi="Times New Roman" w:cs="Times New Roman"/>
+                <w:color w:val="000000"/>
+                <w:sz w:val="24"/>
+                <w:szCs w:val="24"/>
+                <w:lang w:val="es-CO" w:eastAsia="es-CO"/>
+              </w:rPr>
+              <w:t>: }</w:t>
+            </w:r>
+            <w:proofErr w:type="gramEnd"/>
+          </w:p>
+        </w:tc>
+      </w:tr>
+    </w:tbl>
     <w:p>
       <w:pPr>
         <w:rPr>

</xml_diff>

<commit_message>
Documents, Design_TAD, Queue part1
</commit_message>
<xml_diff>
--- a/docs/Tarea Integradora I - Design_TAD.docx
+++ b/docs/Tarea Integradora I - Design_TAD.docx
@@ -6955,36 +6955,82 @@
                 <w:lang w:val="en-US" w:eastAsia="es-CO"/>
               </w:rPr>
             </w:pPr>
-            <w:r>
-              <w:rPr>
-                <w:rFonts w:ascii="Times New Roman" w:eastAsia="Times New Roman" w:hAnsi="Times New Roman" w:cs="Times New Roman"/>
-                <w:color w:val="000000"/>
-                <w:sz w:val="24"/>
-                <w:szCs w:val="24"/>
-                <w:lang w:val="en-US" w:eastAsia="es-CO"/>
-              </w:rPr>
-              <w:t>isEmpty()</w:t>
-            </w:r>
-          </w:p>
-          <w:p>
-            <w:pPr>
-              <w:spacing w:after="0" w:line="240" w:lineRule="auto"/>
-              <w:rPr>
-                <w:rFonts w:ascii="Times New Roman" w:eastAsia="Times New Roman" w:hAnsi="Times New Roman" w:cs="Times New Roman"/>
-                <w:sz w:val="24"/>
-                <w:szCs w:val="24"/>
-                <w:lang w:val="en-US" w:eastAsia="es-CO"/>
-              </w:rPr>
-            </w:pPr>
-            <w:r>
-              <w:rPr>
-                <w:rFonts w:ascii="Times New Roman" w:eastAsia="Times New Roman" w:hAnsi="Times New Roman" w:cs="Times New Roman"/>
-                <w:color w:val="000000"/>
-                <w:sz w:val="24"/>
-                <w:szCs w:val="24"/>
-                <w:lang w:val="en-US" w:eastAsia="es-CO"/>
-              </w:rPr>
-              <w:t>“check if priority queue is empty”</w:t>
+            <w:proofErr w:type="spellStart"/>
+            <w:proofErr w:type="gramStart"/>
+            <w:r>
+              <w:rPr>
+                <w:rFonts w:ascii="Times New Roman" w:eastAsia="Times New Roman" w:hAnsi="Times New Roman" w:cs="Times New Roman"/>
+                <w:color w:val="000000"/>
+                <w:sz w:val="24"/>
+                <w:szCs w:val="24"/>
+                <w:lang w:val="en-US" w:eastAsia="es-CO"/>
+              </w:rPr>
+              <w:t>isEmpty</w:t>
+            </w:r>
+            <w:proofErr w:type="spellEnd"/>
+            <w:r>
+              <w:rPr>
+                <w:rFonts w:ascii="Times New Roman" w:eastAsia="Times New Roman" w:hAnsi="Times New Roman" w:cs="Times New Roman"/>
+                <w:color w:val="000000"/>
+                <w:sz w:val="24"/>
+                <w:szCs w:val="24"/>
+                <w:lang w:val="en-US" w:eastAsia="es-CO"/>
+              </w:rPr>
+              <w:t>(</w:t>
+            </w:r>
+            <w:proofErr w:type="gramEnd"/>
+            <w:r>
+              <w:rPr>
+                <w:rFonts w:ascii="Times New Roman" w:eastAsia="Times New Roman" w:hAnsi="Times New Roman" w:cs="Times New Roman"/>
+                <w:color w:val="000000"/>
+                <w:sz w:val="24"/>
+                <w:szCs w:val="24"/>
+                <w:lang w:val="en-US" w:eastAsia="es-CO"/>
+              </w:rPr>
+              <w:t>)</w:t>
+            </w:r>
+          </w:p>
+          <w:p>
+            <w:pPr>
+              <w:spacing w:after="0" w:line="240" w:lineRule="auto"/>
+              <w:rPr>
+                <w:rFonts w:ascii="Times New Roman" w:eastAsia="Times New Roman" w:hAnsi="Times New Roman" w:cs="Times New Roman"/>
+                <w:sz w:val="24"/>
+                <w:szCs w:val="24"/>
+                <w:lang w:val="en-US" w:eastAsia="es-CO"/>
+              </w:rPr>
+            </w:pPr>
+            <w:r>
+              <w:rPr>
+                <w:rFonts w:ascii="Times New Roman" w:eastAsia="Times New Roman" w:hAnsi="Times New Roman" w:cs="Times New Roman"/>
+                <w:color w:val="000000"/>
+                <w:sz w:val="24"/>
+                <w:szCs w:val="24"/>
+                <w:lang w:val="en-US" w:eastAsia="es-CO"/>
+              </w:rPr>
+              <w:t>“</w:t>
+            </w:r>
+            <w:proofErr w:type="gramStart"/>
+            <w:r>
+              <w:rPr>
+                <w:rFonts w:ascii="Times New Roman" w:eastAsia="Times New Roman" w:hAnsi="Times New Roman" w:cs="Times New Roman"/>
+                <w:color w:val="000000"/>
+                <w:sz w:val="24"/>
+                <w:szCs w:val="24"/>
+                <w:lang w:val="en-US" w:eastAsia="es-CO"/>
+              </w:rPr>
+              <w:t>check</w:t>
+            </w:r>
+            <w:proofErr w:type="gramEnd"/>
+            <w:r>
+              <w:rPr>
+                <w:rFonts w:ascii="Times New Roman" w:eastAsia="Times New Roman" w:hAnsi="Times New Roman" w:cs="Times New Roman"/>
+                <w:color w:val="000000"/>
+                <w:sz w:val="24"/>
+                <w:szCs w:val="24"/>
+                <w:lang w:val="en-US" w:eastAsia="es-CO"/>
+              </w:rPr>
+              <w:t xml:space="preserve"> if priority queue is empty”</w:t>
             </w:r>
           </w:p>
           <w:p>
@@ -7017,6 +7063,1440 @@
                 <w:lang w:val="es-CO" w:eastAsia="es-CO"/>
               </w:rPr>
               <w:t>  }</w:t>
+            </w:r>
+            <w:proofErr w:type="gramEnd"/>
+          </w:p>
+          <w:p>
+            <w:pPr>
+              <w:spacing w:after="0" w:line="240" w:lineRule="auto"/>
+              <w:rPr>
+                <w:rFonts w:ascii="Times New Roman" w:eastAsia="Times New Roman" w:hAnsi="Times New Roman" w:cs="Times New Roman"/>
+                <w:sz w:val="24"/>
+                <w:szCs w:val="24"/>
+                <w:lang w:val="es-CO" w:eastAsia="es-CO"/>
+              </w:rPr>
+            </w:pPr>
+            <w:r>
+              <w:rPr>
+                <w:rFonts w:ascii="Times New Roman" w:eastAsia="Times New Roman" w:hAnsi="Times New Roman" w:cs="Times New Roman"/>
+                <w:color w:val="000000"/>
+                <w:sz w:val="24"/>
+                <w:szCs w:val="24"/>
+                <w:lang w:val="es-CO" w:eastAsia="es-CO"/>
+              </w:rPr>
+              <w:t>{post</w:t>
+            </w:r>
+            <w:proofErr w:type="gramStart"/>
+            <w:r>
+              <w:rPr>
+                <w:rFonts w:ascii="Times New Roman" w:eastAsia="Times New Roman" w:hAnsi="Times New Roman" w:cs="Times New Roman"/>
+                <w:color w:val="000000"/>
+                <w:sz w:val="24"/>
+                <w:szCs w:val="24"/>
+                <w:lang w:val="es-CO" w:eastAsia="es-CO"/>
+              </w:rPr>
+              <w:t>: }</w:t>
+            </w:r>
+            <w:proofErr w:type="gramEnd"/>
+          </w:p>
+        </w:tc>
+      </w:tr>
+    </w:tbl>
+    <w:p>
+      <w:pPr>
+        <w:rPr>
+          <w:lang w:val="en-US"/>
+        </w:rPr>
+      </w:pPr>
+    </w:p>
+    <w:tbl>
+      <w:tblPr>
+        <w:tblW w:w="9026" w:type="dxa"/>
+        <w:tblCellMar>
+          <w:top w:w="15" w:type="dxa"/>
+          <w:left w:w="15" w:type="dxa"/>
+          <w:bottom w:w="15" w:type="dxa"/>
+          <w:right w:w="15" w:type="dxa"/>
+        </w:tblCellMar>
+        <w:tblLook w:val="04A0" w:firstRow="1" w:lastRow="0" w:firstColumn="1" w:lastColumn="0" w:noHBand="0" w:noVBand="1"/>
+      </w:tblPr>
+      <w:tblGrid>
+        <w:gridCol w:w="9026"/>
+      </w:tblGrid>
+      <w:tr>
+        <w:tc>
+          <w:tcPr>
+            <w:tcW w:w="0" w:type="auto"/>
+            <w:tcBorders>
+              <w:top w:val="single" w:sz="8" w:space="0" w:color="000000"/>
+              <w:left w:val="single" w:sz="8" w:space="0" w:color="000000"/>
+              <w:bottom w:val="single" w:sz="8" w:space="0" w:color="000000"/>
+              <w:right w:val="single" w:sz="8" w:space="0" w:color="000000"/>
+            </w:tcBorders>
+            <w:tcMar>
+              <w:top w:w="100" w:type="dxa"/>
+              <w:left w:w="100" w:type="dxa"/>
+              <w:bottom w:w="100" w:type="dxa"/>
+              <w:right w:w="100" w:type="dxa"/>
+            </w:tcMar>
+            <w:hideMark/>
+          </w:tcPr>
+          <w:p>
+            <w:pPr>
+              <w:spacing w:after="0" w:line="240" w:lineRule="auto"/>
+              <w:rPr>
+                <w:rFonts w:ascii="Times New Roman" w:eastAsia="Times New Roman" w:hAnsi="Times New Roman" w:cs="Times New Roman"/>
+                <w:sz w:val="24"/>
+                <w:szCs w:val="24"/>
+                <w:lang w:val="es-CO" w:eastAsia="es-CO"/>
+              </w:rPr>
+            </w:pPr>
+            <w:proofErr w:type="spellStart"/>
+            <w:r>
+              <w:rPr>
+                <w:rFonts w:ascii="Times New Roman" w:eastAsia="Times New Roman" w:hAnsi="Times New Roman" w:cs="Times New Roman"/>
+                <w:b/>
+                <w:bCs/>
+                <w:color w:val="000000"/>
+                <w:sz w:val="24"/>
+                <w:szCs w:val="24"/>
+                <w:lang w:val="es-CO" w:eastAsia="es-CO"/>
+              </w:rPr>
+              <w:t>Queue</w:t>
+            </w:r>
+            <w:proofErr w:type="spellEnd"/>
+          </w:p>
+        </w:tc>
+      </w:tr>
+      <w:tr>
+        <w:tc>
+          <w:tcPr>
+            <w:tcW w:w="0" w:type="auto"/>
+            <w:tcBorders>
+              <w:top w:val="single" w:sz="8" w:space="0" w:color="000000"/>
+              <w:left w:val="single" w:sz="8" w:space="0" w:color="000000"/>
+              <w:bottom w:val="single" w:sz="8" w:space="0" w:color="000000"/>
+              <w:right w:val="single" w:sz="8" w:space="0" w:color="000000"/>
+            </w:tcBorders>
+            <w:tcMar>
+              <w:top w:w="100" w:type="dxa"/>
+              <w:left w:w="100" w:type="dxa"/>
+              <w:bottom w:w="100" w:type="dxa"/>
+              <w:right w:w="100" w:type="dxa"/>
+            </w:tcMar>
+            <w:hideMark/>
+          </w:tcPr>
+          <w:p>
+            <w:pPr>
+              <w:spacing w:after="0" w:line="240" w:lineRule="auto"/>
+              <w:rPr>
+                <w:rFonts w:ascii="Times New Roman" w:eastAsia="Times New Roman" w:hAnsi="Times New Roman" w:cs="Times New Roman"/>
+                <w:sz w:val="24"/>
+                <w:szCs w:val="24"/>
+                <w:lang w:val="en-US" w:eastAsia="es-CO"/>
+              </w:rPr>
+            </w:pPr>
+            <w:r>
+              <w:rPr>
+                <w:rFonts w:ascii="Times New Roman" w:eastAsia="Times New Roman" w:hAnsi="Times New Roman" w:cs="Times New Roman"/>
+                <w:b/>
+                <w:bCs/>
+                <w:color w:val="000000"/>
+                <w:sz w:val="24"/>
+                <w:szCs w:val="24"/>
+                <w:lang w:val="en-US" w:eastAsia="es-CO"/>
+              </w:rPr>
+              <w:t>Queue = {Size = &lt;0&gt;, queue= Object[length]</w:t>
+            </w:r>
+          </w:p>
+        </w:tc>
+      </w:tr>
+      <w:tr>
+        <w:tc>
+          <w:tcPr>
+            <w:tcW w:w="0" w:type="auto"/>
+            <w:tcBorders>
+              <w:top w:val="single" w:sz="8" w:space="0" w:color="000000"/>
+              <w:left w:val="single" w:sz="8" w:space="0" w:color="000000"/>
+              <w:bottom w:val="single" w:sz="8" w:space="0" w:color="000000"/>
+              <w:right w:val="single" w:sz="8" w:space="0" w:color="000000"/>
+            </w:tcBorders>
+            <w:tcMar>
+              <w:top w:w="100" w:type="dxa"/>
+              <w:left w:w="100" w:type="dxa"/>
+              <w:bottom w:w="100" w:type="dxa"/>
+              <w:right w:w="100" w:type="dxa"/>
+            </w:tcMar>
+            <w:hideMark/>
+          </w:tcPr>
+          <w:p>
+            <w:pPr>
+              <w:spacing w:after="0" w:line="240" w:lineRule="auto"/>
+              <w:rPr>
+                <w:rFonts w:ascii="Times New Roman" w:eastAsia="Times New Roman" w:hAnsi="Times New Roman" w:cs="Times New Roman"/>
+                <w:sz w:val="24"/>
+                <w:szCs w:val="24"/>
+                <w:lang w:val="es-CO" w:eastAsia="es-CO"/>
+              </w:rPr>
+            </w:pPr>
+            <w:r>
+              <w:rPr>
+                <w:rFonts w:ascii="Times New Roman" w:eastAsia="Times New Roman" w:hAnsi="Times New Roman" w:cs="Times New Roman"/>
+                <w:color w:val="000000"/>
+                <w:sz w:val="24"/>
+                <w:szCs w:val="24"/>
+                <w:lang w:val="es-CO" w:eastAsia="es-CO"/>
+              </w:rPr>
+              <w:t>{</w:t>
+            </w:r>
+            <w:proofErr w:type="spellStart"/>
+            <w:r>
+              <w:rPr>
+                <w:rFonts w:ascii="Times New Roman" w:eastAsia="Times New Roman" w:hAnsi="Times New Roman" w:cs="Times New Roman"/>
+                <w:color w:val="000000"/>
+                <w:sz w:val="24"/>
+                <w:szCs w:val="24"/>
+                <w:lang w:val="es-CO" w:eastAsia="es-CO"/>
+              </w:rPr>
+              <w:t>inv</w:t>
+            </w:r>
+            <w:proofErr w:type="spellEnd"/>
+            <w:r>
+              <w:rPr>
+                <w:rFonts w:ascii="Times New Roman" w:eastAsia="Times New Roman" w:hAnsi="Times New Roman" w:cs="Times New Roman"/>
+                <w:color w:val="000000"/>
+                <w:sz w:val="24"/>
+                <w:szCs w:val="24"/>
+                <w:lang w:val="es-CO" w:eastAsia="es-CO"/>
+              </w:rPr>
+              <w:t>: &lt;Invariante del TAD&gt;}</w:t>
+            </w:r>
+          </w:p>
+        </w:tc>
+      </w:tr>
+      <w:tr>
+        <w:tc>
+          <w:tcPr>
+            <w:tcW w:w="0" w:type="auto"/>
+            <w:tcBorders>
+              <w:top w:val="single" w:sz="8" w:space="0" w:color="000000"/>
+              <w:left w:val="single" w:sz="8" w:space="0" w:color="000000"/>
+              <w:bottom w:val="single" w:sz="8" w:space="0" w:color="000000"/>
+              <w:right w:val="single" w:sz="8" w:space="0" w:color="000000"/>
+            </w:tcBorders>
+            <w:tcMar>
+              <w:top w:w="100" w:type="dxa"/>
+              <w:left w:w="100" w:type="dxa"/>
+              <w:bottom w:w="100" w:type="dxa"/>
+              <w:right w:w="100" w:type="dxa"/>
+            </w:tcMar>
+            <w:hideMark/>
+          </w:tcPr>
+          <w:p>
+            <w:pPr>
+              <w:spacing w:after="0" w:line="240" w:lineRule="auto"/>
+              <w:rPr>
+                <w:rFonts w:ascii="Times New Roman" w:eastAsia="Times New Roman" w:hAnsi="Times New Roman" w:cs="Times New Roman"/>
+                <w:sz w:val="24"/>
+                <w:szCs w:val="24"/>
+                <w:lang w:val="es-CO" w:eastAsia="es-CO"/>
+              </w:rPr>
+            </w:pPr>
+            <w:r>
+              <w:rPr>
+                <w:rFonts w:ascii="Times New Roman" w:eastAsia="Times New Roman" w:hAnsi="Times New Roman" w:cs="Times New Roman"/>
+                <w:color w:val="000000"/>
+                <w:sz w:val="24"/>
+                <w:szCs w:val="24"/>
+                <w:lang w:val="es-CO" w:eastAsia="es-CO"/>
+              </w:rPr>
+              <w:t xml:space="preserve">Primitive </w:t>
+            </w:r>
+            <w:proofErr w:type="spellStart"/>
+            <w:r>
+              <w:rPr>
+                <w:rFonts w:ascii="Times New Roman" w:eastAsia="Times New Roman" w:hAnsi="Times New Roman" w:cs="Times New Roman"/>
+                <w:color w:val="000000"/>
+                <w:sz w:val="24"/>
+                <w:szCs w:val="24"/>
+                <w:lang w:val="es-CO" w:eastAsia="es-CO"/>
+              </w:rPr>
+              <w:t>Operations</w:t>
+            </w:r>
+            <w:proofErr w:type="spellEnd"/>
+          </w:p>
+          <w:p>
+            <w:pPr>
+              <w:numPr>
+                <w:ilvl w:val="0"/>
+                <w:numId w:val="8"/>
+              </w:numPr>
+              <w:spacing w:after="0" w:line="240" w:lineRule="auto"/>
+              <w:textAlignment w:val="baseline"/>
+              <w:rPr>
+                <w:rFonts w:ascii="Times New Roman" w:eastAsia="Times New Roman" w:hAnsi="Times New Roman" w:cs="Times New Roman"/>
+                <w:color w:val="000000"/>
+                <w:sz w:val="24"/>
+                <w:szCs w:val="24"/>
+                <w:lang w:val="es-CO" w:eastAsia="es-CO"/>
+              </w:rPr>
+            </w:pPr>
+            <w:proofErr w:type="spellStart"/>
+            <w:r>
+              <w:rPr>
+                <w:rFonts w:ascii="Times New Roman" w:eastAsia="Times New Roman" w:hAnsi="Times New Roman" w:cs="Times New Roman"/>
+                <w:color w:val="000000"/>
+                <w:sz w:val="24"/>
+                <w:szCs w:val="24"/>
+                <w:lang w:val="es-CO" w:eastAsia="es-CO"/>
+              </w:rPr>
+              <w:t>Enqueue</w:t>
+            </w:r>
+            <w:proofErr w:type="spellEnd"/>
+            <w:r>
+              <w:rPr>
+                <w:rFonts w:ascii="Times New Roman" w:eastAsia="Times New Roman" w:hAnsi="Times New Roman" w:cs="Times New Roman"/>
+                <w:color w:val="000000"/>
+                <w:sz w:val="24"/>
+                <w:szCs w:val="24"/>
+                <w:lang w:val="es-CO" w:eastAsia="es-CO"/>
+              </w:rPr>
+              <w:t>: &lt;data&gt; → &lt;</w:t>
+            </w:r>
+            <w:proofErr w:type="spellStart"/>
+            <w:r>
+              <w:rPr>
+                <w:rFonts w:ascii="Times New Roman" w:eastAsia="Times New Roman" w:hAnsi="Times New Roman" w:cs="Times New Roman"/>
+                <w:color w:val="000000"/>
+                <w:sz w:val="24"/>
+                <w:szCs w:val="24"/>
+                <w:lang w:val="es-CO" w:eastAsia="es-CO"/>
+              </w:rPr>
+              <w:t>queue</w:t>
+            </w:r>
+            <w:proofErr w:type="spellEnd"/>
+            <w:r>
+              <w:rPr>
+                <w:rFonts w:ascii="Times New Roman" w:eastAsia="Times New Roman" w:hAnsi="Times New Roman" w:cs="Times New Roman"/>
+                <w:color w:val="000000"/>
+                <w:sz w:val="24"/>
+                <w:szCs w:val="24"/>
+                <w:lang w:val="es-CO" w:eastAsia="es-CO"/>
+              </w:rPr>
+              <w:t>&gt;</w:t>
+            </w:r>
+          </w:p>
+          <w:p>
+            <w:pPr>
+              <w:numPr>
+                <w:ilvl w:val="0"/>
+                <w:numId w:val="8"/>
+              </w:numPr>
+              <w:spacing w:after="0" w:line="240" w:lineRule="auto"/>
+              <w:textAlignment w:val="baseline"/>
+              <w:rPr>
+                <w:rFonts w:ascii="Times New Roman" w:eastAsia="Times New Roman" w:hAnsi="Times New Roman" w:cs="Times New Roman"/>
+                <w:color w:val="000000"/>
+                <w:sz w:val="24"/>
+                <w:szCs w:val="24"/>
+                <w:lang w:val="es-CO" w:eastAsia="es-CO"/>
+              </w:rPr>
+            </w:pPr>
+            <w:proofErr w:type="spellStart"/>
+            <w:r>
+              <w:rPr>
+                <w:rFonts w:ascii="Times New Roman" w:eastAsia="Times New Roman" w:hAnsi="Times New Roman" w:cs="Times New Roman"/>
+                <w:color w:val="000000"/>
+                <w:sz w:val="24"/>
+                <w:szCs w:val="24"/>
+                <w:lang w:val="es-CO" w:eastAsia="es-CO"/>
+              </w:rPr>
+              <w:t>Dequeue</w:t>
+            </w:r>
+            <w:proofErr w:type="spellEnd"/>
+            <w:r>
+              <w:rPr>
+                <w:rFonts w:ascii="Times New Roman" w:eastAsia="Times New Roman" w:hAnsi="Times New Roman" w:cs="Times New Roman"/>
+                <w:color w:val="000000"/>
+                <w:sz w:val="24"/>
+                <w:szCs w:val="24"/>
+                <w:lang w:val="es-CO" w:eastAsia="es-CO"/>
+              </w:rPr>
+              <w:t>:  → &lt;data&gt;</w:t>
+            </w:r>
+          </w:p>
+          <w:p>
+            <w:pPr>
+              <w:numPr>
+                <w:ilvl w:val="0"/>
+                <w:numId w:val="8"/>
+              </w:numPr>
+              <w:spacing w:after="0" w:line="240" w:lineRule="auto"/>
+              <w:textAlignment w:val="baseline"/>
+              <w:rPr>
+                <w:rFonts w:ascii="Times New Roman" w:eastAsia="Times New Roman" w:hAnsi="Times New Roman" w:cs="Times New Roman"/>
+                <w:color w:val="000000"/>
+                <w:sz w:val="24"/>
+                <w:szCs w:val="24"/>
+                <w:lang w:val="es-CO" w:eastAsia="es-CO"/>
+              </w:rPr>
+            </w:pPr>
+            <w:proofErr w:type="spellStart"/>
+            <w:r>
+              <w:rPr>
+                <w:rFonts w:ascii="Times New Roman" w:eastAsia="Times New Roman" w:hAnsi="Times New Roman" w:cs="Times New Roman"/>
+                <w:color w:val="000000"/>
+                <w:sz w:val="24"/>
+                <w:szCs w:val="24"/>
+                <w:lang w:val="es-CO" w:eastAsia="es-CO"/>
+              </w:rPr>
+              <w:t>Peek</w:t>
+            </w:r>
+            <w:proofErr w:type="spellEnd"/>
+            <w:r>
+              <w:rPr>
+                <w:rFonts w:ascii="Times New Roman" w:eastAsia="Times New Roman" w:hAnsi="Times New Roman" w:cs="Times New Roman"/>
+                <w:color w:val="000000"/>
+                <w:sz w:val="24"/>
+                <w:szCs w:val="24"/>
+                <w:lang w:val="es-CO" w:eastAsia="es-CO"/>
+              </w:rPr>
+              <w:t>:  → &lt;</w:t>
+            </w:r>
+            <w:proofErr w:type="spellStart"/>
+            <w:r>
+              <w:rPr>
+                <w:rFonts w:ascii="Times New Roman" w:eastAsia="Times New Roman" w:hAnsi="Times New Roman" w:cs="Times New Roman"/>
+                <w:color w:val="000000"/>
+                <w:sz w:val="24"/>
+                <w:szCs w:val="24"/>
+                <w:lang w:val="es-CO" w:eastAsia="es-CO"/>
+              </w:rPr>
+              <w:t>queue</w:t>
+            </w:r>
+            <w:proofErr w:type="spellEnd"/>
+            <w:r>
+              <w:rPr>
+                <w:rFonts w:ascii="Times New Roman" w:eastAsia="Times New Roman" w:hAnsi="Times New Roman" w:cs="Times New Roman"/>
+                <w:color w:val="000000"/>
+                <w:sz w:val="24"/>
+                <w:szCs w:val="24"/>
+                <w:lang w:val="es-CO" w:eastAsia="es-CO"/>
+              </w:rPr>
+              <w:t>&gt;</w:t>
+            </w:r>
+          </w:p>
+          <w:p>
+            <w:pPr>
+              <w:numPr>
+                <w:ilvl w:val="0"/>
+                <w:numId w:val="8"/>
+              </w:numPr>
+              <w:spacing w:after="0" w:line="240" w:lineRule="auto"/>
+              <w:textAlignment w:val="baseline"/>
+              <w:rPr>
+                <w:rFonts w:ascii="Times New Roman" w:eastAsia="Times New Roman" w:hAnsi="Times New Roman" w:cs="Times New Roman"/>
+                <w:color w:val="000000"/>
+                <w:sz w:val="24"/>
+                <w:szCs w:val="24"/>
+                <w:lang w:val="es-CO" w:eastAsia="es-CO"/>
+              </w:rPr>
+            </w:pPr>
+            <w:proofErr w:type="spellStart"/>
+            <w:r>
+              <w:rPr>
+                <w:rFonts w:ascii="Times New Roman" w:eastAsia="Times New Roman" w:hAnsi="Times New Roman" w:cs="Times New Roman"/>
+                <w:color w:val="000000"/>
+                <w:sz w:val="24"/>
+                <w:szCs w:val="24"/>
+                <w:lang w:val="es-CO" w:eastAsia="es-CO"/>
+              </w:rPr>
+              <w:t>isEmpty</w:t>
+            </w:r>
+            <w:proofErr w:type="spellEnd"/>
+            <w:r>
+              <w:rPr>
+                <w:rFonts w:ascii="Times New Roman" w:eastAsia="Times New Roman" w:hAnsi="Times New Roman" w:cs="Times New Roman"/>
+                <w:color w:val="000000"/>
+                <w:sz w:val="24"/>
+                <w:szCs w:val="24"/>
+                <w:lang w:val="es-CO" w:eastAsia="es-CO"/>
+              </w:rPr>
+              <w:t xml:space="preserve">:   → &lt;True&gt; </w:t>
+            </w:r>
+            <w:r>
+              <w:rPr>
+                <w:rFonts w:ascii="Cambria Math" w:eastAsia="Times New Roman" w:hAnsi="Cambria Math" w:cs="Cambria Math"/>
+                <w:color w:val="000000"/>
+                <w:sz w:val="24"/>
+                <w:szCs w:val="24"/>
+                <w:lang w:val="es-CO" w:eastAsia="es-CO"/>
+              </w:rPr>
+              <w:t>∨</w:t>
+            </w:r>
+            <w:r>
+              <w:rPr>
+                <w:rFonts w:ascii="Times New Roman" w:eastAsia="Times New Roman" w:hAnsi="Times New Roman" w:cs="Times New Roman"/>
+                <w:color w:val="000000"/>
+                <w:sz w:val="24"/>
+                <w:szCs w:val="24"/>
+                <w:lang w:val="es-CO" w:eastAsia="es-CO"/>
+              </w:rPr>
+              <w:t xml:space="preserve"> &lt;False&gt;</w:t>
+            </w:r>
+          </w:p>
+          <w:p>
+            <w:pPr>
+              <w:numPr>
+                <w:ilvl w:val="0"/>
+                <w:numId w:val="8"/>
+              </w:numPr>
+              <w:spacing w:after="0" w:line="240" w:lineRule="auto"/>
+              <w:textAlignment w:val="baseline"/>
+              <w:rPr>
+                <w:rFonts w:ascii="Times New Roman" w:eastAsia="Times New Roman" w:hAnsi="Times New Roman" w:cs="Times New Roman"/>
+                <w:color w:val="000000"/>
+                <w:sz w:val="24"/>
+                <w:szCs w:val="24"/>
+                <w:lang w:val="es-CO" w:eastAsia="es-CO"/>
+              </w:rPr>
+            </w:pPr>
+            <w:proofErr w:type="spellStart"/>
+            <w:r>
+              <w:rPr>
+                <w:rFonts w:ascii="Times New Roman" w:eastAsia="Times New Roman" w:hAnsi="Times New Roman" w:cs="Times New Roman"/>
+                <w:color w:val="000000"/>
+                <w:sz w:val="24"/>
+                <w:szCs w:val="24"/>
+                <w:lang w:val="es-CO" w:eastAsia="es-CO"/>
+              </w:rPr>
+              <w:t>getQueue</w:t>
+            </w:r>
+            <w:proofErr w:type="spellEnd"/>
+            <w:r>
+              <w:rPr>
+                <w:rFonts w:ascii="Times New Roman" w:eastAsia="Times New Roman" w:hAnsi="Times New Roman" w:cs="Times New Roman"/>
+                <w:color w:val="000000"/>
+                <w:sz w:val="24"/>
+                <w:szCs w:val="24"/>
+                <w:lang w:val="es-CO" w:eastAsia="es-CO"/>
+              </w:rPr>
+              <w:t>: → &lt;</w:t>
+            </w:r>
+            <w:proofErr w:type="spellStart"/>
+            <w:r>
+              <w:rPr>
+                <w:rFonts w:ascii="Times New Roman" w:eastAsia="Times New Roman" w:hAnsi="Times New Roman" w:cs="Times New Roman"/>
+                <w:color w:val="000000"/>
+                <w:sz w:val="24"/>
+                <w:szCs w:val="24"/>
+                <w:lang w:val="es-CO" w:eastAsia="es-CO"/>
+              </w:rPr>
+              <w:t>size</w:t>
+            </w:r>
+            <w:proofErr w:type="spellEnd"/>
+            <w:r>
+              <w:rPr>
+                <w:rFonts w:ascii="Times New Roman" w:eastAsia="Times New Roman" w:hAnsi="Times New Roman" w:cs="Times New Roman"/>
+                <w:color w:val="000000"/>
+                <w:sz w:val="24"/>
+                <w:szCs w:val="24"/>
+                <w:lang w:val="es-CO" w:eastAsia="es-CO"/>
+              </w:rPr>
+              <w:t>&gt;</w:t>
+            </w:r>
+          </w:p>
+          <w:p>
+            <w:pPr>
+              <w:numPr>
+                <w:ilvl w:val="0"/>
+                <w:numId w:val="8"/>
+              </w:numPr>
+              <w:spacing w:after="0" w:line="240" w:lineRule="auto"/>
+              <w:textAlignment w:val="baseline"/>
+              <w:rPr>
+                <w:rFonts w:ascii="Times New Roman" w:eastAsia="Times New Roman" w:hAnsi="Times New Roman" w:cs="Times New Roman"/>
+                <w:color w:val="000000"/>
+                <w:sz w:val="24"/>
+                <w:szCs w:val="24"/>
+                <w:lang w:val="en-US" w:eastAsia="es-CO"/>
+              </w:rPr>
+            </w:pPr>
+            <w:proofErr w:type="spellStart"/>
+            <w:r>
+              <w:rPr>
+                <w:rFonts w:ascii="Times New Roman" w:eastAsia="Times New Roman" w:hAnsi="Times New Roman" w:cs="Times New Roman"/>
+                <w:color w:val="000000"/>
+                <w:sz w:val="24"/>
+                <w:szCs w:val="24"/>
+                <w:lang w:val="en-US" w:eastAsia="es-CO"/>
+              </w:rPr>
+              <w:t>setQueue</w:t>
+            </w:r>
+            <w:proofErr w:type="spellEnd"/>
+            <w:r>
+              <w:rPr>
+                <w:rFonts w:ascii="Times New Roman" w:eastAsia="Times New Roman" w:hAnsi="Times New Roman" w:cs="Times New Roman"/>
+                <w:color w:val="000000"/>
+                <w:sz w:val="24"/>
+                <w:szCs w:val="24"/>
+                <w:lang w:val="en-US" w:eastAsia="es-CO"/>
+              </w:rPr>
+              <w:t>: &lt;queue&gt;, &lt;size&gt; → &lt;queue&gt;, &lt;size&gt; </w:t>
+            </w:r>
+          </w:p>
+        </w:tc>
+      </w:tr>
+    </w:tbl>
+    <w:p>
+      <w:pPr>
+        <w:spacing w:after="240" w:line="240" w:lineRule="auto"/>
+        <w:rPr>
+          <w:rFonts w:ascii="Times New Roman" w:eastAsia="Times New Roman" w:hAnsi="Times New Roman" w:cs="Times New Roman"/>
+          <w:sz w:val="24"/>
+          <w:szCs w:val="24"/>
+          <w:lang w:val="en-US" w:eastAsia="es-CO"/>
+        </w:rPr>
+      </w:pPr>
+    </w:p>
+    <w:tbl>
+      <w:tblPr>
+        <w:tblW w:w="9026" w:type="dxa"/>
+        <w:tblCellMar>
+          <w:top w:w="15" w:type="dxa"/>
+          <w:left w:w="15" w:type="dxa"/>
+          <w:bottom w:w="15" w:type="dxa"/>
+          <w:right w:w="15" w:type="dxa"/>
+        </w:tblCellMar>
+        <w:tblLook w:val="04A0" w:firstRow="1" w:lastRow="0" w:firstColumn="1" w:lastColumn="0" w:noHBand="0" w:noVBand="1"/>
+      </w:tblPr>
+      <w:tblGrid>
+        <w:gridCol w:w="9026"/>
+      </w:tblGrid>
+      <w:tr>
+        <w:tc>
+          <w:tcPr>
+            <w:tcW w:w="0" w:type="auto"/>
+            <w:tcBorders>
+              <w:top w:val="single" w:sz="8" w:space="0" w:color="000000"/>
+              <w:left w:val="single" w:sz="8" w:space="0" w:color="000000"/>
+              <w:bottom w:val="single" w:sz="8" w:space="0" w:color="000000"/>
+              <w:right w:val="single" w:sz="8" w:space="0" w:color="000000"/>
+            </w:tcBorders>
+            <w:tcMar>
+              <w:top w:w="100" w:type="dxa"/>
+              <w:left w:w="100" w:type="dxa"/>
+              <w:bottom w:w="100" w:type="dxa"/>
+              <w:right w:w="100" w:type="dxa"/>
+            </w:tcMar>
+            <w:hideMark/>
+          </w:tcPr>
+          <w:p>
+            <w:pPr>
+              <w:spacing w:after="0" w:line="240" w:lineRule="auto"/>
+              <w:rPr>
+                <w:rFonts w:ascii="Times New Roman" w:eastAsia="Times New Roman" w:hAnsi="Times New Roman" w:cs="Times New Roman"/>
+                <w:sz w:val="24"/>
+                <w:szCs w:val="24"/>
+                <w:lang w:val="en-US" w:eastAsia="es-CO"/>
+              </w:rPr>
+            </w:pPr>
+            <w:r>
+              <w:rPr>
+                <w:rFonts w:ascii="Times New Roman" w:eastAsia="Times New Roman" w:hAnsi="Times New Roman" w:cs="Times New Roman"/>
+                <w:color w:val="000000"/>
+                <w:sz w:val="24"/>
+                <w:szCs w:val="24"/>
+                <w:lang w:val="en-US" w:eastAsia="es-CO"/>
+              </w:rPr>
+              <w:t>enqueue(data)</w:t>
+            </w:r>
+          </w:p>
+          <w:p>
+            <w:pPr>
+              <w:spacing w:after="0" w:line="240" w:lineRule="auto"/>
+              <w:rPr>
+                <w:rFonts w:ascii="Times New Roman" w:eastAsia="Times New Roman" w:hAnsi="Times New Roman" w:cs="Times New Roman"/>
+                <w:sz w:val="24"/>
+                <w:szCs w:val="24"/>
+                <w:lang w:val="en-US" w:eastAsia="es-CO"/>
+              </w:rPr>
+            </w:pPr>
+            <w:r>
+              <w:rPr>
+                <w:rFonts w:ascii="Times New Roman" w:eastAsia="Times New Roman" w:hAnsi="Times New Roman" w:cs="Times New Roman"/>
+                <w:color w:val="000000"/>
+                <w:sz w:val="24"/>
+                <w:szCs w:val="24"/>
+                <w:lang w:val="en-US" w:eastAsia="es-CO"/>
+              </w:rPr>
+              <w:t>“</w:t>
+            </w:r>
+            <w:proofErr w:type="gramStart"/>
+            <w:r>
+              <w:rPr>
+                <w:rFonts w:ascii="Times New Roman" w:eastAsia="Times New Roman" w:hAnsi="Times New Roman" w:cs="Times New Roman"/>
+                <w:color w:val="000000"/>
+                <w:sz w:val="24"/>
+                <w:szCs w:val="24"/>
+                <w:lang w:val="en-US" w:eastAsia="es-CO"/>
+              </w:rPr>
+              <w:t>inserts</w:t>
+            </w:r>
+            <w:proofErr w:type="gramEnd"/>
+            <w:r>
+              <w:rPr>
+                <w:rFonts w:ascii="Times New Roman" w:eastAsia="Times New Roman" w:hAnsi="Times New Roman" w:cs="Times New Roman"/>
+                <w:color w:val="000000"/>
+                <w:sz w:val="24"/>
+                <w:szCs w:val="24"/>
+                <w:lang w:val="en-US" w:eastAsia="es-CO"/>
+              </w:rPr>
+              <w:t xml:space="preserve"> an element at the end of the queue”</w:t>
+            </w:r>
+          </w:p>
+          <w:p>
+            <w:pPr>
+              <w:spacing w:after="0" w:line="240" w:lineRule="auto"/>
+              <w:rPr>
+                <w:rFonts w:ascii="Times New Roman" w:eastAsia="Times New Roman" w:hAnsi="Times New Roman" w:cs="Times New Roman"/>
+                <w:sz w:val="24"/>
+                <w:szCs w:val="24"/>
+                <w:lang w:val="en-US" w:eastAsia="es-CO"/>
+              </w:rPr>
+            </w:pPr>
+            <w:r>
+              <w:rPr>
+                <w:rFonts w:ascii="Times New Roman" w:eastAsia="Times New Roman" w:hAnsi="Times New Roman" w:cs="Times New Roman"/>
+                <w:color w:val="000000"/>
+                <w:sz w:val="24"/>
+                <w:szCs w:val="24"/>
+                <w:lang w:val="en-US" w:eastAsia="es-CO"/>
+              </w:rPr>
+              <w:t xml:space="preserve">{pre: size ≠ </w:t>
+            </w:r>
+            <w:proofErr w:type="spellStart"/>
+            <w:proofErr w:type="gramStart"/>
+            <w:r>
+              <w:rPr>
+                <w:rFonts w:ascii="Times New Roman" w:eastAsia="Times New Roman" w:hAnsi="Times New Roman" w:cs="Times New Roman"/>
+                <w:color w:val="000000"/>
+                <w:sz w:val="24"/>
+                <w:szCs w:val="24"/>
+                <w:lang w:val="en-US" w:eastAsia="es-CO"/>
+              </w:rPr>
+              <w:t>queue.length</w:t>
+            </w:r>
+            <w:proofErr w:type="spellEnd"/>
+            <w:proofErr w:type="gramEnd"/>
+            <w:r>
+              <w:rPr>
+                <w:rFonts w:ascii="Times New Roman" w:eastAsia="Times New Roman" w:hAnsi="Times New Roman" w:cs="Times New Roman"/>
+                <w:color w:val="000000"/>
+                <w:sz w:val="24"/>
+                <w:szCs w:val="24"/>
+                <w:lang w:val="en-US" w:eastAsia="es-CO"/>
+              </w:rPr>
+              <w:t>}</w:t>
+            </w:r>
+          </w:p>
+          <w:p>
+            <w:pPr>
+              <w:spacing w:after="0" w:line="240" w:lineRule="auto"/>
+              <w:rPr>
+                <w:rFonts w:ascii="Times New Roman" w:eastAsia="Times New Roman" w:hAnsi="Times New Roman" w:cs="Times New Roman"/>
+                <w:sz w:val="24"/>
+                <w:szCs w:val="24"/>
+                <w:lang w:val="en-US" w:eastAsia="es-CO"/>
+              </w:rPr>
+            </w:pPr>
+            <w:r>
+              <w:rPr>
+                <w:rFonts w:ascii="Times New Roman" w:eastAsia="Times New Roman" w:hAnsi="Times New Roman" w:cs="Times New Roman"/>
+                <w:color w:val="000000"/>
+                <w:sz w:val="24"/>
+                <w:szCs w:val="24"/>
+                <w:lang w:val="en-US" w:eastAsia="es-CO"/>
+              </w:rPr>
+              <w:t>{</w:t>
+            </w:r>
+            <w:proofErr w:type="spellStart"/>
+            <w:proofErr w:type="gramStart"/>
+            <w:r>
+              <w:rPr>
+                <w:rFonts w:ascii="Times New Roman" w:eastAsia="Times New Roman" w:hAnsi="Times New Roman" w:cs="Times New Roman"/>
+                <w:color w:val="000000"/>
+                <w:sz w:val="24"/>
+                <w:szCs w:val="24"/>
+                <w:lang w:val="en-US" w:eastAsia="es-CO"/>
+              </w:rPr>
+              <w:t>post:queue</w:t>
+            </w:r>
+            <w:proofErr w:type="spellEnd"/>
+            <w:proofErr w:type="gramEnd"/>
+            <w:r>
+              <w:rPr>
+                <w:rFonts w:ascii="Times New Roman" w:eastAsia="Times New Roman" w:hAnsi="Times New Roman" w:cs="Times New Roman"/>
+                <w:color w:val="000000"/>
+                <w:sz w:val="24"/>
+                <w:szCs w:val="24"/>
+                <w:lang w:val="en-US" w:eastAsia="es-CO"/>
+              </w:rPr>
+              <w:t xml:space="preserve">[size] = data </w:t>
+            </w:r>
+            <w:r>
+              <w:rPr>
+                <w:rFonts w:ascii="Cambria Math" w:eastAsia="Times New Roman" w:hAnsi="Cambria Math" w:cs="Cambria Math"/>
+                <w:color w:val="000000"/>
+                <w:sz w:val="24"/>
+                <w:szCs w:val="24"/>
+                <w:lang w:val="en-US" w:eastAsia="es-CO"/>
+              </w:rPr>
+              <w:t>∧</w:t>
+            </w:r>
+            <w:r>
+              <w:rPr>
+                <w:rFonts w:ascii="Times New Roman" w:eastAsia="Times New Roman" w:hAnsi="Times New Roman" w:cs="Times New Roman"/>
+                <w:color w:val="000000"/>
+                <w:sz w:val="24"/>
+                <w:szCs w:val="24"/>
+                <w:lang w:val="en-US" w:eastAsia="es-CO"/>
+              </w:rPr>
+              <w:t xml:space="preserve"> size= size+1}</w:t>
+            </w:r>
+          </w:p>
+        </w:tc>
+      </w:tr>
+    </w:tbl>
+    <w:p>
+      <w:pPr>
+        <w:spacing w:after="240" w:line="240" w:lineRule="auto"/>
+        <w:rPr>
+          <w:rFonts w:ascii="Times New Roman" w:eastAsia="Times New Roman" w:hAnsi="Times New Roman" w:cs="Times New Roman"/>
+          <w:sz w:val="24"/>
+          <w:szCs w:val="24"/>
+          <w:lang w:val="en-US" w:eastAsia="es-CO"/>
+        </w:rPr>
+      </w:pPr>
+    </w:p>
+    <w:tbl>
+      <w:tblPr>
+        <w:tblW w:w="9026" w:type="dxa"/>
+        <w:tblCellMar>
+          <w:top w:w="15" w:type="dxa"/>
+          <w:left w:w="15" w:type="dxa"/>
+          <w:bottom w:w="15" w:type="dxa"/>
+          <w:right w:w="15" w:type="dxa"/>
+        </w:tblCellMar>
+        <w:tblLook w:val="04A0" w:firstRow="1" w:lastRow="0" w:firstColumn="1" w:lastColumn="0" w:noHBand="0" w:noVBand="1"/>
+      </w:tblPr>
+      <w:tblGrid>
+        <w:gridCol w:w="9026"/>
+      </w:tblGrid>
+      <w:tr>
+        <w:tc>
+          <w:tcPr>
+            <w:tcW w:w="0" w:type="auto"/>
+            <w:tcBorders>
+              <w:top w:val="single" w:sz="8" w:space="0" w:color="000000"/>
+              <w:left w:val="single" w:sz="8" w:space="0" w:color="000000"/>
+              <w:bottom w:val="single" w:sz="8" w:space="0" w:color="000000"/>
+              <w:right w:val="single" w:sz="8" w:space="0" w:color="000000"/>
+            </w:tcBorders>
+            <w:tcMar>
+              <w:top w:w="100" w:type="dxa"/>
+              <w:left w:w="100" w:type="dxa"/>
+              <w:bottom w:w="100" w:type="dxa"/>
+              <w:right w:w="100" w:type="dxa"/>
+            </w:tcMar>
+            <w:hideMark/>
+          </w:tcPr>
+          <w:p>
+            <w:pPr>
+              <w:spacing w:after="0" w:line="240" w:lineRule="auto"/>
+              <w:rPr>
+                <w:rFonts w:ascii="Times New Roman" w:eastAsia="Times New Roman" w:hAnsi="Times New Roman" w:cs="Times New Roman"/>
+                <w:sz w:val="24"/>
+                <w:szCs w:val="24"/>
+                <w:lang w:val="en-US" w:eastAsia="es-CO"/>
+              </w:rPr>
+            </w:pPr>
+            <w:proofErr w:type="gramStart"/>
+            <w:r>
+              <w:rPr>
+                <w:rFonts w:ascii="Times New Roman" w:eastAsia="Times New Roman" w:hAnsi="Times New Roman" w:cs="Times New Roman"/>
+                <w:color w:val="000000"/>
+                <w:sz w:val="24"/>
+                <w:szCs w:val="24"/>
+                <w:lang w:val="en-US" w:eastAsia="es-CO"/>
+              </w:rPr>
+              <w:t>dequeue(</w:t>
+            </w:r>
+            <w:proofErr w:type="gramEnd"/>
+            <w:r>
+              <w:rPr>
+                <w:rFonts w:ascii="Times New Roman" w:eastAsia="Times New Roman" w:hAnsi="Times New Roman" w:cs="Times New Roman"/>
+                <w:color w:val="000000"/>
+                <w:sz w:val="24"/>
+                <w:szCs w:val="24"/>
+                <w:lang w:val="en-US" w:eastAsia="es-CO"/>
+              </w:rPr>
+              <w:t>)</w:t>
+            </w:r>
+          </w:p>
+          <w:p>
+            <w:pPr>
+              <w:spacing w:after="0" w:line="240" w:lineRule="auto"/>
+              <w:rPr>
+                <w:rFonts w:ascii="Times New Roman" w:eastAsia="Times New Roman" w:hAnsi="Times New Roman" w:cs="Times New Roman"/>
+                <w:sz w:val="24"/>
+                <w:szCs w:val="24"/>
+                <w:lang w:val="en-US" w:eastAsia="es-CO"/>
+              </w:rPr>
+            </w:pPr>
+            <w:r>
+              <w:rPr>
+                <w:rFonts w:ascii="Times New Roman" w:eastAsia="Times New Roman" w:hAnsi="Times New Roman" w:cs="Times New Roman"/>
+                <w:color w:val="000000"/>
+                <w:sz w:val="24"/>
+                <w:szCs w:val="24"/>
+                <w:lang w:val="en-US" w:eastAsia="es-CO"/>
+              </w:rPr>
+              <w:t>“</w:t>
+            </w:r>
+            <w:proofErr w:type="gramStart"/>
+            <w:r>
+              <w:rPr>
+                <w:rFonts w:ascii="Times New Roman" w:eastAsia="Times New Roman" w:hAnsi="Times New Roman" w:cs="Times New Roman"/>
+                <w:color w:val="000000"/>
+                <w:sz w:val="24"/>
+                <w:szCs w:val="24"/>
+                <w:lang w:val="en-US" w:eastAsia="es-CO"/>
+              </w:rPr>
+              <w:t>removes</w:t>
+            </w:r>
+            <w:proofErr w:type="gramEnd"/>
+            <w:r>
+              <w:rPr>
+                <w:rFonts w:ascii="Times New Roman" w:eastAsia="Times New Roman" w:hAnsi="Times New Roman" w:cs="Times New Roman"/>
+                <w:color w:val="000000"/>
+                <w:sz w:val="24"/>
+                <w:szCs w:val="24"/>
+                <w:lang w:val="en-US" w:eastAsia="es-CO"/>
+              </w:rPr>
+              <w:t xml:space="preserve"> and returns the element from the beginning of the queue”</w:t>
+            </w:r>
+          </w:p>
+          <w:p>
+            <w:pPr>
+              <w:spacing w:after="0" w:line="240" w:lineRule="auto"/>
+              <w:rPr>
+                <w:rFonts w:ascii="Times New Roman" w:eastAsia="Times New Roman" w:hAnsi="Times New Roman" w:cs="Times New Roman"/>
+                <w:sz w:val="24"/>
+                <w:szCs w:val="24"/>
+                <w:lang w:val="en-US" w:eastAsia="es-CO"/>
+              </w:rPr>
+            </w:pPr>
+            <w:r>
+              <w:rPr>
+                <w:rFonts w:ascii="Times New Roman" w:eastAsia="Times New Roman" w:hAnsi="Times New Roman" w:cs="Times New Roman"/>
+                <w:color w:val="000000"/>
+                <w:sz w:val="24"/>
+                <w:szCs w:val="24"/>
+                <w:lang w:val="en-US" w:eastAsia="es-CO"/>
+              </w:rPr>
+              <w:t xml:space="preserve">{pre: </w:t>
+            </w:r>
+            <w:proofErr w:type="spellStart"/>
+            <w:r>
+              <w:rPr>
+                <w:rFonts w:ascii="Times New Roman" w:eastAsia="Times New Roman" w:hAnsi="Times New Roman" w:cs="Times New Roman"/>
+                <w:color w:val="000000"/>
+                <w:sz w:val="24"/>
+                <w:szCs w:val="24"/>
+                <w:lang w:val="en-US" w:eastAsia="es-CO"/>
+              </w:rPr>
+              <w:t>isEmpty</w:t>
+            </w:r>
+            <w:proofErr w:type="spellEnd"/>
+            <w:r>
+              <w:rPr>
+                <w:rFonts w:ascii="Times New Roman" w:eastAsia="Times New Roman" w:hAnsi="Times New Roman" w:cs="Times New Roman"/>
+                <w:color w:val="000000"/>
+                <w:sz w:val="24"/>
+                <w:szCs w:val="24"/>
+                <w:lang w:val="en-US" w:eastAsia="es-CO"/>
+              </w:rPr>
+              <w:t xml:space="preserve"> = false}</w:t>
+            </w:r>
+          </w:p>
+          <w:p>
+            <w:pPr>
+              <w:spacing w:after="0" w:line="240" w:lineRule="auto"/>
+              <w:rPr>
+                <w:rFonts w:ascii="Times New Roman" w:eastAsia="Times New Roman" w:hAnsi="Times New Roman" w:cs="Times New Roman"/>
+                <w:sz w:val="24"/>
+                <w:szCs w:val="24"/>
+                <w:lang w:val="en-US" w:eastAsia="es-CO"/>
+              </w:rPr>
+            </w:pPr>
+            <w:r>
+              <w:rPr>
+                <w:rFonts w:ascii="Times New Roman" w:eastAsia="Times New Roman" w:hAnsi="Times New Roman" w:cs="Times New Roman"/>
+                <w:color w:val="000000"/>
+                <w:sz w:val="24"/>
+                <w:szCs w:val="24"/>
+                <w:lang w:val="en-US" w:eastAsia="es-CO"/>
+              </w:rPr>
+              <w:t>{post: queue[</w:t>
+            </w:r>
+            <w:proofErr w:type="spellStart"/>
+            <w:r>
+              <w:rPr>
+                <w:rFonts w:ascii="Times New Roman" w:eastAsia="Times New Roman" w:hAnsi="Times New Roman" w:cs="Times New Roman"/>
+                <w:color w:val="000000"/>
+                <w:sz w:val="24"/>
+                <w:szCs w:val="24"/>
+                <w:lang w:val="en-US" w:eastAsia="es-CO"/>
+              </w:rPr>
+              <w:t>i</w:t>
+            </w:r>
+            <w:proofErr w:type="spellEnd"/>
+            <w:r>
+              <w:rPr>
+                <w:rFonts w:ascii="Times New Roman" w:eastAsia="Times New Roman" w:hAnsi="Times New Roman" w:cs="Times New Roman"/>
+                <w:color w:val="000000"/>
+                <w:sz w:val="24"/>
+                <w:szCs w:val="24"/>
+                <w:lang w:val="en-US" w:eastAsia="es-CO"/>
+              </w:rPr>
+              <w:t xml:space="preserve">] = </w:t>
+            </w:r>
+            <w:proofErr w:type="gramStart"/>
+            <w:r>
+              <w:rPr>
+                <w:rFonts w:ascii="Times New Roman" w:eastAsia="Times New Roman" w:hAnsi="Times New Roman" w:cs="Times New Roman"/>
+                <w:color w:val="000000"/>
+                <w:sz w:val="24"/>
+                <w:szCs w:val="24"/>
+                <w:lang w:val="en-US" w:eastAsia="es-CO"/>
+              </w:rPr>
+              <w:t>queue[</w:t>
+            </w:r>
+            <w:proofErr w:type="spellStart"/>
+            <w:proofErr w:type="gramEnd"/>
+            <w:r>
+              <w:rPr>
+                <w:rFonts w:ascii="Times New Roman" w:eastAsia="Times New Roman" w:hAnsi="Times New Roman" w:cs="Times New Roman"/>
+                <w:color w:val="000000"/>
+                <w:sz w:val="24"/>
+                <w:szCs w:val="24"/>
+                <w:lang w:val="en-US" w:eastAsia="es-CO"/>
+              </w:rPr>
+              <w:t>i</w:t>
+            </w:r>
+            <w:proofErr w:type="spellEnd"/>
+            <w:r>
+              <w:rPr>
+                <w:rFonts w:ascii="Times New Roman" w:eastAsia="Times New Roman" w:hAnsi="Times New Roman" w:cs="Times New Roman"/>
+                <w:color w:val="000000"/>
+                <w:sz w:val="24"/>
+                <w:szCs w:val="24"/>
+                <w:lang w:val="en-US" w:eastAsia="es-CO"/>
+              </w:rPr>
+              <w:t xml:space="preserve"> +1] </w:t>
+            </w:r>
+            <w:r>
+              <w:rPr>
+                <w:rFonts w:ascii="Cambria Math" w:eastAsia="Times New Roman" w:hAnsi="Cambria Math" w:cs="Cambria Math"/>
+                <w:color w:val="000000"/>
+                <w:sz w:val="24"/>
+                <w:szCs w:val="24"/>
+                <w:lang w:val="en-US" w:eastAsia="es-CO"/>
+              </w:rPr>
+              <w:t>∧</w:t>
+            </w:r>
+            <w:r>
+              <w:rPr>
+                <w:rFonts w:ascii="Times New Roman" w:eastAsia="Times New Roman" w:hAnsi="Times New Roman" w:cs="Times New Roman"/>
+                <w:color w:val="000000"/>
+                <w:sz w:val="24"/>
+                <w:szCs w:val="24"/>
+                <w:lang w:val="en-US" w:eastAsia="es-CO"/>
+              </w:rPr>
+              <w:t xml:space="preserve"> size= size-1}</w:t>
+            </w:r>
+          </w:p>
+        </w:tc>
+      </w:tr>
+    </w:tbl>
+    <w:p>
+      <w:pPr>
+        <w:spacing w:after="240" w:line="240" w:lineRule="auto"/>
+        <w:rPr>
+          <w:rFonts w:ascii="Times New Roman" w:eastAsia="Times New Roman" w:hAnsi="Times New Roman" w:cs="Times New Roman"/>
+          <w:sz w:val="24"/>
+          <w:szCs w:val="24"/>
+          <w:lang w:val="en-US" w:eastAsia="es-CO"/>
+        </w:rPr>
+      </w:pPr>
+    </w:p>
+    <w:tbl>
+      <w:tblPr>
+        <w:tblW w:w="9026" w:type="dxa"/>
+        <w:tblCellMar>
+          <w:top w:w="15" w:type="dxa"/>
+          <w:left w:w="15" w:type="dxa"/>
+          <w:bottom w:w="15" w:type="dxa"/>
+          <w:right w:w="15" w:type="dxa"/>
+        </w:tblCellMar>
+        <w:tblLook w:val="04A0" w:firstRow="1" w:lastRow="0" w:firstColumn="1" w:lastColumn="0" w:noHBand="0" w:noVBand="1"/>
+      </w:tblPr>
+      <w:tblGrid>
+        <w:gridCol w:w="9026"/>
+      </w:tblGrid>
+      <w:tr>
+        <w:tc>
+          <w:tcPr>
+            <w:tcW w:w="0" w:type="auto"/>
+            <w:tcBorders>
+              <w:top w:val="single" w:sz="8" w:space="0" w:color="000000"/>
+              <w:left w:val="single" w:sz="8" w:space="0" w:color="000000"/>
+              <w:bottom w:val="single" w:sz="8" w:space="0" w:color="000000"/>
+              <w:right w:val="single" w:sz="8" w:space="0" w:color="000000"/>
+            </w:tcBorders>
+            <w:tcMar>
+              <w:top w:w="100" w:type="dxa"/>
+              <w:left w:w="100" w:type="dxa"/>
+              <w:bottom w:w="100" w:type="dxa"/>
+              <w:right w:w="100" w:type="dxa"/>
+            </w:tcMar>
+            <w:hideMark/>
+          </w:tcPr>
+          <w:p>
+            <w:pPr>
+              <w:spacing w:after="0" w:line="240" w:lineRule="auto"/>
+              <w:rPr>
+                <w:rFonts w:ascii="Times New Roman" w:eastAsia="Times New Roman" w:hAnsi="Times New Roman" w:cs="Times New Roman"/>
+                <w:sz w:val="24"/>
+                <w:szCs w:val="24"/>
+                <w:lang w:val="en-US" w:eastAsia="es-CO"/>
+              </w:rPr>
+            </w:pPr>
+            <w:r>
+              <w:rPr>
+                <w:rFonts w:ascii="Times New Roman" w:eastAsia="Times New Roman" w:hAnsi="Times New Roman" w:cs="Times New Roman"/>
+                <w:color w:val="000000"/>
+                <w:sz w:val="24"/>
+                <w:szCs w:val="24"/>
+                <w:lang w:val="en-US" w:eastAsia="es-CO"/>
+              </w:rPr>
+              <w:t>peek(data)</w:t>
+            </w:r>
+          </w:p>
+          <w:p>
+            <w:pPr>
+              <w:spacing w:after="0" w:line="240" w:lineRule="auto"/>
+              <w:rPr>
+                <w:rFonts w:ascii="Times New Roman" w:eastAsia="Times New Roman" w:hAnsi="Times New Roman" w:cs="Times New Roman"/>
+                <w:sz w:val="24"/>
+                <w:szCs w:val="24"/>
+                <w:lang w:val="en-US" w:eastAsia="es-CO"/>
+              </w:rPr>
+            </w:pPr>
+            <w:r>
+              <w:rPr>
+                <w:rFonts w:ascii="Times New Roman" w:eastAsia="Times New Roman" w:hAnsi="Times New Roman" w:cs="Times New Roman"/>
+                <w:color w:val="000000"/>
+                <w:sz w:val="24"/>
+                <w:szCs w:val="24"/>
+                <w:lang w:val="en-US" w:eastAsia="es-CO"/>
+              </w:rPr>
+              <w:t>“</w:t>
+            </w:r>
+            <w:proofErr w:type="gramStart"/>
+            <w:r>
+              <w:rPr>
+                <w:rFonts w:ascii="Times New Roman" w:eastAsia="Times New Roman" w:hAnsi="Times New Roman" w:cs="Times New Roman"/>
+                <w:color w:val="000000"/>
+                <w:sz w:val="24"/>
+                <w:szCs w:val="24"/>
+                <w:lang w:val="en-US" w:eastAsia="es-CO"/>
+              </w:rPr>
+              <w:t>returns</w:t>
+            </w:r>
+            <w:proofErr w:type="gramEnd"/>
+            <w:r>
+              <w:rPr>
+                <w:rFonts w:ascii="Times New Roman" w:eastAsia="Times New Roman" w:hAnsi="Times New Roman" w:cs="Times New Roman"/>
+                <w:color w:val="000000"/>
+                <w:sz w:val="24"/>
+                <w:szCs w:val="24"/>
+                <w:lang w:val="en-US" w:eastAsia="es-CO"/>
+              </w:rPr>
+              <w:t xml:space="preserve"> the element from the beginning of the queue without removing it”</w:t>
+            </w:r>
+          </w:p>
+          <w:p>
+            <w:pPr>
+              <w:spacing w:after="0" w:line="240" w:lineRule="auto"/>
+              <w:rPr>
+                <w:rFonts w:ascii="Times New Roman" w:eastAsia="Times New Roman" w:hAnsi="Times New Roman" w:cs="Times New Roman"/>
+                <w:sz w:val="24"/>
+                <w:szCs w:val="24"/>
+                <w:lang w:val="en-US" w:eastAsia="es-CO"/>
+              </w:rPr>
+            </w:pPr>
+            <w:r>
+              <w:rPr>
+                <w:rFonts w:ascii="Times New Roman" w:eastAsia="Times New Roman" w:hAnsi="Times New Roman" w:cs="Times New Roman"/>
+                <w:color w:val="000000"/>
+                <w:sz w:val="24"/>
+                <w:szCs w:val="24"/>
+                <w:lang w:val="en-US" w:eastAsia="es-CO"/>
+              </w:rPr>
+              <w:t xml:space="preserve">{pre: </w:t>
+            </w:r>
+            <w:proofErr w:type="spellStart"/>
+            <w:r>
+              <w:rPr>
+                <w:rFonts w:ascii="Times New Roman" w:eastAsia="Times New Roman" w:hAnsi="Times New Roman" w:cs="Times New Roman"/>
+                <w:color w:val="000000"/>
+                <w:sz w:val="24"/>
+                <w:szCs w:val="24"/>
+                <w:lang w:val="en-US" w:eastAsia="es-CO"/>
+              </w:rPr>
+              <w:t>isEmpty</w:t>
+            </w:r>
+            <w:proofErr w:type="spellEnd"/>
+            <w:r>
+              <w:rPr>
+                <w:rFonts w:ascii="Times New Roman" w:eastAsia="Times New Roman" w:hAnsi="Times New Roman" w:cs="Times New Roman"/>
+                <w:color w:val="000000"/>
+                <w:sz w:val="24"/>
+                <w:szCs w:val="24"/>
+                <w:lang w:val="en-US" w:eastAsia="es-CO"/>
+              </w:rPr>
+              <w:t xml:space="preserve"> = false}</w:t>
+            </w:r>
+          </w:p>
+          <w:p>
+            <w:pPr>
+              <w:spacing w:after="0" w:line="240" w:lineRule="auto"/>
+              <w:rPr>
+                <w:rFonts w:ascii="Times New Roman" w:eastAsia="Times New Roman" w:hAnsi="Times New Roman" w:cs="Times New Roman"/>
+                <w:sz w:val="24"/>
+                <w:szCs w:val="24"/>
+                <w:lang w:val="en-US" w:eastAsia="es-CO"/>
+              </w:rPr>
+            </w:pPr>
+            <w:r>
+              <w:rPr>
+                <w:rFonts w:ascii="Times New Roman" w:eastAsia="Times New Roman" w:hAnsi="Times New Roman" w:cs="Times New Roman"/>
+                <w:color w:val="000000"/>
+                <w:sz w:val="24"/>
+                <w:szCs w:val="24"/>
+                <w:lang w:val="en-US" w:eastAsia="es-CO"/>
+              </w:rPr>
+              <w:t>{post:</w:t>
+            </w:r>
+            <w:r>
+              <w:rPr>
+                <w:rFonts w:ascii="Times New Roman" w:eastAsia="Times New Roman" w:hAnsi="Times New Roman" w:cs="Times New Roman"/>
+                <w:color w:val="000000"/>
+                <w:sz w:val="24"/>
+                <w:szCs w:val="24"/>
+                <w:lang w:val="en-US" w:eastAsia="es-CO"/>
+              </w:rPr>
+              <w:t xml:space="preserve"> </w:t>
+            </w:r>
+            <w:proofErr w:type="gramStart"/>
+            <w:r>
+              <w:rPr>
+                <w:rFonts w:ascii="Times New Roman" w:eastAsia="Times New Roman" w:hAnsi="Times New Roman" w:cs="Times New Roman"/>
+                <w:color w:val="000000"/>
+                <w:sz w:val="24"/>
+                <w:szCs w:val="24"/>
+                <w:lang w:val="en-US" w:eastAsia="es-CO"/>
+              </w:rPr>
+              <w:t>queue[</w:t>
+            </w:r>
+            <w:proofErr w:type="gramEnd"/>
+            <w:r>
+              <w:rPr>
+                <w:rFonts w:ascii="Times New Roman" w:eastAsia="Times New Roman" w:hAnsi="Times New Roman" w:cs="Times New Roman"/>
+                <w:color w:val="000000"/>
+                <w:sz w:val="24"/>
+                <w:szCs w:val="24"/>
+                <w:lang w:val="en-US" w:eastAsia="es-CO"/>
+              </w:rPr>
+              <w:t>0]}</w:t>
+            </w:r>
+          </w:p>
+        </w:tc>
+      </w:tr>
+    </w:tbl>
+    <w:p>
+      <w:pPr>
+        <w:spacing w:after="240" w:line="240" w:lineRule="auto"/>
+        <w:rPr>
+          <w:rFonts w:ascii="Times New Roman" w:eastAsia="Times New Roman" w:hAnsi="Times New Roman" w:cs="Times New Roman"/>
+          <w:sz w:val="24"/>
+          <w:szCs w:val="24"/>
+          <w:lang w:val="en-US" w:eastAsia="es-CO"/>
+        </w:rPr>
+      </w:pPr>
+    </w:p>
+    <w:tbl>
+      <w:tblPr>
+        <w:tblW w:w="9026" w:type="dxa"/>
+        <w:tblCellMar>
+          <w:top w:w="15" w:type="dxa"/>
+          <w:left w:w="15" w:type="dxa"/>
+          <w:bottom w:w="15" w:type="dxa"/>
+          <w:right w:w="15" w:type="dxa"/>
+        </w:tblCellMar>
+        <w:tblLook w:val="04A0" w:firstRow="1" w:lastRow="0" w:firstColumn="1" w:lastColumn="0" w:noHBand="0" w:noVBand="1"/>
+      </w:tblPr>
+      <w:tblGrid>
+        <w:gridCol w:w="9026"/>
+      </w:tblGrid>
+      <w:tr>
+        <w:tc>
+          <w:tcPr>
+            <w:tcW w:w="0" w:type="auto"/>
+            <w:tcBorders>
+              <w:top w:val="single" w:sz="8" w:space="0" w:color="000000"/>
+              <w:left w:val="single" w:sz="8" w:space="0" w:color="000000"/>
+              <w:bottom w:val="single" w:sz="8" w:space="0" w:color="000000"/>
+              <w:right w:val="single" w:sz="8" w:space="0" w:color="000000"/>
+            </w:tcBorders>
+            <w:tcMar>
+              <w:top w:w="100" w:type="dxa"/>
+              <w:left w:w="100" w:type="dxa"/>
+              <w:bottom w:w="100" w:type="dxa"/>
+              <w:right w:w="100" w:type="dxa"/>
+            </w:tcMar>
+            <w:hideMark/>
+          </w:tcPr>
+          <w:p>
+            <w:pPr>
+              <w:spacing w:after="0" w:line="240" w:lineRule="auto"/>
+              <w:rPr>
+                <w:rFonts w:ascii="Times New Roman" w:eastAsia="Times New Roman" w:hAnsi="Times New Roman" w:cs="Times New Roman"/>
+                <w:sz w:val="24"/>
+                <w:szCs w:val="24"/>
+                <w:lang w:val="en-US" w:eastAsia="es-CO"/>
+              </w:rPr>
+            </w:pPr>
+            <w:proofErr w:type="spellStart"/>
+            <w:proofErr w:type="gramStart"/>
+            <w:r>
+              <w:rPr>
+                <w:rFonts w:ascii="Times New Roman" w:eastAsia="Times New Roman" w:hAnsi="Times New Roman" w:cs="Times New Roman"/>
+                <w:color w:val="000000"/>
+                <w:sz w:val="24"/>
+                <w:szCs w:val="24"/>
+                <w:lang w:val="en-US" w:eastAsia="es-CO"/>
+              </w:rPr>
+              <w:t>isEmpty</w:t>
+            </w:r>
+            <w:proofErr w:type="spellEnd"/>
+            <w:r>
+              <w:rPr>
+                <w:rFonts w:ascii="Times New Roman" w:eastAsia="Times New Roman" w:hAnsi="Times New Roman" w:cs="Times New Roman"/>
+                <w:color w:val="000000"/>
+                <w:sz w:val="24"/>
+                <w:szCs w:val="24"/>
+                <w:lang w:val="en-US" w:eastAsia="es-CO"/>
+              </w:rPr>
+              <w:t>(</w:t>
+            </w:r>
+            <w:proofErr w:type="gramEnd"/>
+            <w:r>
+              <w:rPr>
+                <w:rFonts w:ascii="Times New Roman" w:eastAsia="Times New Roman" w:hAnsi="Times New Roman" w:cs="Times New Roman"/>
+                <w:color w:val="000000"/>
+                <w:sz w:val="24"/>
+                <w:szCs w:val="24"/>
+                <w:lang w:val="en-US" w:eastAsia="es-CO"/>
+              </w:rPr>
+              <w:t>)</w:t>
+            </w:r>
+          </w:p>
+          <w:p>
+            <w:pPr>
+              <w:spacing w:after="0" w:line="240" w:lineRule="auto"/>
+              <w:rPr>
+                <w:rFonts w:ascii="Times New Roman" w:eastAsia="Times New Roman" w:hAnsi="Times New Roman" w:cs="Times New Roman"/>
+                <w:sz w:val="24"/>
+                <w:szCs w:val="24"/>
+                <w:lang w:val="en-US" w:eastAsia="es-CO"/>
+              </w:rPr>
+            </w:pPr>
+            <w:r>
+              <w:rPr>
+                <w:rFonts w:ascii="Times New Roman" w:eastAsia="Times New Roman" w:hAnsi="Times New Roman" w:cs="Times New Roman"/>
+                <w:color w:val="000000"/>
+                <w:sz w:val="24"/>
+                <w:szCs w:val="24"/>
+                <w:lang w:val="en-US" w:eastAsia="es-CO"/>
+              </w:rPr>
+              <w:t>“</w:t>
+            </w:r>
+            <w:proofErr w:type="gramStart"/>
+            <w:r>
+              <w:rPr>
+                <w:rFonts w:ascii="Times New Roman" w:eastAsia="Times New Roman" w:hAnsi="Times New Roman" w:cs="Times New Roman"/>
+                <w:color w:val="000000"/>
+                <w:sz w:val="24"/>
+                <w:szCs w:val="24"/>
+                <w:lang w:val="en-US" w:eastAsia="es-CO"/>
+              </w:rPr>
+              <w:t>check</w:t>
+            </w:r>
+            <w:proofErr w:type="gramEnd"/>
+            <w:r>
+              <w:rPr>
+                <w:rFonts w:ascii="Times New Roman" w:eastAsia="Times New Roman" w:hAnsi="Times New Roman" w:cs="Times New Roman"/>
+                <w:color w:val="000000"/>
+                <w:sz w:val="24"/>
+                <w:szCs w:val="24"/>
+                <w:lang w:val="en-US" w:eastAsia="es-CO"/>
+              </w:rPr>
+              <w:t xml:space="preserve"> if priority queue is empty”</w:t>
+            </w:r>
+          </w:p>
+          <w:p>
+            <w:pPr>
+              <w:spacing w:after="0" w:line="240" w:lineRule="auto"/>
+              <w:rPr>
+                <w:rFonts w:ascii="Times New Roman" w:eastAsia="Times New Roman" w:hAnsi="Times New Roman" w:cs="Times New Roman"/>
+                <w:sz w:val="24"/>
+                <w:szCs w:val="24"/>
+                <w:lang w:val="es-CO" w:eastAsia="es-CO"/>
+              </w:rPr>
+            </w:pPr>
+            <w:r>
+              <w:rPr>
+                <w:rFonts w:ascii="Times New Roman" w:eastAsia="Times New Roman" w:hAnsi="Times New Roman" w:cs="Times New Roman"/>
+                <w:color w:val="000000"/>
+                <w:sz w:val="24"/>
+                <w:szCs w:val="24"/>
+                <w:lang w:val="es-CO" w:eastAsia="es-CO"/>
+              </w:rPr>
+              <w:t>{pre</w:t>
+            </w:r>
+            <w:proofErr w:type="gramStart"/>
+            <w:r>
+              <w:rPr>
+                <w:rFonts w:ascii="Times New Roman" w:eastAsia="Times New Roman" w:hAnsi="Times New Roman" w:cs="Times New Roman"/>
+                <w:color w:val="000000"/>
+                <w:sz w:val="24"/>
+                <w:szCs w:val="24"/>
+                <w:lang w:val="es-CO" w:eastAsia="es-CO"/>
+              </w:rPr>
+              <w:t>: }</w:t>
             </w:r>
             <w:proofErr w:type="gramEnd"/>
           </w:p>
@@ -7076,235 +8556,9 @@
 <file path=word/numbering.xml><?xml version="1.0" encoding="utf-8"?>
 <w:numbering xmlns:wpc="http://schemas.microsoft.com/office/word/2010/wordprocessingCanvas" xmlns:cx="http://schemas.microsoft.com/office/drawing/2014/chartex" xmlns:cx1="http://schemas.microsoft.com/office/drawing/2015/9/8/chartex" xmlns:cx2="http://schemas.microsoft.com/office/drawing/2015/10/21/chartex" xmlns:cx3="http://schemas.microsoft.com/office/drawing/2016/5/9/chartex" xmlns:cx4="http://schemas.microsoft.com/office/drawing/2016/5/10/chartex" xmlns:cx5="http://schemas.microsoft.com/office/drawing/2016/5/11/chartex" xmlns:cx6="http://schemas.microsoft.com/office/drawing/2016/5/12/chartex" xmlns:cx7="http://schemas.microsoft.com/office/drawing/2016/5/13/chartex" xmlns:cx8="http://schemas.microsoft.com/office/drawing/2016/5/14/chartex" xmlns:mc="http://schemas.openxmlformats.org/markup-compatibility/2006" xmlns:aink="http://schemas.microsoft.com/office/drawing/2016/ink" xmlns:am3d="http://schemas.microsoft.com/office/drawing/2017/model3d" xmlns:o="urn:schemas-microsoft-com:office:office" xmlns:oel="http://schemas.microsoft.com/office/2019/extlst" xmlns:r="http://schemas.openxmlformats.org/officeDocument/2006/relationships" xmlns:m="http://schemas.openxmlformats.org/officeDocument/2006/math" xmlns:v="urn:schemas-microsoft-com:vml" xmlns:wp14="http://schemas.microsoft.com/office/word/2010/wordprocessingDrawing" xmlns:wp="http://schemas.openxmlformats.org/drawingml/2006/wordprocessingDrawing" xmlns:w10="urn:schemas-microsoft-com:office:word" xmlns:w="http://schemas.openxmlformats.org/wordprocessingml/2006/main" xmlns:w14="http://schemas.microsoft.com/office/word/2010/wordml" xmlns:w15="http://schemas.microsoft.com/office/word/2012/wordml" xmlns:w16cex="http://schemas.microsoft.com/office/word/2018/wordml/cex" xmlns:w16cid="http://schemas.microsoft.com/office/word/2016/wordml/cid" xmlns:w16="http://schemas.microsoft.com/office/word/2018/wordml" xmlns:w16du="http://schemas.microsoft.com/office/word/2023/wordml/word16du" xmlns:w16sdtdh="http://schemas.microsoft.com/office/word/2020/wordml/sdtdatahash" xmlns:w16se="http://schemas.microsoft.com/office/word/2015/wordml/symex" xmlns:wpg="http://schemas.microsoft.com/office/word/2010/wordprocessingGroup" xmlns:wpi="http://schemas.microsoft.com/office/word/2010/wordprocessingInk" xmlns:wne="http://schemas.microsoft.com/office/word/2006/wordml" xmlns:wps="http://schemas.microsoft.com/office/word/2010/wordprocessingShape" mc:Ignorable="w14 w15 w16se w16cid w16 w16cex w16sdtdh wp14">
   <w:abstractNum w:abstractNumId="0" w15:restartNumberingAfterBreak="0">
-    <w:nsid w:val="26490054"/>
-    <w:multiLevelType w:val="hybridMultilevel"/>
-    <w:tmpl w:val="8EDAAB5E"/>
-    <w:lvl w:ilvl="0" w:tplc="CCCE716E">
-      <w:start w:val="2"/>
-      <w:numFmt w:val="upperLetter"/>
-      <w:lvlText w:val="%1."/>
-      <w:lvlJc w:val="left"/>
-      <w:pPr>
-        <w:tabs>
-          <w:tab w:val="num" w:pos="720"/>
-        </w:tabs>
-        <w:ind w:left="720" w:hanging="360"/>
-      </w:pPr>
-    </w:lvl>
-    <w:lvl w:ilvl="1" w:tplc="04C2FC24" w:tentative="1">
-      <w:start w:val="1"/>
-      <w:numFmt w:val="decimal"/>
-      <w:lvlText w:val="%2."/>
-      <w:lvlJc w:val="left"/>
-      <w:pPr>
-        <w:tabs>
-          <w:tab w:val="num" w:pos="1440"/>
-        </w:tabs>
-        <w:ind w:left="1440" w:hanging="360"/>
-      </w:pPr>
-    </w:lvl>
-    <w:lvl w:ilvl="2" w:tplc="A04AAB8A" w:tentative="1">
-      <w:start w:val="1"/>
-      <w:numFmt w:val="decimal"/>
-      <w:lvlText w:val="%3."/>
-      <w:lvlJc w:val="left"/>
-      <w:pPr>
-        <w:tabs>
-          <w:tab w:val="num" w:pos="2160"/>
-        </w:tabs>
-        <w:ind w:left="2160" w:hanging="360"/>
-      </w:pPr>
-    </w:lvl>
-    <w:lvl w:ilvl="3" w:tplc="830CCEA0" w:tentative="1">
-      <w:start w:val="1"/>
-      <w:numFmt w:val="decimal"/>
-      <w:lvlText w:val="%4."/>
-      <w:lvlJc w:val="left"/>
-      <w:pPr>
-        <w:tabs>
-          <w:tab w:val="num" w:pos="2880"/>
-        </w:tabs>
-        <w:ind w:left="2880" w:hanging="360"/>
-      </w:pPr>
-    </w:lvl>
-    <w:lvl w:ilvl="4" w:tplc="8D208214" w:tentative="1">
-      <w:start w:val="1"/>
-      <w:numFmt w:val="decimal"/>
-      <w:lvlText w:val="%5."/>
-      <w:lvlJc w:val="left"/>
-      <w:pPr>
-        <w:tabs>
-          <w:tab w:val="num" w:pos="3600"/>
-        </w:tabs>
-        <w:ind w:left="3600" w:hanging="360"/>
-      </w:pPr>
-    </w:lvl>
-    <w:lvl w:ilvl="5" w:tplc="9F0C3A74" w:tentative="1">
-      <w:start w:val="1"/>
-      <w:numFmt w:val="decimal"/>
-      <w:lvlText w:val="%6."/>
-      <w:lvlJc w:val="left"/>
-      <w:pPr>
-        <w:tabs>
-          <w:tab w:val="num" w:pos="4320"/>
-        </w:tabs>
-        <w:ind w:left="4320" w:hanging="360"/>
-      </w:pPr>
-    </w:lvl>
-    <w:lvl w:ilvl="6" w:tplc="C598FEE8" w:tentative="1">
-      <w:start w:val="1"/>
-      <w:numFmt w:val="decimal"/>
-      <w:lvlText w:val="%7."/>
-      <w:lvlJc w:val="left"/>
-      <w:pPr>
-        <w:tabs>
-          <w:tab w:val="num" w:pos="5040"/>
-        </w:tabs>
-        <w:ind w:left="5040" w:hanging="360"/>
-      </w:pPr>
-    </w:lvl>
-    <w:lvl w:ilvl="7" w:tplc="9FEEFB64" w:tentative="1">
-      <w:start w:val="1"/>
-      <w:numFmt w:val="decimal"/>
-      <w:lvlText w:val="%8."/>
-      <w:lvlJc w:val="left"/>
-      <w:pPr>
-        <w:tabs>
-          <w:tab w:val="num" w:pos="5760"/>
-        </w:tabs>
-        <w:ind w:left="5760" w:hanging="360"/>
-      </w:pPr>
-    </w:lvl>
-    <w:lvl w:ilvl="8" w:tplc="C8389B86" w:tentative="1">
-      <w:start w:val="1"/>
-      <w:numFmt w:val="decimal"/>
-      <w:lvlText w:val="%9."/>
-      <w:lvlJc w:val="left"/>
-      <w:pPr>
-        <w:tabs>
-          <w:tab w:val="num" w:pos="6480"/>
-        </w:tabs>
-        <w:ind w:left="6480" w:hanging="360"/>
-      </w:pPr>
-    </w:lvl>
-  </w:abstractNum>
-  <w:abstractNum w:abstractNumId="1" w15:restartNumberingAfterBreak="0">
-    <w:nsid w:val="38054E38"/>
+    <w:nsid w:val="23F93865"/>
     <w:multiLevelType w:val="multilevel"/>
-    <w:tmpl w:val="EEA4C92A"/>
-    <w:lvl w:ilvl="0">
-      <w:start w:val="1"/>
-      <w:numFmt w:val="decimal"/>
-      <w:lvlText w:val="%1."/>
-      <w:lvlJc w:val="left"/>
-      <w:pPr>
-        <w:tabs>
-          <w:tab w:val="num" w:pos="720"/>
-        </w:tabs>
-        <w:ind w:left="720" w:hanging="360"/>
-      </w:pPr>
-    </w:lvl>
-    <w:lvl w:ilvl="1" w:tentative="1">
-      <w:start w:val="1"/>
-      <w:numFmt w:val="decimal"/>
-      <w:lvlText w:val="%2."/>
-      <w:lvlJc w:val="left"/>
-      <w:pPr>
-        <w:tabs>
-          <w:tab w:val="num" w:pos="1440"/>
-        </w:tabs>
-        <w:ind w:left="1440" w:hanging="360"/>
-      </w:pPr>
-    </w:lvl>
-    <w:lvl w:ilvl="2" w:tentative="1">
-      <w:start w:val="1"/>
-      <w:numFmt w:val="decimal"/>
-      <w:lvlText w:val="%3."/>
-      <w:lvlJc w:val="left"/>
-      <w:pPr>
-        <w:tabs>
-          <w:tab w:val="num" w:pos="2160"/>
-        </w:tabs>
-        <w:ind w:left="2160" w:hanging="360"/>
-      </w:pPr>
-    </w:lvl>
-    <w:lvl w:ilvl="3" w:tentative="1">
-      <w:start w:val="1"/>
-      <w:numFmt w:val="decimal"/>
-      <w:lvlText w:val="%4."/>
-      <w:lvlJc w:val="left"/>
-      <w:pPr>
-        <w:tabs>
-          <w:tab w:val="num" w:pos="2880"/>
-        </w:tabs>
-        <w:ind w:left="2880" w:hanging="360"/>
-      </w:pPr>
-    </w:lvl>
-    <w:lvl w:ilvl="4" w:tentative="1">
-      <w:start w:val="1"/>
-      <w:numFmt w:val="decimal"/>
-      <w:lvlText w:val="%5."/>
-      <w:lvlJc w:val="left"/>
-      <w:pPr>
-        <w:tabs>
-          <w:tab w:val="num" w:pos="3600"/>
-        </w:tabs>
-        <w:ind w:left="3600" w:hanging="360"/>
-      </w:pPr>
-    </w:lvl>
-    <w:lvl w:ilvl="5" w:tentative="1">
-      <w:start w:val="1"/>
-      <w:numFmt w:val="decimal"/>
-      <w:lvlText w:val="%6."/>
-      <w:lvlJc w:val="left"/>
-      <w:pPr>
-        <w:tabs>
-          <w:tab w:val="num" w:pos="4320"/>
-        </w:tabs>
-        <w:ind w:left="4320" w:hanging="360"/>
-      </w:pPr>
-    </w:lvl>
-    <w:lvl w:ilvl="6" w:tentative="1">
-      <w:start w:val="1"/>
-      <w:numFmt w:val="decimal"/>
-      <w:lvlText w:val="%7."/>
-      <w:lvlJc w:val="left"/>
-      <w:pPr>
-        <w:tabs>
-          <w:tab w:val="num" w:pos="5040"/>
-        </w:tabs>
-        <w:ind w:left="5040" w:hanging="360"/>
-      </w:pPr>
-    </w:lvl>
-    <w:lvl w:ilvl="7" w:tentative="1">
-      <w:start w:val="1"/>
-      <w:numFmt w:val="decimal"/>
-      <w:lvlText w:val="%8."/>
-      <w:lvlJc w:val="left"/>
-      <w:pPr>
-        <w:tabs>
-          <w:tab w:val="num" w:pos="5760"/>
-        </w:tabs>
-        <w:ind w:left="5760" w:hanging="360"/>
-      </w:pPr>
-    </w:lvl>
-    <w:lvl w:ilvl="8" w:tentative="1">
-      <w:start w:val="1"/>
-      <w:numFmt w:val="decimal"/>
-      <w:lvlText w:val="%9."/>
-      <w:lvlJc w:val="left"/>
-      <w:pPr>
-        <w:tabs>
-          <w:tab w:val="num" w:pos="6480"/>
-        </w:tabs>
-        <w:ind w:left="6480" w:hanging="360"/>
-      </w:pPr>
-    </w:lvl>
-  </w:abstractNum>
-  <w:abstractNum w:abstractNumId="2" w15:restartNumberingAfterBreak="0">
-    <w:nsid w:val="4A3A4CA0"/>
-    <w:multiLevelType w:val="multilevel"/>
-    <w:tmpl w:val="B0261674"/>
+    <w:tmpl w:val="8A22A898"/>
     <w:lvl w:ilvl="0">
       <w:start w:val="1"/>
       <w:numFmt w:val="bullet"/>
@@ -7450,10 +8704,236 @@
       </w:rPr>
     </w:lvl>
   </w:abstractNum>
+  <w:abstractNum w:abstractNumId="1" w15:restartNumberingAfterBreak="0">
+    <w:nsid w:val="26490054"/>
+    <w:multiLevelType w:val="hybridMultilevel"/>
+    <w:tmpl w:val="8EDAAB5E"/>
+    <w:lvl w:ilvl="0" w:tplc="CCCE716E">
+      <w:start w:val="2"/>
+      <w:numFmt w:val="upperLetter"/>
+      <w:lvlText w:val="%1."/>
+      <w:lvlJc w:val="left"/>
+      <w:pPr>
+        <w:tabs>
+          <w:tab w:val="num" w:pos="720"/>
+        </w:tabs>
+        <w:ind w:left="720" w:hanging="360"/>
+      </w:pPr>
+    </w:lvl>
+    <w:lvl w:ilvl="1" w:tplc="04C2FC24" w:tentative="1">
+      <w:start w:val="1"/>
+      <w:numFmt w:val="decimal"/>
+      <w:lvlText w:val="%2."/>
+      <w:lvlJc w:val="left"/>
+      <w:pPr>
+        <w:tabs>
+          <w:tab w:val="num" w:pos="1440"/>
+        </w:tabs>
+        <w:ind w:left="1440" w:hanging="360"/>
+      </w:pPr>
+    </w:lvl>
+    <w:lvl w:ilvl="2" w:tplc="A04AAB8A" w:tentative="1">
+      <w:start w:val="1"/>
+      <w:numFmt w:val="decimal"/>
+      <w:lvlText w:val="%3."/>
+      <w:lvlJc w:val="left"/>
+      <w:pPr>
+        <w:tabs>
+          <w:tab w:val="num" w:pos="2160"/>
+        </w:tabs>
+        <w:ind w:left="2160" w:hanging="360"/>
+      </w:pPr>
+    </w:lvl>
+    <w:lvl w:ilvl="3" w:tplc="830CCEA0" w:tentative="1">
+      <w:start w:val="1"/>
+      <w:numFmt w:val="decimal"/>
+      <w:lvlText w:val="%4."/>
+      <w:lvlJc w:val="left"/>
+      <w:pPr>
+        <w:tabs>
+          <w:tab w:val="num" w:pos="2880"/>
+        </w:tabs>
+        <w:ind w:left="2880" w:hanging="360"/>
+      </w:pPr>
+    </w:lvl>
+    <w:lvl w:ilvl="4" w:tplc="8D208214" w:tentative="1">
+      <w:start w:val="1"/>
+      <w:numFmt w:val="decimal"/>
+      <w:lvlText w:val="%5."/>
+      <w:lvlJc w:val="left"/>
+      <w:pPr>
+        <w:tabs>
+          <w:tab w:val="num" w:pos="3600"/>
+        </w:tabs>
+        <w:ind w:left="3600" w:hanging="360"/>
+      </w:pPr>
+    </w:lvl>
+    <w:lvl w:ilvl="5" w:tplc="9F0C3A74" w:tentative="1">
+      <w:start w:val="1"/>
+      <w:numFmt w:val="decimal"/>
+      <w:lvlText w:val="%6."/>
+      <w:lvlJc w:val="left"/>
+      <w:pPr>
+        <w:tabs>
+          <w:tab w:val="num" w:pos="4320"/>
+        </w:tabs>
+        <w:ind w:left="4320" w:hanging="360"/>
+      </w:pPr>
+    </w:lvl>
+    <w:lvl w:ilvl="6" w:tplc="C598FEE8" w:tentative="1">
+      <w:start w:val="1"/>
+      <w:numFmt w:val="decimal"/>
+      <w:lvlText w:val="%7."/>
+      <w:lvlJc w:val="left"/>
+      <w:pPr>
+        <w:tabs>
+          <w:tab w:val="num" w:pos="5040"/>
+        </w:tabs>
+        <w:ind w:left="5040" w:hanging="360"/>
+      </w:pPr>
+    </w:lvl>
+    <w:lvl w:ilvl="7" w:tplc="9FEEFB64" w:tentative="1">
+      <w:start w:val="1"/>
+      <w:numFmt w:val="decimal"/>
+      <w:lvlText w:val="%8."/>
+      <w:lvlJc w:val="left"/>
+      <w:pPr>
+        <w:tabs>
+          <w:tab w:val="num" w:pos="5760"/>
+        </w:tabs>
+        <w:ind w:left="5760" w:hanging="360"/>
+      </w:pPr>
+    </w:lvl>
+    <w:lvl w:ilvl="8" w:tplc="C8389B86" w:tentative="1">
+      <w:start w:val="1"/>
+      <w:numFmt w:val="decimal"/>
+      <w:lvlText w:val="%9."/>
+      <w:lvlJc w:val="left"/>
+      <w:pPr>
+        <w:tabs>
+          <w:tab w:val="num" w:pos="6480"/>
+        </w:tabs>
+        <w:ind w:left="6480" w:hanging="360"/>
+      </w:pPr>
+    </w:lvl>
+  </w:abstractNum>
+  <w:abstractNum w:abstractNumId="2" w15:restartNumberingAfterBreak="0">
+    <w:nsid w:val="38054E38"/>
+    <w:multiLevelType w:val="multilevel"/>
+    <w:tmpl w:val="EEA4C92A"/>
+    <w:lvl w:ilvl="0">
+      <w:start w:val="1"/>
+      <w:numFmt w:val="decimal"/>
+      <w:lvlText w:val="%1."/>
+      <w:lvlJc w:val="left"/>
+      <w:pPr>
+        <w:tabs>
+          <w:tab w:val="num" w:pos="720"/>
+        </w:tabs>
+        <w:ind w:left="720" w:hanging="360"/>
+      </w:pPr>
+    </w:lvl>
+    <w:lvl w:ilvl="1" w:tentative="1">
+      <w:start w:val="1"/>
+      <w:numFmt w:val="decimal"/>
+      <w:lvlText w:val="%2."/>
+      <w:lvlJc w:val="left"/>
+      <w:pPr>
+        <w:tabs>
+          <w:tab w:val="num" w:pos="1440"/>
+        </w:tabs>
+        <w:ind w:left="1440" w:hanging="360"/>
+      </w:pPr>
+    </w:lvl>
+    <w:lvl w:ilvl="2" w:tentative="1">
+      <w:start w:val="1"/>
+      <w:numFmt w:val="decimal"/>
+      <w:lvlText w:val="%3."/>
+      <w:lvlJc w:val="left"/>
+      <w:pPr>
+        <w:tabs>
+          <w:tab w:val="num" w:pos="2160"/>
+        </w:tabs>
+        <w:ind w:left="2160" w:hanging="360"/>
+      </w:pPr>
+    </w:lvl>
+    <w:lvl w:ilvl="3" w:tentative="1">
+      <w:start w:val="1"/>
+      <w:numFmt w:val="decimal"/>
+      <w:lvlText w:val="%4."/>
+      <w:lvlJc w:val="left"/>
+      <w:pPr>
+        <w:tabs>
+          <w:tab w:val="num" w:pos="2880"/>
+        </w:tabs>
+        <w:ind w:left="2880" w:hanging="360"/>
+      </w:pPr>
+    </w:lvl>
+    <w:lvl w:ilvl="4" w:tentative="1">
+      <w:start w:val="1"/>
+      <w:numFmt w:val="decimal"/>
+      <w:lvlText w:val="%5."/>
+      <w:lvlJc w:val="left"/>
+      <w:pPr>
+        <w:tabs>
+          <w:tab w:val="num" w:pos="3600"/>
+        </w:tabs>
+        <w:ind w:left="3600" w:hanging="360"/>
+      </w:pPr>
+    </w:lvl>
+    <w:lvl w:ilvl="5" w:tentative="1">
+      <w:start w:val="1"/>
+      <w:numFmt w:val="decimal"/>
+      <w:lvlText w:val="%6."/>
+      <w:lvlJc w:val="left"/>
+      <w:pPr>
+        <w:tabs>
+          <w:tab w:val="num" w:pos="4320"/>
+        </w:tabs>
+        <w:ind w:left="4320" w:hanging="360"/>
+      </w:pPr>
+    </w:lvl>
+    <w:lvl w:ilvl="6" w:tentative="1">
+      <w:start w:val="1"/>
+      <w:numFmt w:val="decimal"/>
+      <w:lvlText w:val="%7."/>
+      <w:lvlJc w:val="left"/>
+      <w:pPr>
+        <w:tabs>
+          <w:tab w:val="num" w:pos="5040"/>
+        </w:tabs>
+        <w:ind w:left="5040" w:hanging="360"/>
+      </w:pPr>
+    </w:lvl>
+    <w:lvl w:ilvl="7" w:tentative="1">
+      <w:start w:val="1"/>
+      <w:numFmt w:val="decimal"/>
+      <w:lvlText w:val="%8."/>
+      <w:lvlJc w:val="left"/>
+      <w:pPr>
+        <w:tabs>
+          <w:tab w:val="num" w:pos="5760"/>
+        </w:tabs>
+        <w:ind w:left="5760" w:hanging="360"/>
+      </w:pPr>
+    </w:lvl>
+    <w:lvl w:ilvl="8" w:tentative="1">
+      <w:start w:val="1"/>
+      <w:numFmt w:val="decimal"/>
+      <w:lvlText w:val="%9."/>
+      <w:lvlJc w:val="left"/>
+      <w:pPr>
+        <w:tabs>
+          <w:tab w:val="num" w:pos="6480"/>
+        </w:tabs>
+        <w:ind w:left="6480" w:hanging="360"/>
+      </w:pPr>
+    </w:lvl>
+  </w:abstractNum>
   <w:abstractNum w:abstractNumId="3" w15:restartNumberingAfterBreak="0">
-    <w:nsid w:val="4CA922DA"/>
+    <w:nsid w:val="4A3A4CA0"/>
     <w:multiLevelType w:val="multilevel"/>
-    <w:tmpl w:val="763E8F54"/>
+    <w:tmpl w:val="B0261674"/>
     <w:lvl w:ilvl="0">
       <w:start w:val="1"/>
       <w:numFmt w:val="bullet"/>
@@ -7600,9 +9080,9 @@
     </w:lvl>
   </w:abstractNum>
   <w:abstractNum w:abstractNumId="4" w15:restartNumberingAfterBreak="0">
-    <w:nsid w:val="55A140B0"/>
+    <w:nsid w:val="4CA922DA"/>
     <w:multiLevelType w:val="multilevel"/>
-    <w:tmpl w:val="AE0C714A"/>
+    <w:tmpl w:val="763E8F54"/>
     <w:lvl w:ilvl="0">
       <w:start w:val="1"/>
       <w:numFmt w:val="bullet"/>
@@ -7749,9 +9229,9 @@
     </w:lvl>
   </w:abstractNum>
   <w:abstractNum w:abstractNumId="5" w15:restartNumberingAfterBreak="0">
-    <w:nsid w:val="5C2B258D"/>
+    <w:nsid w:val="55A140B0"/>
     <w:multiLevelType w:val="multilevel"/>
-    <w:tmpl w:val="AC4A1102"/>
+    <w:tmpl w:val="AE0C714A"/>
     <w:lvl w:ilvl="0">
       <w:start w:val="1"/>
       <w:numFmt w:val="bullet"/>
@@ -7898,6 +9378,155 @@
     </w:lvl>
   </w:abstractNum>
   <w:abstractNum w:abstractNumId="6" w15:restartNumberingAfterBreak="0">
+    <w:nsid w:val="5C2B258D"/>
+    <w:multiLevelType w:val="multilevel"/>
+    <w:tmpl w:val="AC4A1102"/>
+    <w:lvl w:ilvl="0">
+      <w:start w:val="1"/>
+      <w:numFmt w:val="bullet"/>
+      <w:lvlText w:val=""/>
+      <w:lvlJc w:val="left"/>
+      <w:pPr>
+        <w:tabs>
+          <w:tab w:val="num" w:pos="720"/>
+        </w:tabs>
+        <w:ind w:left="720" w:hanging="360"/>
+      </w:pPr>
+      <w:rPr>
+        <w:rFonts w:ascii="Symbol" w:hAnsi="Symbol" w:hint="default"/>
+        <w:sz w:val="20"/>
+      </w:rPr>
+    </w:lvl>
+    <w:lvl w:ilvl="1" w:tentative="1">
+      <w:start w:val="1"/>
+      <w:numFmt w:val="bullet"/>
+      <w:lvlText w:val="o"/>
+      <w:lvlJc w:val="left"/>
+      <w:pPr>
+        <w:tabs>
+          <w:tab w:val="num" w:pos="1440"/>
+        </w:tabs>
+        <w:ind w:left="1440" w:hanging="360"/>
+      </w:pPr>
+      <w:rPr>
+        <w:rFonts w:ascii="Courier New" w:hAnsi="Courier New" w:hint="default"/>
+        <w:sz w:val="20"/>
+      </w:rPr>
+    </w:lvl>
+    <w:lvl w:ilvl="2" w:tentative="1">
+      <w:start w:val="1"/>
+      <w:numFmt w:val="bullet"/>
+      <w:lvlText w:val=""/>
+      <w:lvlJc w:val="left"/>
+      <w:pPr>
+        <w:tabs>
+          <w:tab w:val="num" w:pos="2160"/>
+        </w:tabs>
+        <w:ind w:left="2160" w:hanging="360"/>
+      </w:pPr>
+      <w:rPr>
+        <w:rFonts w:ascii="Wingdings" w:hAnsi="Wingdings" w:hint="default"/>
+        <w:sz w:val="20"/>
+      </w:rPr>
+    </w:lvl>
+    <w:lvl w:ilvl="3" w:tentative="1">
+      <w:start w:val="1"/>
+      <w:numFmt w:val="bullet"/>
+      <w:lvlText w:val=""/>
+      <w:lvlJc w:val="left"/>
+      <w:pPr>
+        <w:tabs>
+          <w:tab w:val="num" w:pos="2880"/>
+        </w:tabs>
+        <w:ind w:left="2880" w:hanging="360"/>
+      </w:pPr>
+      <w:rPr>
+        <w:rFonts w:ascii="Wingdings" w:hAnsi="Wingdings" w:hint="default"/>
+        <w:sz w:val="20"/>
+      </w:rPr>
+    </w:lvl>
+    <w:lvl w:ilvl="4" w:tentative="1">
+      <w:start w:val="1"/>
+      <w:numFmt w:val="bullet"/>
+      <w:lvlText w:val=""/>
+      <w:lvlJc w:val="left"/>
+      <w:pPr>
+        <w:tabs>
+          <w:tab w:val="num" w:pos="3600"/>
+        </w:tabs>
+        <w:ind w:left="3600" w:hanging="360"/>
+      </w:pPr>
+      <w:rPr>
+        <w:rFonts w:ascii="Wingdings" w:hAnsi="Wingdings" w:hint="default"/>
+        <w:sz w:val="20"/>
+      </w:rPr>
+    </w:lvl>
+    <w:lvl w:ilvl="5" w:tentative="1">
+      <w:start w:val="1"/>
+      <w:numFmt w:val="bullet"/>
+      <w:lvlText w:val=""/>
+      <w:lvlJc w:val="left"/>
+      <w:pPr>
+        <w:tabs>
+          <w:tab w:val="num" w:pos="4320"/>
+        </w:tabs>
+        <w:ind w:left="4320" w:hanging="360"/>
+      </w:pPr>
+      <w:rPr>
+        <w:rFonts w:ascii="Wingdings" w:hAnsi="Wingdings" w:hint="default"/>
+        <w:sz w:val="20"/>
+      </w:rPr>
+    </w:lvl>
+    <w:lvl w:ilvl="6" w:tentative="1">
+      <w:start w:val="1"/>
+      <w:numFmt w:val="bullet"/>
+      <w:lvlText w:val=""/>
+      <w:lvlJc w:val="left"/>
+      <w:pPr>
+        <w:tabs>
+          <w:tab w:val="num" w:pos="5040"/>
+        </w:tabs>
+        <w:ind w:left="5040" w:hanging="360"/>
+      </w:pPr>
+      <w:rPr>
+        <w:rFonts w:ascii="Wingdings" w:hAnsi="Wingdings" w:hint="default"/>
+        <w:sz w:val="20"/>
+      </w:rPr>
+    </w:lvl>
+    <w:lvl w:ilvl="7" w:tentative="1">
+      <w:start w:val="1"/>
+      <w:numFmt w:val="bullet"/>
+      <w:lvlText w:val=""/>
+      <w:lvlJc w:val="left"/>
+      <w:pPr>
+        <w:tabs>
+          <w:tab w:val="num" w:pos="5760"/>
+        </w:tabs>
+        <w:ind w:left="5760" w:hanging="360"/>
+      </w:pPr>
+      <w:rPr>
+        <w:rFonts w:ascii="Wingdings" w:hAnsi="Wingdings" w:hint="default"/>
+        <w:sz w:val="20"/>
+      </w:rPr>
+    </w:lvl>
+    <w:lvl w:ilvl="8" w:tentative="1">
+      <w:start w:val="1"/>
+      <w:numFmt w:val="bullet"/>
+      <w:lvlText w:val=""/>
+      <w:lvlJc w:val="left"/>
+      <w:pPr>
+        <w:tabs>
+          <w:tab w:val="num" w:pos="6480"/>
+        </w:tabs>
+        <w:ind w:left="6480" w:hanging="360"/>
+      </w:pPr>
+      <w:rPr>
+        <w:rFonts w:ascii="Wingdings" w:hAnsi="Wingdings" w:hint="default"/>
+        <w:sz w:val="20"/>
+      </w:rPr>
+    </w:lvl>
+  </w:abstractNum>
+  <w:abstractNum w:abstractNumId="7" w15:restartNumberingAfterBreak="0">
     <w:nsid w:val="6EA50244"/>
     <w:multiLevelType w:val="multilevel"/>
     <w:tmpl w:val="2AB02120"/>
@@ -8011,7 +9640,7 @@
     </w:lvl>
   </w:abstractNum>
   <w:num w:numId="1" w16cid:durableId="407116215">
-    <w:abstractNumId w:val="1"/>
+    <w:abstractNumId w:val="2"/>
     <w:lvlOverride w:ilvl="0">
       <w:lvl w:ilvl="0">
         <w:numFmt w:val="upperLetter"/>
@@ -8021,13 +9650,13 @@
     </w:lvlOverride>
   </w:num>
   <w:num w:numId="2" w16cid:durableId="38170682">
-    <w:abstractNumId w:val="3"/>
+    <w:abstractNumId w:val="4"/>
   </w:num>
   <w:num w:numId="3" w16cid:durableId="1086267065">
-    <w:abstractNumId w:val="0"/>
+    <w:abstractNumId w:val="1"/>
   </w:num>
   <w:num w:numId="4" w16cid:durableId="324865609">
-    <w:abstractNumId w:val="6"/>
+    <w:abstractNumId w:val="7"/>
     <w:lvlOverride w:ilvl="0">
       <w:lvl w:ilvl="0">
         <w:numFmt w:val="upperLetter"/>
@@ -8037,13 +9666,16 @@
     </w:lvlOverride>
   </w:num>
   <w:num w:numId="5" w16cid:durableId="718482585">
-    <w:abstractNumId w:val="4"/>
+    <w:abstractNumId w:val="5"/>
   </w:num>
   <w:num w:numId="6" w16cid:durableId="1023090477">
-    <w:abstractNumId w:val="5"/>
+    <w:abstractNumId w:val="6"/>
   </w:num>
   <w:num w:numId="7" w16cid:durableId="1483884980">
-    <w:abstractNumId w:val="2"/>
+    <w:abstractNumId w:val="3"/>
+  </w:num>
+  <w:num w:numId="8" w16cid:durableId="1728800382">
+    <w:abstractNumId w:val="0"/>
   </w:num>
 </w:numbering>
 </file>

</xml_diff>